<commit_message>
Revert "mise a jour du journal de bord"
This reverts commit d01d6f0efcdeb81c9c91d8b9a527379d18e63a6e.
</commit_message>
<xml_diff>
--- a/Journal de bord/Journal de bord du stage.docx
+++ b/Journal de bord/Journal de bord du stage.docx
@@ -66,12 +66,36 @@
           <w:b/>
         </w:rPr>
       </w:pPr>
-      <w:r>
-        <w:rPr>
-          <w:b/>
-        </w:rPr>
-        <w:t>Tâches réalisées :</w:t>
-      </w:r>
+      <w:proofErr w:type="spellStart"/>
+      <w:r>
+        <w:rPr>
+          <w:b/>
+        </w:rPr>
+        <w:t>Tâches</w:t>
+      </w:r>
+      <w:proofErr w:type="spellEnd"/>
+      <w:r>
+        <w:rPr>
+          <w:b/>
+        </w:rPr>
+        <w:t xml:space="preserve"> </w:t>
+      </w:r>
+      <w:proofErr w:type="spellStart"/>
+      <w:proofErr w:type="gramStart"/>
+      <w:r>
+        <w:rPr>
+          <w:b/>
+        </w:rPr>
+        <w:t>réalisées</w:t>
+      </w:r>
+      <w:proofErr w:type="spellEnd"/>
+      <w:r>
+        <w:rPr>
+          <w:b/>
+        </w:rPr>
+        <w:t xml:space="preserve"> :</w:t>
+      </w:r>
+      <w:proofErr w:type="gramEnd"/>
     </w:p>
     <w:p>
       <w:pPr>
@@ -226,12 +250,14 @@
           <w:b/>
         </w:rPr>
       </w:pPr>
+      <w:proofErr w:type="gramStart"/>
       <w:r>
         <w:rPr>
           <w:b/>
         </w:rPr>
         <w:t>Interactions :</w:t>
       </w:r>
+      <w:proofErr w:type="gramEnd"/>
     </w:p>
     <w:p>
       <w:pPr>
@@ -317,7 +343,25 @@
             <w:u w:val="single"/>
             <w:lang w:val="fr-CA"/>
           </w:rPr>
-          <w:t>Projet Integration II</w:t>
+          <w:t xml:space="preserve">Projet </w:t>
+        </w:r>
+        <w:proofErr w:type="spellStart"/>
+        <w:r>
+          <w:rPr>
+            <w:color w:val="1155CC"/>
+            <w:u w:val="single"/>
+            <w:lang w:val="fr-CA"/>
+          </w:rPr>
+          <w:t>Integration</w:t>
+        </w:r>
+        <w:proofErr w:type="spellEnd"/>
+        <w:r>
+          <w:rPr>
+            <w:color w:val="1155CC"/>
+            <w:u w:val="single"/>
+            <w:lang w:val="fr-CA"/>
+          </w:rPr>
+          <w:t xml:space="preserve"> II</w:t>
         </w:r>
       </w:hyperlink>
     </w:p>
@@ -328,12 +372,36 @@
           <w:b/>
         </w:rPr>
       </w:pPr>
-      <w:r>
-        <w:rPr>
-          <w:b/>
-        </w:rPr>
-        <w:t>Problèmes rencontrés :</w:t>
-      </w:r>
+      <w:proofErr w:type="spellStart"/>
+      <w:r>
+        <w:rPr>
+          <w:b/>
+        </w:rPr>
+        <w:t>Problèmes</w:t>
+      </w:r>
+      <w:proofErr w:type="spellEnd"/>
+      <w:r>
+        <w:rPr>
+          <w:b/>
+        </w:rPr>
+        <w:t xml:space="preserve"> </w:t>
+      </w:r>
+      <w:proofErr w:type="spellStart"/>
+      <w:proofErr w:type="gramStart"/>
+      <w:r>
+        <w:rPr>
+          <w:b/>
+        </w:rPr>
+        <w:t>rencontrés</w:t>
+      </w:r>
+      <w:proofErr w:type="spellEnd"/>
+      <w:r>
+        <w:rPr>
+          <w:b/>
+        </w:rPr>
+        <w:t xml:space="preserve"> :</w:t>
+      </w:r>
+      <w:proofErr w:type="gramEnd"/>
     </w:p>
     <w:p>
       <w:pPr>
@@ -343,8 +411,29 @@
         </w:numPr>
         <w:spacing w:before="240" w:after="240"/>
       </w:pPr>
-      <w:r>
-        <w:t>Aucun problème rencontré.</w:t>
+      <w:proofErr w:type="spellStart"/>
+      <w:r>
+        <w:t>Aucun</w:t>
+      </w:r>
+      <w:proofErr w:type="spellEnd"/>
+      <w:r>
+        <w:t xml:space="preserve"> </w:t>
+      </w:r>
+      <w:proofErr w:type="spellStart"/>
+      <w:r>
+        <w:t>problème</w:t>
+      </w:r>
+      <w:proofErr w:type="spellEnd"/>
+      <w:r>
+        <w:t xml:space="preserve"> </w:t>
+      </w:r>
+      <w:proofErr w:type="spellStart"/>
+      <w:r>
+        <w:t>rencontré</w:t>
+      </w:r>
+      <w:proofErr w:type="spellEnd"/>
+      <w:r>
+        <w:t>.</w:t>
       </w:r>
     </w:p>
     <w:p>
@@ -414,6 +503,7 @@
         </w:rPr>
         <w:t>Mise en place de la connexion à la base de données (</w:t>
       </w:r>
+      <w:proofErr w:type="spellStart"/>
       <w:r>
         <w:rPr>
           <w:rFonts w:ascii="Roboto Mono" w:eastAsia="Roboto Mono" w:hAnsi="Roboto Mono" w:cs="Roboto Mono"/>
@@ -422,6 +512,7 @@
         </w:rPr>
         <w:t>db.php</w:t>
       </w:r>
+      <w:proofErr w:type="spellEnd"/>
       <w:r>
         <w:rPr>
           <w:lang w:val="fr-CA"/>
@@ -555,6 +646,7 @@
         </w:rPr>
         <w:t>Développement du modèle générique (</w:t>
       </w:r>
+      <w:proofErr w:type="spellStart"/>
       <w:r>
         <w:rPr>
           <w:rFonts w:ascii="Roboto Mono" w:eastAsia="Roboto Mono" w:hAnsi="Roboto Mono" w:cs="Roboto Mono"/>
@@ -563,6 +655,7 @@
         </w:rPr>
         <w:t>Model.php</w:t>
       </w:r>
+      <w:proofErr w:type="spellEnd"/>
       <w:r>
         <w:rPr>
           <w:lang w:val="fr-CA"/>
@@ -586,6 +679,7 @@
         </w:rPr>
         <w:t xml:space="preserve">Implémentation des modèles spécifiques : </w:t>
       </w:r>
+      <w:proofErr w:type="spellStart"/>
       <w:r>
         <w:rPr>
           <w:rFonts w:ascii="Roboto Mono" w:eastAsia="Roboto Mono" w:hAnsi="Roboto Mono" w:cs="Roboto Mono"/>
@@ -594,12 +688,14 @@
         </w:rPr>
         <w:t>annonce.php</w:t>
       </w:r>
+      <w:proofErr w:type="spellEnd"/>
       <w:r>
         <w:rPr>
           <w:lang w:val="fr-CA"/>
         </w:rPr>
         <w:t xml:space="preserve">, </w:t>
       </w:r>
+      <w:proofErr w:type="spellStart"/>
       <w:r>
         <w:rPr>
           <w:rFonts w:ascii="Roboto Mono" w:eastAsia="Roboto Mono" w:hAnsi="Roboto Mono" w:cs="Roboto Mono"/>
@@ -608,12 +704,14 @@
         </w:rPr>
         <w:t>media.php</w:t>
       </w:r>
+      <w:proofErr w:type="spellEnd"/>
       <w:r>
         <w:rPr>
           <w:lang w:val="fr-CA"/>
         </w:rPr>
         <w:t xml:space="preserve"> et </w:t>
       </w:r>
+      <w:proofErr w:type="spellStart"/>
       <w:r>
         <w:rPr>
           <w:rFonts w:ascii="Roboto Mono" w:eastAsia="Roboto Mono" w:hAnsi="Roboto Mono" w:cs="Roboto Mono"/>
@@ -622,6 +720,7 @@
         </w:rPr>
         <w:t>categories.php</w:t>
       </w:r>
+      <w:proofErr w:type="spellEnd"/>
       <w:r>
         <w:rPr>
           <w:lang w:val="fr-CA"/>
@@ -706,12 +805,14 @@
           <w:b/>
         </w:rPr>
       </w:pPr>
+      <w:proofErr w:type="gramStart"/>
       <w:r>
         <w:rPr>
           <w:b/>
         </w:rPr>
         <w:t>Interactions :</w:t>
       </w:r>
+      <w:proofErr w:type="gramEnd"/>
     </w:p>
     <w:p>
       <w:pPr>
@@ -773,12 +874,36 @@
           <w:b/>
         </w:rPr>
       </w:pPr>
-      <w:r>
-        <w:rPr>
-          <w:b/>
-        </w:rPr>
-        <w:t>Problèmes rencontrés :</w:t>
-      </w:r>
+      <w:proofErr w:type="spellStart"/>
+      <w:r>
+        <w:rPr>
+          <w:b/>
+        </w:rPr>
+        <w:t>Problèmes</w:t>
+      </w:r>
+      <w:proofErr w:type="spellEnd"/>
+      <w:r>
+        <w:rPr>
+          <w:b/>
+        </w:rPr>
+        <w:t xml:space="preserve"> </w:t>
+      </w:r>
+      <w:proofErr w:type="spellStart"/>
+      <w:proofErr w:type="gramStart"/>
+      <w:r>
+        <w:rPr>
+          <w:b/>
+        </w:rPr>
+        <w:t>rencontrés</w:t>
+      </w:r>
+      <w:proofErr w:type="spellEnd"/>
+      <w:r>
+        <w:rPr>
+          <w:b/>
+        </w:rPr>
+        <w:t xml:space="preserve"> :</w:t>
+      </w:r>
+      <w:proofErr w:type="gramEnd"/>
     </w:p>
     <w:p>
       <w:pPr>
@@ -801,7 +926,7 @@
     <w:p>
       <w:r>
         <w:pict w14:anchorId="31514CFC">
-          <v:rect id="_x0000_i1027" style="width:0;height:1.5pt" o:hralign="center" o:bullet="t" o:hrstd="t" o:hr="t" fillcolor="#a0a0a0" stroked="f"/>
+          <v:rect id="_x0000_i1030" style="width:0;height:1.5pt" o:hralign="center" o:bullet="t" o:hrstd="t" o:hr="t" fillcolor="#a0a0a0" stroked="f"/>
         </w:pict>
       </w:r>
     </w:p>
@@ -839,6 +964,7 @@
           <w:lang w:val="en-CA"/>
         </w:rPr>
       </w:pPr>
+      <w:proofErr w:type="spellStart"/>
       <w:r>
         <w:rPr>
           <w:rFonts w:ascii="Times New Roman" w:eastAsia="Times New Roman" w:hAnsi="Times New Roman" w:cs="Times New Roman"/>
@@ -848,8 +974,46 @@
           <w:szCs w:val="24"/>
           <w:lang w:val="en-CA"/>
         </w:rPr>
-        <w:t>Tâches réalisées :</w:t>
-      </w:r>
+        <w:t>Tâches</w:t>
+      </w:r>
+      <w:proofErr w:type="spellEnd"/>
+      <w:r>
+        <w:rPr>
+          <w:rFonts w:ascii="Times New Roman" w:eastAsia="Times New Roman" w:hAnsi="Times New Roman" w:cs="Times New Roman"/>
+          <w:b/>
+          <w:bCs/>
+          <w:sz w:val="24"/>
+          <w:szCs w:val="24"/>
+          <w:lang w:val="en-CA"/>
+        </w:rPr>
+        <w:t xml:space="preserve"> </w:t>
+      </w:r>
+      <w:proofErr w:type="spellStart"/>
+      <w:proofErr w:type="gramStart"/>
+      <w:r>
+        <w:rPr>
+          <w:rFonts w:ascii="Times New Roman" w:eastAsia="Times New Roman" w:hAnsi="Times New Roman" w:cs="Times New Roman"/>
+          <w:b/>
+          <w:bCs/>
+          <w:sz w:val="24"/>
+          <w:szCs w:val="24"/>
+          <w:lang w:val="en-CA"/>
+        </w:rPr>
+        <w:t>réalisées</w:t>
+      </w:r>
+      <w:proofErr w:type="spellEnd"/>
+      <w:r>
+        <w:rPr>
+          <w:rFonts w:ascii="Times New Roman" w:eastAsia="Times New Roman" w:hAnsi="Times New Roman" w:cs="Times New Roman"/>
+          <w:b/>
+          <w:bCs/>
+          <w:sz w:val="24"/>
+          <w:szCs w:val="24"/>
+          <w:lang w:val="en-CA"/>
+        </w:rPr>
+        <w:t xml:space="preserve"> :</w:t>
+      </w:r>
+      <w:proofErr w:type="gramEnd"/>
     </w:p>
     <w:p>
       <w:pPr>
@@ -1065,6 +1229,7 @@
           <w:lang w:val="en-CA"/>
         </w:rPr>
       </w:pPr>
+      <w:proofErr w:type="gramStart"/>
       <w:r>
         <w:rPr>
           <w:rFonts w:ascii="Times New Roman" w:eastAsia="Times New Roman" w:hAnsi="Times New Roman" w:cs="Times New Roman"/>
@@ -1076,6 +1241,7 @@
         </w:rPr>
         <w:t>Interactions :</w:t>
       </w:r>
+      <w:proofErr w:type="gramEnd"/>
     </w:p>
     <w:p>
       <w:pPr>
@@ -1135,6 +1301,7 @@
           <w:lang w:val="en-CA"/>
         </w:rPr>
       </w:pPr>
+      <w:proofErr w:type="spellStart"/>
       <w:r>
         <w:rPr>
           <w:rFonts w:ascii="Times New Roman" w:eastAsia="Times New Roman" w:hAnsi="Times New Roman" w:cs="Times New Roman"/>
@@ -1144,8 +1311,46 @@
           <w:szCs w:val="24"/>
           <w:lang w:val="en-CA"/>
         </w:rPr>
-        <w:t>Problèmes rencontrés :</w:t>
-      </w:r>
+        <w:t>Problèmes</w:t>
+      </w:r>
+      <w:proofErr w:type="spellEnd"/>
+      <w:r>
+        <w:rPr>
+          <w:rFonts w:ascii="Times New Roman" w:eastAsia="Times New Roman" w:hAnsi="Times New Roman" w:cs="Times New Roman"/>
+          <w:b/>
+          <w:bCs/>
+          <w:sz w:val="24"/>
+          <w:szCs w:val="24"/>
+          <w:lang w:val="en-CA"/>
+        </w:rPr>
+        <w:t xml:space="preserve"> </w:t>
+      </w:r>
+      <w:proofErr w:type="spellStart"/>
+      <w:proofErr w:type="gramStart"/>
+      <w:r>
+        <w:rPr>
+          <w:rFonts w:ascii="Times New Roman" w:eastAsia="Times New Roman" w:hAnsi="Times New Roman" w:cs="Times New Roman"/>
+          <w:b/>
+          <w:bCs/>
+          <w:sz w:val="24"/>
+          <w:szCs w:val="24"/>
+          <w:lang w:val="en-CA"/>
+        </w:rPr>
+        <w:t>rencontrés</w:t>
+      </w:r>
+      <w:proofErr w:type="spellEnd"/>
+      <w:r>
+        <w:rPr>
+          <w:rFonts w:ascii="Times New Roman" w:eastAsia="Times New Roman" w:hAnsi="Times New Roman" w:cs="Times New Roman"/>
+          <w:b/>
+          <w:bCs/>
+          <w:sz w:val="24"/>
+          <w:szCs w:val="24"/>
+          <w:lang w:val="en-CA"/>
+        </w:rPr>
+        <w:t xml:space="preserve"> :</w:t>
+      </w:r>
+      <w:proofErr w:type="gramEnd"/>
     </w:p>
     <w:p>
       <w:pPr>
@@ -1260,579 +1465,6 @@
         </w:rPr>
         <w:lastRenderedPageBreak/>
         <w:t>Difficulté à maintenir la propreté du formulaire tout en affichant les exemples de formats requis.</w:t>
-      </w:r>
-    </w:p>
-    <w:p>
-      <w:pPr>
-        <w:spacing w:before="100" w:beforeAutospacing="1" w:after="100" w:afterAutospacing="1" w:line="240" w:lineRule="auto"/>
-        <w:rPr>
-          <w:rFonts w:ascii="Times New Roman" w:eastAsia="Times New Roman" w:hAnsi="Times New Roman" w:cs="Times New Roman"/>
-          <w:sz w:val="24"/>
-          <w:szCs w:val="24"/>
-          <w:lang w:val="fr-CA"/>
-        </w:rPr>
-      </w:pPr>
-      <w:r>
-        <w:pict w14:anchorId="22D2B653">
-          <v:rect id="_x0000_i1028" style="width:0;height:1.5pt" o:hralign="center" o:bullet="t" o:hrstd="t" o:hr="t" fillcolor="#a0a0a0" stroked="f"/>
-        </w:pict>
-      </w:r>
-    </w:p>
-    <w:p>
-      <w:pPr>
-        <w:spacing w:before="100" w:beforeAutospacing="1" w:after="100" w:afterAutospacing="1" w:line="240" w:lineRule="auto"/>
-        <w:outlineLvl w:val="2"/>
-        <w:rPr>
-          <w:rFonts w:ascii="Times New Roman" w:eastAsia="Times New Roman" w:hAnsi="Times New Roman" w:cs="Times New Roman"/>
-          <w:b/>
-          <w:bCs/>
-          <w:sz w:val="27"/>
-          <w:szCs w:val="27"/>
-          <w:lang w:val="fr-CA"/>
-        </w:rPr>
-      </w:pPr>
-      <w:r>
-        <w:rPr>
-          <w:rFonts w:ascii="Times New Roman" w:eastAsia="Times New Roman" w:hAnsi="Times New Roman" w:cs="Times New Roman"/>
-          <w:b/>
-          <w:bCs/>
-          <w:sz w:val="27"/>
-          <w:szCs w:val="27"/>
-          <w:lang w:val="fr-CA"/>
-        </w:rPr>
-        <w:t>20 mars 2025 - Intégration et validation des formulaires</w:t>
-      </w:r>
-    </w:p>
-    <w:p>
-      <w:pPr>
-        <w:spacing w:before="100" w:beforeAutospacing="1" w:after="100" w:afterAutospacing="1" w:line="240" w:lineRule="auto"/>
-        <w:outlineLvl w:val="3"/>
-        <w:rPr>
-          <w:rFonts w:ascii="Times New Roman" w:eastAsia="Times New Roman" w:hAnsi="Times New Roman" w:cs="Times New Roman"/>
-          <w:b/>
-          <w:bCs/>
-          <w:sz w:val="24"/>
-          <w:szCs w:val="24"/>
-          <w:lang w:val="en-CA"/>
-        </w:rPr>
-      </w:pPr>
-      <w:r>
-        <w:rPr>
-          <w:rFonts w:ascii="Times New Roman" w:eastAsia="Times New Roman" w:hAnsi="Times New Roman" w:cs="Times New Roman"/>
-          <w:b/>
-          <w:bCs/>
-          <w:sz w:val="24"/>
-          <w:szCs w:val="24"/>
-          <w:lang w:val="en-CA"/>
-        </w:rPr>
-        <w:t>Tâches réalisées :</w:t>
-      </w:r>
-    </w:p>
-    <w:p>
-      <w:pPr>
-        <w:numPr>
-          <w:ilvl w:val="0"/>
-          <w:numId w:val="10"/>
-        </w:numPr>
-        <w:spacing w:before="100" w:beforeAutospacing="1" w:after="100" w:afterAutospacing="1" w:line="240" w:lineRule="auto"/>
-        <w:rPr>
-          <w:rFonts w:ascii="Times New Roman" w:eastAsia="Times New Roman" w:hAnsi="Times New Roman" w:cs="Times New Roman"/>
-          <w:sz w:val="24"/>
-          <w:szCs w:val="24"/>
-          <w:lang w:val="fr-CA"/>
-        </w:rPr>
-      </w:pPr>
-      <w:r>
-        <w:rPr>
-          <w:rFonts w:ascii="Times New Roman" w:eastAsia="Times New Roman" w:hAnsi="Times New Roman" w:cs="Times New Roman"/>
-          <w:sz w:val="24"/>
-          <w:szCs w:val="24"/>
-          <w:lang w:val="fr-CA"/>
-        </w:rPr>
-        <w:t>Travail intensif sur l'intégration des formulaires avec Mustache.</w:t>
-      </w:r>
-    </w:p>
-    <w:p>
-      <w:pPr>
-        <w:numPr>
-          <w:ilvl w:val="0"/>
-          <w:numId w:val="10"/>
-        </w:numPr>
-        <w:spacing w:before="100" w:beforeAutospacing="1" w:after="100" w:afterAutospacing="1" w:line="240" w:lineRule="auto"/>
-        <w:rPr>
-          <w:rFonts w:ascii="Times New Roman" w:eastAsia="Times New Roman" w:hAnsi="Times New Roman" w:cs="Times New Roman"/>
-          <w:sz w:val="24"/>
-          <w:szCs w:val="24"/>
-          <w:lang w:val="fr-CA"/>
-        </w:rPr>
-      </w:pPr>
-      <w:r>
-        <w:rPr>
-          <w:rFonts w:ascii="Times New Roman" w:eastAsia="Times New Roman" w:hAnsi="Times New Roman" w:cs="Times New Roman"/>
-          <w:sz w:val="24"/>
-          <w:szCs w:val="24"/>
-          <w:lang w:val="fr-CA"/>
-        </w:rPr>
-        <w:t>Résolution de plusieurs problèmes liés aux validations de formulaires.</w:t>
-      </w:r>
-    </w:p>
-    <w:p>
-      <w:pPr>
-        <w:numPr>
-          <w:ilvl w:val="0"/>
-          <w:numId w:val="10"/>
-        </w:numPr>
-        <w:spacing w:before="100" w:beforeAutospacing="1" w:after="100" w:afterAutospacing="1" w:line="240" w:lineRule="auto"/>
-        <w:rPr>
-          <w:rFonts w:ascii="Times New Roman" w:eastAsia="Times New Roman" w:hAnsi="Times New Roman" w:cs="Times New Roman"/>
-          <w:sz w:val="24"/>
-          <w:szCs w:val="24"/>
-          <w:lang w:val="fr-CA"/>
-        </w:rPr>
-      </w:pPr>
-      <w:r>
-        <w:rPr>
-          <w:rFonts w:ascii="Times New Roman" w:eastAsia="Times New Roman" w:hAnsi="Times New Roman" w:cs="Times New Roman"/>
-          <w:sz w:val="24"/>
-          <w:szCs w:val="24"/>
-          <w:lang w:val="fr-CA"/>
-        </w:rPr>
-        <w:t>Ajustements et corrections sur l'affichage des erreurs dans les champs de saisie.</w:t>
-      </w:r>
-    </w:p>
-    <w:p>
-      <w:pPr>
-        <w:numPr>
-          <w:ilvl w:val="0"/>
-          <w:numId w:val="10"/>
-        </w:numPr>
-        <w:spacing w:before="100" w:beforeAutospacing="1" w:after="100" w:afterAutospacing="1" w:line="240" w:lineRule="auto"/>
-        <w:rPr>
-          <w:rFonts w:ascii="Times New Roman" w:eastAsia="Times New Roman" w:hAnsi="Times New Roman" w:cs="Times New Roman"/>
-          <w:sz w:val="24"/>
-          <w:szCs w:val="24"/>
-          <w:lang w:val="fr-CA"/>
-        </w:rPr>
-      </w:pPr>
-      <w:r>
-        <w:rPr>
-          <w:rFonts w:ascii="Times New Roman" w:eastAsia="Times New Roman" w:hAnsi="Times New Roman" w:cs="Times New Roman"/>
-          <w:sz w:val="24"/>
-          <w:szCs w:val="24"/>
-          <w:lang w:val="fr-CA"/>
-        </w:rPr>
-        <w:t>Débogage des incohérences entre les fichiers Mustache et le système de validation.</w:t>
-      </w:r>
-    </w:p>
-    <w:p>
-      <w:pPr>
-        <w:numPr>
-          <w:ilvl w:val="0"/>
-          <w:numId w:val="10"/>
-        </w:numPr>
-        <w:spacing w:before="100" w:beforeAutospacing="1" w:after="100" w:afterAutospacing="1" w:line="240" w:lineRule="auto"/>
-        <w:rPr>
-          <w:rFonts w:ascii="Times New Roman" w:eastAsia="Times New Roman" w:hAnsi="Times New Roman" w:cs="Times New Roman"/>
-          <w:sz w:val="24"/>
-          <w:szCs w:val="24"/>
-          <w:lang w:val="fr-CA"/>
-        </w:rPr>
-      </w:pPr>
-      <w:r>
-        <w:rPr>
-          <w:rFonts w:ascii="Times New Roman" w:eastAsia="Times New Roman" w:hAnsi="Times New Roman" w:cs="Times New Roman"/>
-          <w:sz w:val="24"/>
-          <w:szCs w:val="24"/>
-          <w:lang w:val="fr-CA"/>
-        </w:rPr>
-        <w:t>Test et validation des soumissions de formulaires après corrections.</w:t>
-      </w:r>
-    </w:p>
-    <w:p>
-      <w:pPr>
-        <w:numPr>
-          <w:ilvl w:val="0"/>
-          <w:numId w:val="10"/>
-        </w:numPr>
-        <w:spacing w:before="100" w:beforeAutospacing="1" w:after="100" w:afterAutospacing="1" w:line="240" w:lineRule="auto"/>
-        <w:rPr>
-          <w:rFonts w:ascii="Times New Roman" w:eastAsia="Times New Roman" w:hAnsi="Times New Roman" w:cs="Times New Roman"/>
-          <w:sz w:val="24"/>
-          <w:szCs w:val="24"/>
-          <w:lang w:val="fr-CA"/>
-        </w:rPr>
-      </w:pPr>
-      <w:r>
-        <w:rPr>
-          <w:rFonts w:ascii="Times New Roman" w:eastAsia="Times New Roman" w:hAnsi="Times New Roman" w:cs="Times New Roman"/>
-          <w:sz w:val="24"/>
-          <w:szCs w:val="24"/>
-          <w:lang w:val="fr-CA"/>
-        </w:rPr>
-        <w:t>Vérification de la gestion des erreurs côté client et côté serveur.</w:t>
-      </w:r>
-    </w:p>
-    <w:p>
-      <w:pPr>
-        <w:numPr>
-          <w:ilvl w:val="0"/>
-          <w:numId w:val="10"/>
-        </w:numPr>
-        <w:spacing w:before="100" w:beforeAutospacing="1" w:after="100" w:afterAutospacing="1" w:line="240" w:lineRule="auto"/>
-        <w:rPr>
-          <w:rFonts w:ascii="Times New Roman" w:eastAsia="Times New Roman" w:hAnsi="Times New Roman" w:cs="Times New Roman"/>
-          <w:sz w:val="24"/>
-          <w:szCs w:val="24"/>
-          <w:lang w:val="fr-CA"/>
-        </w:rPr>
-      </w:pPr>
-      <w:r>
-        <w:rPr>
-          <w:rFonts w:ascii="Times New Roman" w:eastAsia="Times New Roman" w:hAnsi="Times New Roman" w:cs="Times New Roman"/>
-          <w:sz w:val="24"/>
-          <w:szCs w:val="24"/>
-          <w:lang w:val="fr-CA"/>
-        </w:rPr>
-        <w:t>Mise en conformité du formulaire avec les exigences fonctionnelles du projet.</w:t>
-      </w:r>
-    </w:p>
-    <w:p>
-      <w:pPr>
-        <w:numPr>
-          <w:ilvl w:val="0"/>
-          <w:numId w:val="10"/>
-        </w:numPr>
-        <w:spacing w:before="100" w:beforeAutospacing="1" w:after="100" w:afterAutospacing="1" w:line="240" w:lineRule="auto"/>
-        <w:rPr>
-          <w:rFonts w:ascii="Times New Roman" w:eastAsia="Times New Roman" w:hAnsi="Times New Roman" w:cs="Times New Roman"/>
-          <w:sz w:val="24"/>
-          <w:szCs w:val="24"/>
-          <w:lang w:val="fr-CA"/>
-        </w:rPr>
-      </w:pPr>
-      <w:r>
-        <w:rPr>
-          <w:rFonts w:ascii="Times New Roman" w:eastAsia="Times New Roman" w:hAnsi="Times New Roman" w:cs="Times New Roman"/>
-          <w:sz w:val="24"/>
-          <w:szCs w:val="24"/>
-          <w:lang w:val="fr-CA"/>
-        </w:rPr>
-        <w:t>Ajustement du design et de la responsivité en utilisant Foundation 5.5.1.</w:t>
-      </w:r>
-    </w:p>
-    <w:p>
-      <w:pPr>
-        <w:spacing w:before="100" w:beforeAutospacing="1" w:after="100" w:afterAutospacing="1" w:line="240" w:lineRule="auto"/>
-        <w:outlineLvl w:val="3"/>
-        <w:rPr>
-          <w:rFonts w:ascii="Times New Roman" w:eastAsia="Times New Roman" w:hAnsi="Times New Roman" w:cs="Times New Roman"/>
-          <w:b/>
-          <w:bCs/>
-          <w:sz w:val="24"/>
-          <w:szCs w:val="24"/>
-          <w:lang w:val="en-CA"/>
-        </w:rPr>
-      </w:pPr>
-      <w:r>
-        <w:rPr>
-          <w:rFonts w:ascii="Times New Roman" w:eastAsia="Times New Roman" w:hAnsi="Times New Roman" w:cs="Times New Roman"/>
-          <w:b/>
-          <w:bCs/>
-          <w:sz w:val="24"/>
-          <w:szCs w:val="24"/>
-          <w:lang w:val="en-CA"/>
-        </w:rPr>
-        <w:t>Interactions :</w:t>
-      </w:r>
-    </w:p>
-    <w:p>
-      <w:pPr>
-        <w:numPr>
-          <w:ilvl w:val="0"/>
-          <w:numId w:val="11"/>
-        </w:numPr>
-        <w:spacing w:before="100" w:beforeAutospacing="1" w:after="100" w:afterAutospacing="1" w:line="240" w:lineRule="auto"/>
-        <w:rPr>
-          <w:rFonts w:ascii="Times New Roman" w:eastAsia="Times New Roman" w:hAnsi="Times New Roman" w:cs="Times New Roman"/>
-          <w:sz w:val="24"/>
-          <w:szCs w:val="24"/>
-          <w:lang w:val="fr-CA"/>
-        </w:rPr>
-      </w:pPr>
-      <w:r>
-        <w:rPr>
-          <w:rFonts w:ascii="Times New Roman" w:eastAsia="Times New Roman" w:hAnsi="Times New Roman" w:cs="Times New Roman"/>
-          <w:sz w:val="24"/>
-          <w:szCs w:val="24"/>
-          <w:lang w:val="fr-CA"/>
-        </w:rPr>
-        <w:t>Très peu d’interactions avec l’équipe, la majorité travaillant à distance aujourd’hui.</w:t>
-      </w:r>
-    </w:p>
-    <w:p>
-      <w:pPr>
-        <w:numPr>
-          <w:ilvl w:val="0"/>
-          <w:numId w:val="11"/>
-        </w:numPr>
-        <w:spacing w:before="100" w:beforeAutospacing="1" w:after="100" w:afterAutospacing="1" w:line="240" w:lineRule="auto"/>
-        <w:rPr>
-          <w:rFonts w:ascii="Times New Roman" w:eastAsia="Times New Roman" w:hAnsi="Times New Roman" w:cs="Times New Roman"/>
-          <w:sz w:val="24"/>
-          <w:szCs w:val="24"/>
-          <w:lang w:val="fr-CA"/>
-        </w:rPr>
-      </w:pPr>
-      <w:r>
-        <w:rPr>
-          <w:rFonts w:ascii="Times New Roman" w:eastAsia="Times New Roman" w:hAnsi="Times New Roman" w:cs="Times New Roman"/>
-          <w:sz w:val="24"/>
-          <w:szCs w:val="24"/>
-          <w:lang w:val="fr-CA"/>
-        </w:rPr>
-        <w:t>Discussions légères avec un employé pendant la pause déjeuner.</w:t>
-      </w:r>
-    </w:p>
-    <w:p>
-      <w:pPr>
-        <w:spacing w:before="100" w:beforeAutospacing="1" w:after="100" w:afterAutospacing="1" w:line="240" w:lineRule="auto"/>
-        <w:outlineLvl w:val="3"/>
-        <w:rPr>
-          <w:rFonts w:ascii="Times New Roman" w:eastAsia="Times New Roman" w:hAnsi="Times New Roman" w:cs="Times New Roman"/>
-          <w:b/>
-          <w:bCs/>
-          <w:sz w:val="24"/>
-          <w:szCs w:val="24"/>
-          <w:lang w:val="en-CA"/>
-        </w:rPr>
-      </w:pPr>
-      <w:r>
-        <w:rPr>
-          <w:rFonts w:ascii="Times New Roman" w:eastAsia="Times New Roman" w:hAnsi="Times New Roman" w:cs="Times New Roman"/>
-          <w:b/>
-          <w:bCs/>
-          <w:sz w:val="24"/>
-          <w:szCs w:val="24"/>
-          <w:lang w:val="en-CA"/>
-        </w:rPr>
-        <w:t>Problèmes rencontrés :</w:t>
-      </w:r>
-    </w:p>
-    <w:p>
-      <w:pPr>
-        <w:numPr>
-          <w:ilvl w:val="0"/>
-          <w:numId w:val="12"/>
-        </w:numPr>
-        <w:spacing w:before="100" w:beforeAutospacing="1" w:after="100" w:afterAutospacing="1" w:line="240" w:lineRule="auto"/>
-        <w:rPr>
-          <w:rFonts w:ascii="Times New Roman" w:eastAsia="Times New Roman" w:hAnsi="Times New Roman" w:cs="Times New Roman"/>
-          <w:sz w:val="24"/>
-          <w:szCs w:val="24"/>
-          <w:lang w:val="fr-CA"/>
-        </w:rPr>
-      </w:pPr>
-      <w:r>
-        <w:rPr>
-          <w:rFonts w:ascii="Times New Roman" w:eastAsia="Times New Roman" w:hAnsi="Times New Roman" w:cs="Times New Roman"/>
-          <w:sz w:val="24"/>
-          <w:szCs w:val="24"/>
-          <w:lang w:val="fr-CA"/>
-        </w:rPr>
-        <w:t>Plusieurs difficultés avec Mustache pour la validation des formulaires.</w:t>
-      </w:r>
-    </w:p>
-    <w:p>
-      <w:pPr>
-        <w:numPr>
-          <w:ilvl w:val="0"/>
-          <w:numId w:val="12"/>
-        </w:numPr>
-        <w:spacing w:before="100" w:beforeAutospacing="1" w:after="100" w:afterAutospacing="1" w:line="240" w:lineRule="auto"/>
-        <w:rPr>
-          <w:rFonts w:ascii="Times New Roman" w:eastAsia="Times New Roman" w:hAnsi="Times New Roman" w:cs="Times New Roman"/>
-          <w:sz w:val="24"/>
-          <w:szCs w:val="24"/>
-          <w:lang w:val="fr-CA"/>
-        </w:rPr>
-      </w:pPr>
-      <w:r>
-        <w:rPr>
-          <w:rFonts w:ascii="Times New Roman" w:eastAsia="Times New Roman" w:hAnsi="Times New Roman" w:cs="Times New Roman"/>
-          <w:sz w:val="24"/>
-          <w:szCs w:val="24"/>
-          <w:lang w:val="fr-CA"/>
-        </w:rPr>
-        <w:t>Problèmes d’affichage et de structure du formulaire nécessitant des corrections multiples.</w:t>
-      </w:r>
-    </w:p>
-    <w:p>
-      <w:pPr>
-        <w:numPr>
-          <w:ilvl w:val="0"/>
-          <w:numId w:val="12"/>
-        </w:numPr>
-        <w:spacing w:before="100" w:beforeAutospacing="1" w:after="100" w:afterAutospacing="1" w:line="240" w:lineRule="auto"/>
-        <w:rPr>
-          <w:rFonts w:ascii="Times New Roman" w:eastAsia="Times New Roman" w:hAnsi="Times New Roman" w:cs="Times New Roman"/>
-          <w:sz w:val="24"/>
-          <w:szCs w:val="24"/>
-          <w:lang w:val="fr-CA"/>
-        </w:rPr>
-      </w:pPr>
-      <w:r>
-        <w:rPr>
-          <w:rFonts w:ascii="Times New Roman" w:eastAsia="Times New Roman" w:hAnsi="Times New Roman" w:cs="Times New Roman"/>
-          <w:sz w:val="24"/>
-          <w:szCs w:val="24"/>
-          <w:lang w:val="fr-CA"/>
-        </w:rPr>
-        <w:t>Bugs liés à l'affichage du menu latéral et du bouton "hamburger" sur mobile.</w:t>
-      </w:r>
-    </w:p>
-    <w:p>
-      <w:pPr>
-        <w:numPr>
-          <w:ilvl w:val="0"/>
-          <w:numId w:val="12"/>
-        </w:numPr>
-        <w:spacing w:before="100" w:beforeAutospacing="1" w:after="100" w:afterAutospacing="1" w:line="240" w:lineRule="auto"/>
-        <w:rPr>
-          <w:rFonts w:ascii="Times New Roman" w:eastAsia="Times New Roman" w:hAnsi="Times New Roman" w:cs="Times New Roman"/>
-          <w:sz w:val="24"/>
-          <w:szCs w:val="24"/>
-          <w:lang w:val="fr-CA"/>
-        </w:rPr>
-      </w:pPr>
-      <w:r>
-        <w:rPr>
-          <w:rFonts w:ascii="Times New Roman" w:eastAsia="Times New Roman" w:hAnsi="Times New Roman" w:cs="Times New Roman"/>
-          <w:sz w:val="24"/>
-          <w:szCs w:val="24"/>
-          <w:lang w:val="fr-CA"/>
-        </w:rPr>
-        <w:t>Difficulté à comprendre certains comportements de Foundation 5.5.1.</w:t>
-      </w:r>
-    </w:p>
-    <w:p>
-      <w:pPr>
-        <w:numPr>
-          <w:ilvl w:val="0"/>
-          <w:numId w:val="12"/>
-        </w:numPr>
-        <w:spacing w:before="100" w:beforeAutospacing="1" w:after="100" w:afterAutospacing="1" w:line="240" w:lineRule="auto"/>
-        <w:rPr>
-          <w:rFonts w:ascii="Times New Roman" w:eastAsia="Times New Roman" w:hAnsi="Times New Roman" w:cs="Times New Roman"/>
-          <w:sz w:val="24"/>
-          <w:szCs w:val="24"/>
-          <w:lang w:val="fr-CA"/>
-        </w:rPr>
-      </w:pPr>
-      <w:r>
-        <w:rPr>
-          <w:rFonts w:ascii="Times New Roman" w:eastAsia="Times New Roman" w:hAnsi="Times New Roman" w:cs="Times New Roman"/>
-          <w:sz w:val="24"/>
-          <w:szCs w:val="24"/>
-          <w:lang w:val="fr-CA"/>
-        </w:rPr>
-        <w:t>Problème de surcharge CSS impactant l'affichage du menu.</w:t>
-      </w:r>
-    </w:p>
-    <w:p>
-      <w:pPr>
-        <w:spacing w:before="100" w:beforeAutospacing="1" w:after="100" w:afterAutospacing="1" w:line="240" w:lineRule="auto"/>
-        <w:outlineLvl w:val="3"/>
-        <w:rPr>
-          <w:rFonts w:ascii="Times New Roman" w:eastAsia="Times New Roman" w:hAnsi="Times New Roman" w:cs="Times New Roman"/>
-          <w:b/>
-          <w:bCs/>
-          <w:sz w:val="24"/>
-          <w:szCs w:val="24"/>
-          <w:lang w:val="en-CA"/>
-        </w:rPr>
-      </w:pPr>
-      <w:r>
-        <w:rPr>
-          <w:rFonts w:ascii="Times New Roman" w:eastAsia="Times New Roman" w:hAnsi="Times New Roman" w:cs="Times New Roman"/>
-          <w:b/>
-          <w:bCs/>
-          <w:sz w:val="24"/>
-          <w:szCs w:val="24"/>
-          <w:lang w:val="en-CA"/>
-        </w:rPr>
-        <w:t>Conclusion :</w:t>
-      </w:r>
-    </w:p>
-    <w:p>
-      <w:pPr>
-        <w:numPr>
-          <w:ilvl w:val="0"/>
-          <w:numId w:val="13"/>
-        </w:numPr>
-        <w:spacing w:before="100" w:beforeAutospacing="1" w:after="100" w:afterAutospacing="1" w:line="240" w:lineRule="auto"/>
-        <w:rPr>
-          <w:rFonts w:ascii="Times New Roman" w:eastAsia="Times New Roman" w:hAnsi="Times New Roman" w:cs="Times New Roman"/>
-          <w:sz w:val="24"/>
-          <w:szCs w:val="24"/>
-          <w:lang w:val="fr-CA"/>
-        </w:rPr>
-      </w:pPr>
-      <w:r>
-        <w:rPr>
-          <w:rFonts w:ascii="Times New Roman" w:eastAsia="Times New Roman" w:hAnsi="Times New Roman" w:cs="Times New Roman"/>
-          <w:sz w:val="24"/>
-          <w:szCs w:val="24"/>
-          <w:lang w:val="fr-CA"/>
-        </w:rPr>
-        <w:t>Après plusieurs heures de corrections et d'ajustements, les formulaires sont désormais fonctionnels et validés.</w:t>
-      </w:r>
-    </w:p>
-    <w:p>
-      <w:pPr>
-        <w:numPr>
-          <w:ilvl w:val="0"/>
-          <w:numId w:val="13"/>
-        </w:numPr>
-        <w:spacing w:before="100" w:beforeAutospacing="1" w:after="100" w:afterAutospacing="1" w:line="240" w:lineRule="auto"/>
-        <w:rPr>
-          <w:rFonts w:ascii="Times New Roman" w:eastAsia="Times New Roman" w:hAnsi="Times New Roman" w:cs="Times New Roman"/>
-          <w:sz w:val="24"/>
-          <w:szCs w:val="24"/>
-          <w:lang w:val="fr-CA"/>
-        </w:rPr>
-      </w:pPr>
-      <w:r>
-        <w:rPr>
-          <w:rFonts w:ascii="Times New Roman" w:eastAsia="Times New Roman" w:hAnsi="Times New Roman" w:cs="Times New Roman"/>
-          <w:sz w:val="24"/>
-          <w:szCs w:val="24"/>
-          <w:lang w:val="fr-CA"/>
-        </w:rPr>
-        <w:t>Le design est amélioré, mais quelques ajustements peuvent encore être nécessaires.</w:t>
-      </w:r>
-    </w:p>
-    <w:p>
-      <w:pPr>
-        <w:numPr>
-          <w:ilvl w:val="0"/>
-          <w:numId w:val="13"/>
-        </w:numPr>
-        <w:spacing w:before="100" w:beforeAutospacing="1" w:after="100" w:afterAutospacing="1" w:line="240" w:lineRule="auto"/>
-        <w:rPr>
-          <w:rFonts w:ascii="Times New Roman" w:eastAsia="Times New Roman" w:hAnsi="Times New Roman" w:cs="Times New Roman"/>
-          <w:sz w:val="24"/>
-          <w:szCs w:val="24"/>
-          <w:lang w:val="fr-CA"/>
-        </w:rPr>
-      </w:pPr>
-      <w:r>
-        <w:rPr>
-          <w:rFonts w:ascii="Times New Roman" w:eastAsia="Times New Roman" w:hAnsi="Times New Roman" w:cs="Times New Roman"/>
-          <w:sz w:val="24"/>
-          <w:szCs w:val="24"/>
-          <w:lang w:val="fr-CA"/>
-        </w:rPr>
-        <w:t>Il reste à tester davantage les interactions utilisateur pour assurer une expérience fluide.</w:t>
       </w:r>
     </w:p>
     <w:p>
@@ -1855,9 +1487,9 @@
 <file path=word/numbering.xml><?xml version="1.0" encoding="utf-8"?>
 <w:numbering xmlns:wpc="http://schemas.microsoft.com/office/word/2010/wordprocessingCanvas" xmlns:cx="http://schemas.microsoft.com/office/drawing/2014/chartex" xmlns:cx1="http://schemas.microsoft.com/office/drawing/2015/9/8/chartex" xmlns:cx2="http://schemas.microsoft.com/office/drawing/2015/10/21/chartex" xmlns:cx3="http://schemas.microsoft.com/office/drawing/2016/5/9/chartex" xmlns:cx4="http://schemas.microsoft.com/office/drawing/2016/5/10/chartex" xmlns:cx5="http://schemas.microsoft.com/office/drawing/2016/5/11/chartex" xmlns:cx6="http://schemas.microsoft.com/office/drawing/2016/5/12/chartex" xmlns:cx7="http://schemas.microsoft.com/office/drawing/2016/5/13/chartex" xmlns:cx8="http://schemas.microsoft.com/office/drawing/2016/5/14/chartex" xmlns:mc="http://schemas.openxmlformats.org/markup-compatibility/2006" xmlns:aink="http://schemas.microsoft.com/office/drawing/2016/ink" xmlns:am3d="http://schemas.microsoft.com/office/drawing/2017/model3d" xmlns:o="urn:schemas-microsoft-com:office:office" xmlns:oel="http://schemas.microsoft.com/office/2019/extlst" xmlns:r="http://schemas.openxmlformats.org/officeDocument/2006/relationships" xmlns:m="http://schemas.openxmlformats.org/officeDocument/2006/math" xmlns:v="urn:schemas-microsoft-com:vml" xmlns:wp14="http://schemas.microsoft.com/office/word/2010/wordprocessingDrawing" xmlns:wp="http://schemas.openxmlformats.org/drawingml/2006/wordprocessingDrawing" xmlns:w10="urn:schemas-microsoft-com:office:word" xmlns:w="http://schemas.openxmlformats.org/wordprocessingml/2006/main" xmlns:w14="http://schemas.microsoft.com/office/word/2010/wordml" xmlns:w15="http://schemas.microsoft.com/office/word/2012/wordml" xmlns:w16cex="http://schemas.microsoft.com/office/word/2018/wordml/cex" xmlns:w16cid="http://schemas.microsoft.com/office/word/2016/wordml/cid" xmlns:w16="http://schemas.microsoft.com/office/word/2018/wordml" xmlns:w16du="http://schemas.microsoft.com/office/word/2023/wordml/word16du" xmlns:w16sdtdh="http://schemas.microsoft.com/office/word/2020/wordml/sdtdatahash" xmlns:w16sdtfl="http://schemas.microsoft.com/office/word/2024/wordml/sdtformatlock" xmlns:w16se="http://schemas.microsoft.com/office/word/2015/wordml/symex" xmlns:wpg="http://schemas.microsoft.com/office/word/2010/wordprocessingGroup" xmlns:wpi="http://schemas.microsoft.com/office/word/2010/wordprocessingInk" xmlns:wne="http://schemas.microsoft.com/office/word/2006/wordml" xmlns:wps="http://schemas.microsoft.com/office/word/2010/wordprocessingShape" mc:Ignorable="w14 w15 w16se w16cid w16 w16cex w16sdtdh w16sdtfl w16du wp14">
   <w:abstractNum w:abstractNumId="0" w15:restartNumberingAfterBreak="0">
-    <w:nsid w:val="01177972"/>
+    <w:nsid w:val="07E45519"/>
     <w:multiLevelType w:val="multilevel"/>
-    <w:tmpl w:val="CBFC3584"/>
+    <w:tmpl w:val="E74A8DEE"/>
     <w:lvl w:ilvl="0">
       <w:start w:val="1"/>
       <w:numFmt w:val="bullet"/>
@@ -2004,9 +1636,9 @@
     </w:lvl>
   </w:abstractNum>
   <w:abstractNum w:abstractNumId="1" w15:restartNumberingAfterBreak="0">
-    <w:nsid w:val="07E45519"/>
+    <w:nsid w:val="179A306E"/>
     <w:multiLevelType w:val="multilevel"/>
-    <w:tmpl w:val="E74A8DEE"/>
+    <w:tmpl w:val="52F013A6"/>
     <w:lvl w:ilvl="0">
       <w:start w:val="1"/>
       <w:numFmt w:val="bullet"/>
@@ -2153,9 +1785,235 @@
     </w:lvl>
   </w:abstractNum>
   <w:abstractNum w:abstractNumId="2" w15:restartNumberingAfterBreak="0">
-    <w:nsid w:val="096D533B"/>
+    <w:nsid w:val="28311986"/>
     <w:multiLevelType w:val="multilevel"/>
-    <w:tmpl w:val="9DC047D6"/>
+    <w:tmpl w:val="CC64A232"/>
+    <w:lvl w:ilvl="0">
+      <w:start w:val="1"/>
+      <w:numFmt w:val="bullet"/>
+      <w:lvlText w:val="●"/>
+      <w:lvlJc w:val="left"/>
+      <w:pPr>
+        <w:ind w:left="720" w:hanging="360"/>
+      </w:pPr>
+      <w:rPr>
+        <w:u w:val="none"/>
+      </w:rPr>
+    </w:lvl>
+    <w:lvl w:ilvl="1">
+      <w:start w:val="1"/>
+      <w:numFmt w:val="bullet"/>
+      <w:lvlText w:val="○"/>
+      <w:lvlJc w:val="left"/>
+      <w:pPr>
+        <w:ind w:left="1440" w:hanging="360"/>
+      </w:pPr>
+      <w:rPr>
+        <w:u w:val="none"/>
+      </w:rPr>
+    </w:lvl>
+    <w:lvl w:ilvl="2">
+      <w:start w:val="1"/>
+      <w:numFmt w:val="bullet"/>
+      <w:lvlText w:val="■"/>
+      <w:lvlJc w:val="left"/>
+      <w:pPr>
+        <w:ind w:left="2160" w:hanging="360"/>
+      </w:pPr>
+      <w:rPr>
+        <w:u w:val="none"/>
+      </w:rPr>
+    </w:lvl>
+    <w:lvl w:ilvl="3">
+      <w:start w:val="1"/>
+      <w:numFmt w:val="bullet"/>
+      <w:lvlText w:val="●"/>
+      <w:lvlJc w:val="left"/>
+      <w:pPr>
+        <w:ind w:left="2880" w:hanging="360"/>
+      </w:pPr>
+      <w:rPr>
+        <w:u w:val="none"/>
+      </w:rPr>
+    </w:lvl>
+    <w:lvl w:ilvl="4">
+      <w:start w:val="1"/>
+      <w:numFmt w:val="bullet"/>
+      <w:lvlText w:val="○"/>
+      <w:lvlJc w:val="left"/>
+      <w:pPr>
+        <w:ind w:left="3600" w:hanging="360"/>
+      </w:pPr>
+      <w:rPr>
+        <w:u w:val="none"/>
+      </w:rPr>
+    </w:lvl>
+    <w:lvl w:ilvl="5">
+      <w:start w:val="1"/>
+      <w:numFmt w:val="bullet"/>
+      <w:lvlText w:val="■"/>
+      <w:lvlJc w:val="left"/>
+      <w:pPr>
+        <w:ind w:left="4320" w:hanging="360"/>
+      </w:pPr>
+      <w:rPr>
+        <w:u w:val="none"/>
+      </w:rPr>
+    </w:lvl>
+    <w:lvl w:ilvl="6">
+      <w:start w:val="1"/>
+      <w:numFmt w:val="bullet"/>
+      <w:lvlText w:val="●"/>
+      <w:lvlJc w:val="left"/>
+      <w:pPr>
+        <w:ind w:left="5040" w:hanging="360"/>
+      </w:pPr>
+      <w:rPr>
+        <w:u w:val="none"/>
+      </w:rPr>
+    </w:lvl>
+    <w:lvl w:ilvl="7">
+      <w:start w:val="1"/>
+      <w:numFmt w:val="bullet"/>
+      <w:lvlText w:val="○"/>
+      <w:lvlJc w:val="left"/>
+      <w:pPr>
+        <w:ind w:left="5760" w:hanging="360"/>
+      </w:pPr>
+      <w:rPr>
+        <w:u w:val="none"/>
+      </w:rPr>
+    </w:lvl>
+    <w:lvl w:ilvl="8">
+      <w:start w:val="1"/>
+      <w:numFmt w:val="bullet"/>
+      <w:lvlText w:val="■"/>
+      <w:lvlJc w:val="left"/>
+      <w:pPr>
+        <w:ind w:left="6480" w:hanging="360"/>
+      </w:pPr>
+      <w:rPr>
+        <w:u w:val="none"/>
+      </w:rPr>
+    </w:lvl>
+  </w:abstractNum>
+  <w:abstractNum w:abstractNumId="3" w15:restartNumberingAfterBreak="0">
+    <w:nsid w:val="29362F50"/>
+    <w:multiLevelType w:val="multilevel"/>
+    <w:tmpl w:val="B5DC2978"/>
+    <w:lvl w:ilvl="0">
+      <w:start w:val="1"/>
+      <w:numFmt w:val="bullet"/>
+      <w:lvlText w:val="●"/>
+      <w:lvlJc w:val="left"/>
+      <w:pPr>
+        <w:ind w:left="720" w:hanging="360"/>
+      </w:pPr>
+      <w:rPr>
+        <w:u w:val="none"/>
+      </w:rPr>
+    </w:lvl>
+    <w:lvl w:ilvl="1">
+      <w:start w:val="1"/>
+      <w:numFmt w:val="bullet"/>
+      <w:lvlText w:val="○"/>
+      <w:lvlJc w:val="left"/>
+      <w:pPr>
+        <w:ind w:left="1440" w:hanging="360"/>
+      </w:pPr>
+      <w:rPr>
+        <w:u w:val="none"/>
+      </w:rPr>
+    </w:lvl>
+    <w:lvl w:ilvl="2">
+      <w:start w:val="1"/>
+      <w:numFmt w:val="bullet"/>
+      <w:lvlText w:val="■"/>
+      <w:lvlJc w:val="left"/>
+      <w:pPr>
+        <w:ind w:left="2160" w:hanging="360"/>
+      </w:pPr>
+      <w:rPr>
+        <w:u w:val="none"/>
+      </w:rPr>
+    </w:lvl>
+    <w:lvl w:ilvl="3">
+      <w:start w:val="1"/>
+      <w:numFmt w:val="bullet"/>
+      <w:lvlText w:val="●"/>
+      <w:lvlJc w:val="left"/>
+      <w:pPr>
+        <w:ind w:left="2880" w:hanging="360"/>
+      </w:pPr>
+      <w:rPr>
+        <w:u w:val="none"/>
+      </w:rPr>
+    </w:lvl>
+    <w:lvl w:ilvl="4">
+      <w:start w:val="1"/>
+      <w:numFmt w:val="bullet"/>
+      <w:lvlText w:val="○"/>
+      <w:lvlJc w:val="left"/>
+      <w:pPr>
+        <w:ind w:left="3600" w:hanging="360"/>
+      </w:pPr>
+      <w:rPr>
+        <w:u w:val="none"/>
+      </w:rPr>
+    </w:lvl>
+    <w:lvl w:ilvl="5">
+      <w:start w:val="1"/>
+      <w:numFmt w:val="bullet"/>
+      <w:lvlText w:val="■"/>
+      <w:lvlJc w:val="left"/>
+      <w:pPr>
+        <w:ind w:left="4320" w:hanging="360"/>
+      </w:pPr>
+      <w:rPr>
+        <w:u w:val="none"/>
+      </w:rPr>
+    </w:lvl>
+    <w:lvl w:ilvl="6">
+      <w:start w:val="1"/>
+      <w:numFmt w:val="bullet"/>
+      <w:lvlText w:val="●"/>
+      <w:lvlJc w:val="left"/>
+      <w:pPr>
+        <w:ind w:left="5040" w:hanging="360"/>
+      </w:pPr>
+      <w:rPr>
+        <w:u w:val="none"/>
+      </w:rPr>
+    </w:lvl>
+    <w:lvl w:ilvl="7">
+      <w:start w:val="1"/>
+      <w:numFmt w:val="bullet"/>
+      <w:lvlText w:val="○"/>
+      <w:lvlJc w:val="left"/>
+      <w:pPr>
+        <w:ind w:left="5760" w:hanging="360"/>
+      </w:pPr>
+      <w:rPr>
+        <w:u w:val="none"/>
+      </w:rPr>
+    </w:lvl>
+    <w:lvl w:ilvl="8">
+      <w:start w:val="1"/>
+      <w:numFmt w:val="bullet"/>
+      <w:lvlText w:val="■"/>
+      <w:lvlJc w:val="left"/>
+      <w:pPr>
+        <w:ind w:left="6480" w:hanging="360"/>
+      </w:pPr>
+      <w:rPr>
+        <w:u w:val="none"/>
+      </w:rPr>
+    </w:lvl>
+  </w:abstractNum>
+  <w:abstractNum w:abstractNumId="4" w15:restartNumberingAfterBreak="0">
+    <w:nsid w:val="310E186F"/>
+    <w:multiLevelType w:val="multilevel"/>
+    <w:tmpl w:val="3806A72C"/>
     <w:lvl w:ilvl="0">
       <w:start w:val="1"/>
       <w:numFmt w:val="bullet"/>
@@ -2301,680 +2159,7 @@
       </w:rPr>
     </w:lvl>
   </w:abstractNum>
-  <w:abstractNum w:abstractNumId="3" w15:restartNumberingAfterBreak="0">
-    <w:nsid w:val="0ABC0D79"/>
-    <w:multiLevelType w:val="multilevel"/>
-    <w:tmpl w:val="0A469316"/>
-    <w:lvl w:ilvl="0">
-      <w:start w:val="1"/>
-      <w:numFmt w:val="bullet"/>
-      <w:lvlText w:val=""/>
-      <w:lvlJc w:val="left"/>
-      <w:pPr>
-        <w:tabs>
-          <w:tab w:val="num" w:pos="720"/>
-        </w:tabs>
-        <w:ind w:left="720" w:hanging="360"/>
-      </w:pPr>
-      <w:rPr>
-        <w:rFonts w:ascii="Symbol" w:hAnsi="Symbol" w:hint="default"/>
-        <w:sz w:val="20"/>
-      </w:rPr>
-    </w:lvl>
-    <w:lvl w:ilvl="1" w:tentative="1">
-      <w:start w:val="1"/>
-      <w:numFmt w:val="bullet"/>
-      <w:lvlText w:val="o"/>
-      <w:lvlJc w:val="left"/>
-      <w:pPr>
-        <w:tabs>
-          <w:tab w:val="num" w:pos="1440"/>
-        </w:tabs>
-        <w:ind w:left="1440" w:hanging="360"/>
-      </w:pPr>
-      <w:rPr>
-        <w:rFonts w:ascii="Courier New" w:hAnsi="Courier New" w:hint="default"/>
-        <w:sz w:val="20"/>
-      </w:rPr>
-    </w:lvl>
-    <w:lvl w:ilvl="2" w:tentative="1">
-      <w:start w:val="1"/>
-      <w:numFmt w:val="bullet"/>
-      <w:lvlText w:val=""/>
-      <w:lvlJc w:val="left"/>
-      <w:pPr>
-        <w:tabs>
-          <w:tab w:val="num" w:pos="2160"/>
-        </w:tabs>
-        <w:ind w:left="2160" w:hanging="360"/>
-      </w:pPr>
-      <w:rPr>
-        <w:rFonts w:ascii="Wingdings" w:hAnsi="Wingdings" w:hint="default"/>
-        <w:sz w:val="20"/>
-      </w:rPr>
-    </w:lvl>
-    <w:lvl w:ilvl="3" w:tentative="1">
-      <w:start w:val="1"/>
-      <w:numFmt w:val="bullet"/>
-      <w:lvlText w:val=""/>
-      <w:lvlJc w:val="left"/>
-      <w:pPr>
-        <w:tabs>
-          <w:tab w:val="num" w:pos="2880"/>
-        </w:tabs>
-        <w:ind w:left="2880" w:hanging="360"/>
-      </w:pPr>
-      <w:rPr>
-        <w:rFonts w:ascii="Wingdings" w:hAnsi="Wingdings" w:hint="default"/>
-        <w:sz w:val="20"/>
-      </w:rPr>
-    </w:lvl>
-    <w:lvl w:ilvl="4" w:tentative="1">
-      <w:start w:val="1"/>
-      <w:numFmt w:val="bullet"/>
-      <w:lvlText w:val=""/>
-      <w:lvlJc w:val="left"/>
-      <w:pPr>
-        <w:tabs>
-          <w:tab w:val="num" w:pos="3600"/>
-        </w:tabs>
-        <w:ind w:left="3600" w:hanging="360"/>
-      </w:pPr>
-      <w:rPr>
-        <w:rFonts w:ascii="Wingdings" w:hAnsi="Wingdings" w:hint="default"/>
-        <w:sz w:val="20"/>
-      </w:rPr>
-    </w:lvl>
-    <w:lvl w:ilvl="5" w:tentative="1">
-      <w:start w:val="1"/>
-      <w:numFmt w:val="bullet"/>
-      <w:lvlText w:val=""/>
-      <w:lvlJc w:val="left"/>
-      <w:pPr>
-        <w:tabs>
-          <w:tab w:val="num" w:pos="4320"/>
-        </w:tabs>
-        <w:ind w:left="4320" w:hanging="360"/>
-      </w:pPr>
-      <w:rPr>
-        <w:rFonts w:ascii="Wingdings" w:hAnsi="Wingdings" w:hint="default"/>
-        <w:sz w:val="20"/>
-      </w:rPr>
-    </w:lvl>
-    <w:lvl w:ilvl="6" w:tentative="1">
-      <w:start w:val="1"/>
-      <w:numFmt w:val="bullet"/>
-      <w:lvlText w:val=""/>
-      <w:lvlJc w:val="left"/>
-      <w:pPr>
-        <w:tabs>
-          <w:tab w:val="num" w:pos="5040"/>
-        </w:tabs>
-        <w:ind w:left="5040" w:hanging="360"/>
-      </w:pPr>
-      <w:rPr>
-        <w:rFonts w:ascii="Wingdings" w:hAnsi="Wingdings" w:hint="default"/>
-        <w:sz w:val="20"/>
-      </w:rPr>
-    </w:lvl>
-    <w:lvl w:ilvl="7" w:tentative="1">
-      <w:start w:val="1"/>
-      <w:numFmt w:val="bullet"/>
-      <w:lvlText w:val=""/>
-      <w:lvlJc w:val="left"/>
-      <w:pPr>
-        <w:tabs>
-          <w:tab w:val="num" w:pos="5760"/>
-        </w:tabs>
-        <w:ind w:left="5760" w:hanging="360"/>
-      </w:pPr>
-      <w:rPr>
-        <w:rFonts w:ascii="Wingdings" w:hAnsi="Wingdings" w:hint="default"/>
-        <w:sz w:val="20"/>
-      </w:rPr>
-    </w:lvl>
-    <w:lvl w:ilvl="8" w:tentative="1">
-      <w:start w:val="1"/>
-      <w:numFmt w:val="bullet"/>
-      <w:lvlText w:val=""/>
-      <w:lvlJc w:val="left"/>
-      <w:pPr>
-        <w:tabs>
-          <w:tab w:val="num" w:pos="6480"/>
-        </w:tabs>
-        <w:ind w:left="6480" w:hanging="360"/>
-      </w:pPr>
-      <w:rPr>
-        <w:rFonts w:ascii="Wingdings" w:hAnsi="Wingdings" w:hint="default"/>
-        <w:sz w:val="20"/>
-      </w:rPr>
-    </w:lvl>
-  </w:abstractNum>
-  <w:abstractNum w:abstractNumId="4" w15:restartNumberingAfterBreak="0">
-    <w:nsid w:val="179A306E"/>
-    <w:multiLevelType w:val="multilevel"/>
-    <w:tmpl w:val="52F013A6"/>
-    <w:lvl w:ilvl="0">
-      <w:start w:val="1"/>
-      <w:numFmt w:val="bullet"/>
-      <w:lvlText w:val=""/>
-      <w:lvlJc w:val="left"/>
-      <w:pPr>
-        <w:tabs>
-          <w:tab w:val="num" w:pos="720"/>
-        </w:tabs>
-        <w:ind w:left="720" w:hanging="360"/>
-      </w:pPr>
-      <w:rPr>
-        <w:rFonts w:ascii="Symbol" w:hAnsi="Symbol" w:hint="default"/>
-        <w:sz w:val="20"/>
-      </w:rPr>
-    </w:lvl>
-    <w:lvl w:ilvl="1" w:tentative="1">
-      <w:start w:val="1"/>
-      <w:numFmt w:val="bullet"/>
-      <w:lvlText w:val="o"/>
-      <w:lvlJc w:val="left"/>
-      <w:pPr>
-        <w:tabs>
-          <w:tab w:val="num" w:pos="1440"/>
-        </w:tabs>
-        <w:ind w:left="1440" w:hanging="360"/>
-      </w:pPr>
-      <w:rPr>
-        <w:rFonts w:ascii="Courier New" w:hAnsi="Courier New" w:hint="default"/>
-        <w:sz w:val="20"/>
-      </w:rPr>
-    </w:lvl>
-    <w:lvl w:ilvl="2" w:tentative="1">
-      <w:start w:val="1"/>
-      <w:numFmt w:val="bullet"/>
-      <w:lvlText w:val=""/>
-      <w:lvlJc w:val="left"/>
-      <w:pPr>
-        <w:tabs>
-          <w:tab w:val="num" w:pos="2160"/>
-        </w:tabs>
-        <w:ind w:left="2160" w:hanging="360"/>
-      </w:pPr>
-      <w:rPr>
-        <w:rFonts w:ascii="Wingdings" w:hAnsi="Wingdings" w:hint="default"/>
-        <w:sz w:val="20"/>
-      </w:rPr>
-    </w:lvl>
-    <w:lvl w:ilvl="3" w:tentative="1">
-      <w:start w:val="1"/>
-      <w:numFmt w:val="bullet"/>
-      <w:lvlText w:val=""/>
-      <w:lvlJc w:val="left"/>
-      <w:pPr>
-        <w:tabs>
-          <w:tab w:val="num" w:pos="2880"/>
-        </w:tabs>
-        <w:ind w:left="2880" w:hanging="360"/>
-      </w:pPr>
-      <w:rPr>
-        <w:rFonts w:ascii="Wingdings" w:hAnsi="Wingdings" w:hint="default"/>
-        <w:sz w:val="20"/>
-      </w:rPr>
-    </w:lvl>
-    <w:lvl w:ilvl="4" w:tentative="1">
-      <w:start w:val="1"/>
-      <w:numFmt w:val="bullet"/>
-      <w:lvlText w:val=""/>
-      <w:lvlJc w:val="left"/>
-      <w:pPr>
-        <w:tabs>
-          <w:tab w:val="num" w:pos="3600"/>
-        </w:tabs>
-        <w:ind w:left="3600" w:hanging="360"/>
-      </w:pPr>
-      <w:rPr>
-        <w:rFonts w:ascii="Wingdings" w:hAnsi="Wingdings" w:hint="default"/>
-        <w:sz w:val="20"/>
-      </w:rPr>
-    </w:lvl>
-    <w:lvl w:ilvl="5" w:tentative="1">
-      <w:start w:val="1"/>
-      <w:numFmt w:val="bullet"/>
-      <w:lvlText w:val=""/>
-      <w:lvlJc w:val="left"/>
-      <w:pPr>
-        <w:tabs>
-          <w:tab w:val="num" w:pos="4320"/>
-        </w:tabs>
-        <w:ind w:left="4320" w:hanging="360"/>
-      </w:pPr>
-      <w:rPr>
-        <w:rFonts w:ascii="Wingdings" w:hAnsi="Wingdings" w:hint="default"/>
-        <w:sz w:val="20"/>
-      </w:rPr>
-    </w:lvl>
-    <w:lvl w:ilvl="6" w:tentative="1">
-      <w:start w:val="1"/>
-      <w:numFmt w:val="bullet"/>
-      <w:lvlText w:val=""/>
-      <w:lvlJc w:val="left"/>
-      <w:pPr>
-        <w:tabs>
-          <w:tab w:val="num" w:pos="5040"/>
-        </w:tabs>
-        <w:ind w:left="5040" w:hanging="360"/>
-      </w:pPr>
-      <w:rPr>
-        <w:rFonts w:ascii="Wingdings" w:hAnsi="Wingdings" w:hint="default"/>
-        <w:sz w:val="20"/>
-      </w:rPr>
-    </w:lvl>
-    <w:lvl w:ilvl="7" w:tentative="1">
-      <w:start w:val="1"/>
-      <w:numFmt w:val="bullet"/>
-      <w:lvlText w:val=""/>
-      <w:lvlJc w:val="left"/>
-      <w:pPr>
-        <w:tabs>
-          <w:tab w:val="num" w:pos="5760"/>
-        </w:tabs>
-        <w:ind w:left="5760" w:hanging="360"/>
-      </w:pPr>
-      <w:rPr>
-        <w:rFonts w:ascii="Wingdings" w:hAnsi="Wingdings" w:hint="default"/>
-        <w:sz w:val="20"/>
-      </w:rPr>
-    </w:lvl>
-    <w:lvl w:ilvl="8" w:tentative="1">
-      <w:start w:val="1"/>
-      <w:numFmt w:val="bullet"/>
-      <w:lvlText w:val=""/>
-      <w:lvlJc w:val="left"/>
-      <w:pPr>
-        <w:tabs>
-          <w:tab w:val="num" w:pos="6480"/>
-        </w:tabs>
-        <w:ind w:left="6480" w:hanging="360"/>
-      </w:pPr>
-      <w:rPr>
-        <w:rFonts w:ascii="Wingdings" w:hAnsi="Wingdings" w:hint="default"/>
-        <w:sz w:val="20"/>
-      </w:rPr>
-    </w:lvl>
-  </w:abstractNum>
   <w:abstractNum w:abstractNumId="5" w15:restartNumberingAfterBreak="0">
-    <w:nsid w:val="28311986"/>
-    <w:multiLevelType w:val="multilevel"/>
-    <w:tmpl w:val="CC64A232"/>
-    <w:lvl w:ilvl="0">
-      <w:start w:val="1"/>
-      <w:numFmt w:val="bullet"/>
-      <w:lvlText w:val="●"/>
-      <w:lvlJc w:val="left"/>
-      <w:pPr>
-        <w:ind w:left="720" w:hanging="360"/>
-      </w:pPr>
-      <w:rPr>
-        <w:u w:val="none"/>
-      </w:rPr>
-    </w:lvl>
-    <w:lvl w:ilvl="1">
-      <w:start w:val="1"/>
-      <w:numFmt w:val="bullet"/>
-      <w:lvlText w:val="○"/>
-      <w:lvlJc w:val="left"/>
-      <w:pPr>
-        <w:ind w:left="1440" w:hanging="360"/>
-      </w:pPr>
-      <w:rPr>
-        <w:u w:val="none"/>
-      </w:rPr>
-    </w:lvl>
-    <w:lvl w:ilvl="2">
-      <w:start w:val="1"/>
-      <w:numFmt w:val="bullet"/>
-      <w:lvlText w:val="■"/>
-      <w:lvlJc w:val="left"/>
-      <w:pPr>
-        <w:ind w:left="2160" w:hanging="360"/>
-      </w:pPr>
-      <w:rPr>
-        <w:u w:val="none"/>
-      </w:rPr>
-    </w:lvl>
-    <w:lvl w:ilvl="3">
-      <w:start w:val="1"/>
-      <w:numFmt w:val="bullet"/>
-      <w:lvlText w:val="●"/>
-      <w:lvlJc w:val="left"/>
-      <w:pPr>
-        <w:ind w:left="2880" w:hanging="360"/>
-      </w:pPr>
-      <w:rPr>
-        <w:u w:val="none"/>
-      </w:rPr>
-    </w:lvl>
-    <w:lvl w:ilvl="4">
-      <w:start w:val="1"/>
-      <w:numFmt w:val="bullet"/>
-      <w:lvlText w:val="○"/>
-      <w:lvlJc w:val="left"/>
-      <w:pPr>
-        <w:ind w:left="3600" w:hanging="360"/>
-      </w:pPr>
-      <w:rPr>
-        <w:u w:val="none"/>
-      </w:rPr>
-    </w:lvl>
-    <w:lvl w:ilvl="5">
-      <w:start w:val="1"/>
-      <w:numFmt w:val="bullet"/>
-      <w:lvlText w:val="■"/>
-      <w:lvlJc w:val="left"/>
-      <w:pPr>
-        <w:ind w:left="4320" w:hanging="360"/>
-      </w:pPr>
-      <w:rPr>
-        <w:u w:val="none"/>
-      </w:rPr>
-    </w:lvl>
-    <w:lvl w:ilvl="6">
-      <w:start w:val="1"/>
-      <w:numFmt w:val="bullet"/>
-      <w:lvlText w:val="●"/>
-      <w:lvlJc w:val="left"/>
-      <w:pPr>
-        <w:ind w:left="5040" w:hanging="360"/>
-      </w:pPr>
-      <w:rPr>
-        <w:u w:val="none"/>
-      </w:rPr>
-    </w:lvl>
-    <w:lvl w:ilvl="7">
-      <w:start w:val="1"/>
-      <w:numFmt w:val="bullet"/>
-      <w:lvlText w:val="○"/>
-      <w:lvlJc w:val="left"/>
-      <w:pPr>
-        <w:ind w:left="5760" w:hanging="360"/>
-      </w:pPr>
-      <w:rPr>
-        <w:u w:val="none"/>
-      </w:rPr>
-    </w:lvl>
-    <w:lvl w:ilvl="8">
-      <w:start w:val="1"/>
-      <w:numFmt w:val="bullet"/>
-      <w:lvlText w:val="■"/>
-      <w:lvlJc w:val="left"/>
-      <w:pPr>
-        <w:ind w:left="6480" w:hanging="360"/>
-      </w:pPr>
-      <w:rPr>
-        <w:u w:val="none"/>
-      </w:rPr>
-    </w:lvl>
-  </w:abstractNum>
-  <w:abstractNum w:abstractNumId="6" w15:restartNumberingAfterBreak="0">
-    <w:nsid w:val="29362F50"/>
-    <w:multiLevelType w:val="multilevel"/>
-    <w:tmpl w:val="B5DC2978"/>
-    <w:lvl w:ilvl="0">
-      <w:start w:val="1"/>
-      <w:numFmt w:val="bullet"/>
-      <w:lvlText w:val="●"/>
-      <w:lvlJc w:val="left"/>
-      <w:pPr>
-        <w:ind w:left="720" w:hanging="360"/>
-      </w:pPr>
-      <w:rPr>
-        <w:u w:val="none"/>
-      </w:rPr>
-    </w:lvl>
-    <w:lvl w:ilvl="1">
-      <w:start w:val="1"/>
-      <w:numFmt w:val="bullet"/>
-      <w:lvlText w:val="○"/>
-      <w:lvlJc w:val="left"/>
-      <w:pPr>
-        <w:ind w:left="1440" w:hanging="360"/>
-      </w:pPr>
-      <w:rPr>
-        <w:u w:val="none"/>
-      </w:rPr>
-    </w:lvl>
-    <w:lvl w:ilvl="2">
-      <w:start w:val="1"/>
-      <w:numFmt w:val="bullet"/>
-      <w:lvlText w:val="■"/>
-      <w:lvlJc w:val="left"/>
-      <w:pPr>
-        <w:ind w:left="2160" w:hanging="360"/>
-      </w:pPr>
-      <w:rPr>
-        <w:u w:val="none"/>
-      </w:rPr>
-    </w:lvl>
-    <w:lvl w:ilvl="3">
-      <w:start w:val="1"/>
-      <w:numFmt w:val="bullet"/>
-      <w:lvlText w:val="●"/>
-      <w:lvlJc w:val="left"/>
-      <w:pPr>
-        <w:ind w:left="2880" w:hanging="360"/>
-      </w:pPr>
-      <w:rPr>
-        <w:u w:val="none"/>
-      </w:rPr>
-    </w:lvl>
-    <w:lvl w:ilvl="4">
-      <w:start w:val="1"/>
-      <w:numFmt w:val="bullet"/>
-      <w:lvlText w:val="○"/>
-      <w:lvlJc w:val="left"/>
-      <w:pPr>
-        <w:ind w:left="3600" w:hanging="360"/>
-      </w:pPr>
-      <w:rPr>
-        <w:u w:val="none"/>
-      </w:rPr>
-    </w:lvl>
-    <w:lvl w:ilvl="5">
-      <w:start w:val="1"/>
-      <w:numFmt w:val="bullet"/>
-      <w:lvlText w:val="■"/>
-      <w:lvlJc w:val="left"/>
-      <w:pPr>
-        <w:ind w:left="4320" w:hanging="360"/>
-      </w:pPr>
-      <w:rPr>
-        <w:u w:val="none"/>
-      </w:rPr>
-    </w:lvl>
-    <w:lvl w:ilvl="6">
-      <w:start w:val="1"/>
-      <w:numFmt w:val="bullet"/>
-      <w:lvlText w:val="●"/>
-      <w:lvlJc w:val="left"/>
-      <w:pPr>
-        <w:ind w:left="5040" w:hanging="360"/>
-      </w:pPr>
-      <w:rPr>
-        <w:u w:val="none"/>
-      </w:rPr>
-    </w:lvl>
-    <w:lvl w:ilvl="7">
-      <w:start w:val="1"/>
-      <w:numFmt w:val="bullet"/>
-      <w:lvlText w:val="○"/>
-      <w:lvlJc w:val="left"/>
-      <w:pPr>
-        <w:ind w:left="5760" w:hanging="360"/>
-      </w:pPr>
-      <w:rPr>
-        <w:u w:val="none"/>
-      </w:rPr>
-    </w:lvl>
-    <w:lvl w:ilvl="8">
-      <w:start w:val="1"/>
-      <w:numFmt w:val="bullet"/>
-      <w:lvlText w:val="■"/>
-      <w:lvlJc w:val="left"/>
-      <w:pPr>
-        <w:ind w:left="6480" w:hanging="360"/>
-      </w:pPr>
-      <w:rPr>
-        <w:u w:val="none"/>
-      </w:rPr>
-    </w:lvl>
-  </w:abstractNum>
-  <w:abstractNum w:abstractNumId="7" w15:restartNumberingAfterBreak="0">
-    <w:nsid w:val="310E186F"/>
-    <w:multiLevelType w:val="multilevel"/>
-    <w:tmpl w:val="3806A72C"/>
-    <w:lvl w:ilvl="0">
-      <w:start w:val="1"/>
-      <w:numFmt w:val="bullet"/>
-      <w:lvlText w:val=""/>
-      <w:lvlJc w:val="left"/>
-      <w:pPr>
-        <w:tabs>
-          <w:tab w:val="num" w:pos="720"/>
-        </w:tabs>
-        <w:ind w:left="720" w:hanging="360"/>
-      </w:pPr>
-      <w:rPr>
-        <w:rFonts w:ascii="Symbol" w:hAnsi="Symbol" w:hint="default"/>
-        <w:sz w:val="20"/>
-      </w:rPr>
-    </w:lvl>
-    <w:lvl w:ilvl="1" w:tentative="1">
-      <w:start w:val="1"/>
-      <w:numFmt w:val="bullet"/>
-      <w:lvlText w:val="o"/>
-      <w:lvlJc w:val="left"/>
-      <w:pPr>
-        <w:tabs>
-          <w:tab w:val="num" w:pos="1440"/>
-        </w:tabs>
-        <w:ind w:left="1440" w:hanging="360"/>
-      </w:pPr>
-      <w:rPr>
-        <w:rFonts w:ascii="Courier New" w:hAnsi="Courier New" w:hint="default"/>
-        <w:sz w:val="20"/>
-      </w:rPr>
-    </w:lvl>
-    <w:lvl w:ilvl="2" w:tentative="1">
-      <w:start w:val="1"/>
-      <w:numFmt w:val="bullet"/>
-      <w:lvlText w:val=""/>
-      <w:lvlJc w:val="left"/>
-      <w:pPr>
-        <w:tabs>
-          <w:tab w:val="num" w:pos="2160"/>
-        </w:tabs>
-        <w:ind w:left="2160" w:hanging="360"/>
-      </w:pPr>
-      <w:rPr>
-        <w:rFonts w:ascii="Wingdings" w:hAnsi="Wingdings" w:hint="default"/>
-        <w:sz w:val="20"/>
-      </w:rPr>
-    </w:lvl>
-    <w:lvl w:ilvl="3" w:tentative="1">
-      <w:start w:val="1"/>
-      <w:numFmt w:val="bullet"/>
-      <w:lvlText w:val=""/>
-      <w:lvlJc w:val="left"/>
-      <w:pPr>
-        <w:tabs>
-          <w:tab w:val="num" w:pos="2880"/>
-        </w:tabs>
-        <w:ind w:left="2880" w:hanging="360"/>
-      </w:pPr>
-      <w:rPr>
-        <w:rFonts w:ascii="Wingdings" w:hAnsi="Wingdings" w:hint="default"/>
-        <w:sz w:val="20"/>
-      </w:rPr>
-    </w:lvl>
-    <w:lvl w:ilvl="4" w:tentative="1">
-      <w:start w:val="1"/>
-      <w:numFmt w:val="bullet"/>
-      <w:lvlText w:val=""/>
-      <w:lvlJc w:val="left"/>
-      <w:pPr>
-        <w:tabs>
-          <w:tab w:val="num" w:pos="3600"/>
-        </w:tabs>
-        <w:ind w:left="3600" w:hanging="360"/>
-      </w:pPr>
-      <w:rPr>
-        <w:rFonts w:ascii="Wingdings" w:hAnsi="Wingdings" w:hint="default"/>
-        <w:sz w:val="20"/>
-      </w:rPr>
-    </w:lvl>
-    <w:lvl w:ilvl="5" w:tentative="1">
-      <w:start w:val="1"/>
-      <w:numFmt w:val="bullet"/>
-      <w:lvlText w:val=""/>
-      <w:lvlJc w:val="left"/>
-      <w:pPr>
-        <w:tabs>
-          <w:tab w:val="num" w:pos="4320"/>
-        </w:tabs>
-        <w:ind w:left="4320" w:hanging="360"/>
-      </w:pPr>
-      <w:rPr>
-        <w:rFonts w:ascii="Wingdings" w:hAnsi="Wingdings" w:hint="default"/>
-        <w:sz w:val="20"/>
-      </w:rPr>
-    </w:lvl>
-    <w:lvl w:ilvl="6" w:tentative="1">
-      <w:start w:val="1"/>
-      <w:numFmt w:val="bullet"/>
-      <w:lvlText w:val=""/>
-      <w:lvlJc w:val="left"/>
-      <w:pPr>
-        <w:tabs>
-          <w:tab w:val="num" w:pos="5040"/>
-        </w:tabs>
-        <w:ind w:left="5040" w:hanging="360"/>
-      </w:pPr>
-      <w:rPr>
-        <w:rFonts w:ascii="Wingdings" w:hAnsi="Wingdings" w:hint="default"/>
-        <w:sz w:val="20"/>
-      </w:rPr>
-    </w:lvl>
-    <w:lvl w:ilvl="7" w:tentative="1">
-      <w:start w:val="1"/>
-      <w:numFmt w:val="bullet"/>
-      <w:lvlText w:val=""/>
-      <w:lvlJc w:val="left"/>
-      <w:pPr>
-        <w:tabs>
-          <w:tab w:val="num" w:pos="5760"/>
-        </w:tabs>
-        <w:ind w:left="5760" w:hanging="360"/>
-      </w:pPr>
-      <w:rPr>
-        <w:rFonts w:ascii="Wingdings" w:hAnsi="Wingdings" w:hint="default"/>
-        <w:sz w:val="20"/>
-      </w:rPr>
-    </w:lvl>
-    <w:lvl w:ilvl="8" w:tentative="1">
-      <w:start w:val="1"/>
-      <w:numFmt w:val="bullet"/>
-      <w:lvlText w:val=""/>
-      <w:lvlJc w:val="left"/>
-      <w:pPr>
-        <w:tabs>
-          <w:tab w:val="num" w:pos="6480"/>
-        </w:tabs>
-        <w:ind w:left="6480" w:hanging="360"/>
-      </w:pPr>
-      <w:rPr>
-        <w:rFonts w:ascii="Wingdings" w:hAnsi="Wingdings" w:hint="default"/>
-        <w:sz w:val="20"/>
-      </w:rPr>
-    </w:lvl>
-  </w:abstractNum>
-  <w:abstractNum w:abstractNumId="8" w15:restartNumberingAfterBreak="0">
     <w:nsid w:val="3169590C"/>
     <w:multiLevelType w:val="multilevel"/>
     <w:tmpl w:val="D7F0A8AC"/>
@@ -3087,156 +2272,7 @@
       </w:rPr>
     </w:lvl>
   </w:abstractNum>
-  <w:abstractNum w:abstractNumId="9" w15:restartNumberingAfterBreak="0">
-    <w:nsid w:val="331575DA"/>
-    <w:multiLevelType w:val="multilevel"/>
-    <w:tmpl w:val="FC4A25F2"/>
-    <w:lvl w:ilvl="0">
-      <w:start w:val="1"/>
-      <w:numFmt w:val="bullet"/>
-      <w:lvlText w:val=""/>
-      <w:lvlJc w:val="left"/>
-      <w:pPr>
-        <w:tabs>
-          <w:tab w:val="num" w:pos="720"/>
-        </w:tabs>
-        <w:ind w:left="720" w:hanging="360"/>
-      </w:pPr>
-      <w:rPr>
-        <w:rFonts w:ascii="Symbol" w:hAnsi="Symbol" w:hint="default"/>
-        <w:sz w:val="20"/>
-      </w:rPr>
-    </w:lvl>
-    <w:lvl w:ilvl="1" w:tentative="1">
-      <w:start w:val="1"/>
-      <w:numFmt w:val="bullet"/>
-      <w:lvlText w:val="o"/>
-      <w:lvlJc w:val="left"/>
-      <w:pPr>
-        <w:tabs>
-          <w:tab w:val="num" w:pos="1440"/>
-        </w:tabs>
-        <w:ind w:left="1440" w:hanging="360"/>
-      </w:pPr>
-      <w:rPr>
-        <w:rFonts w:ascii="Courier New" w:hAnsi="Courier New" w:hint="default"/>
-        <w:sz w:val="20"/>
-      </w:rPr>
-    </w:lvl>
-    <w:lvl w:ilvl="2" w:tentative="1">
-      <w:start w:val="1"/>
-      <w:numFmt w:val="bullet"/>
-      <w:lvlText w:val=""/>
-      <w:lvlJc w:val="left"/>
-      <w:pPr>
-        <w:tabs>
-          <w:tab w:val="num" w:pos="2160"/>
-        </w:tabs>
-        <w:ind w:left="2160" w:hanging="360"/>
-      </w:pPr>
-      <w:rPr>
-        <w:rFonts w:ascii="Wingdings" w:hAnsi="Wingdings" w:hint="default"/>
-        <w:sz w:val="20"/>
-      </w:rPr>
-    </w:lvl>
-    <w:lvl w:ilvl="3" w:tentative="1">
-      <w:start w:val="1"/>
-      <w:numFmt w:val="bullet"/>
-      <w:lvlText w:val=""/>
-      <w:lvlJc w:val="left"/>
-      <w:pPr>
-        <w:tabs>
-          <w:tab w:val="num" w:pos="2880"/>
-        </w:tabs>
-        <w:ind w:left="2880" w:hanging="360"/>
-      </w:pPr>
-      <w:rPr>
-        <w:rFonts w:ascii="Wingdings" w:hAnsi="Wingdings" w:hint="default"/>
-        <w:sz w:val="20"/>
-      </w:rPr>
-    </w:lvl>
-    <w:lvl w:ilvl="4" w:tentative="1">
-      <w:start w:val="1"/>
-      <w:numFmt w:val="bullet"/>
-      <w:lvlText w:val=""/>
-      <w:lvlJc w:val="left"/>
-      <w:pPr>
-        <w:tabs>
-          <w:tab w:val="num" w:pos="3600"/>
-        </w:tabs>
-        <w:ind w:left="3600" w:hanging="360"/>
-      </w:pPr>
-      <w:rPr>
-        <w:rFonts w:ascii="Wingdings" w:hAnsi="Wingdings" w:hint="default"/>
-        <w:sz w:val="20"/>
-      </w:rPr>
-    </w:lvl>
-    <w:lvl w:ilvl="5" w:tentative="1">
-      <w:start w:val="1"/>
-      <w:numFmt w:val="bullet"/>
-      <w:lvlText w:val=""/>
-      <w:lvlJc w:val="left"/>
-      <w:pPr>
-        <w:tabs>
-          <w:tab w:val="num" w:pos="4320"/>
-        </w:tabs>
-        <w:ind w:left="4320" w:hanging="360"/>
-      </w:pPr>
-      <w:rPr>
-        <w:rFonts w:ascii="Wingdings" w:hAnsi="Wingdings" w:hint="default"/>
-        <w:sz w:val="20"/>
-      </w:rPr>
-    </w:lvl>
-    <w:lvl w:ilvl="6" w:tentative="1">
-      <w:start w:val="1"/>
-      <w:numFmt w:val="bullet"/>
-      <w:lvlText w:val=""/>
-      <w:lvlJc w:val="left"/>
-      <w:pPr>
-        <w:tabs>
-          <w:tab w:val="num" w:pos="5040"/>
-        </w:tabs>
-        <w:ind w:left="5040" w:hanging="360"/>
-      </w:pPr>
-      <w:rPr>
-        <w:rFonts w:ascii="Wingdings" w:hAnsi="Wingdings" w:hint="default"/>
-        <w:sz w:val="20"/>
-      </w:rPr>
-    </w:lvl>
-    <w:lvl w:ilvl="7" w:tentative="1">
-      <w:start w:val="1"/>
-      <w:numFmt w:val="bullet"/>
-      <w:lvlText w:val=""/>
-      <w:lvlJc w:val="left"/>
-      <w:pPr>
-        <w:tabs>
-          <w:tab w:val="num" w:pos="5760"/>
-        </w:tabs>
-        <w:ind w:left="5760" w:hanging="360"/>
-      </w:pPr>
-      <w:rPr>
-        <w:rFonts w:ascii="Wingdings" w:hAnsi="Wingdings" w:hint="default"/>
-        <w:sz w:val="20"/>
-      </w:rPr>
-    </w:lvl>
-    <w:lvl w:ilvl="8" w:tentative="1">
-      <w:start w:val="1"/>
-      <w:numFmt w:val="bullet"/>
-      <w:lvlText w:val=""/>
-      <w:lvlJc w:val="left"/>
-      <w:pPr>
-        <w:tabs>
-          <w:tab w:val="num" w:pos="6480"/>
-        </w:tabs>
-        <w:ind w:left="6480" w:hanging="360"/>
-      </w:pPr>
-      <w:rPr>
-        <w:rFonts w:ascii="Wingdings" w:hAnsi="Wingdings" w:hint="default"/>
-        <w:sz w:val="20"/>
-      </w:rPr>
-    </w:lvl>
-  </w:abstractNum>
-  <w:abstractNum w:abstractNumId="10" w15:restartNumberingAfterBreak="0">
+  <w:abstractNum w:abstractNumId="6" w15:restartNumberingAfterBreak="0">
     <w:nsid w:val="37602CDA"/>
     <w:multiLevelType w:val="multilevel"/>
     <w:tmpl w:val="D73EF942"/>
@@ -3349,7 +2385,7 @@
       </w:rPr>
     </w:lvl>
   </w:abstractNum>
-  <w:abstractNum w:abstractNumId="11" w15:restartNumberingAfterBreak="0">
+  <w:abstractNum w:abstractNumId="7" w15:restartNumberingAfterBreak="0">
     <w:nsid w:val="4A765F67"/>
     <w:multiLevelType w:val="multilevel"/>
     <w:tmpl w:val="7FAC7DD4"/>
@@ -3462,7 +2498,7 @@
       </w:rPr>
     </w:lvl>
   </w:abstractNum>
-  <w:abstractNum w:abstractNumId="12" w15:restartNumberingAfterBreak="0">
+  <w:abstractNum w:abstractNumId="8" w15:restartNumberingAfterBreak="0">
     <w:nsid w:val="76A038A3"/>
     <w:multiLevelType w:val="multilevel"/>
     <w:tmpl w:val="0EAAD5B8"/>
@@ -3576,43 +2612,31 @@
     </w:lvl>
   </w:abstractNum>
   <w:num w:numId="1" w16cid:durableId="1572234779">
-    <w:abstractNumId w:val="11"/>
+    <w:abstractNumId w:val="7"/>
   </w:num>
   <w:num w:numId="2" w16cid:durableId="1020735982">
+    <w:abstractNumId w:val="3"/>
+  </w:num>
+  <w:num w:numId="3" w16cid:durableId="1799183716">
+    <w:abstractNumId w:val="8"/>
+  </w:num>
+  <w:num w:numId="4" w16cid:durableId="2111002728">
+    <w:abstractNumId w:val="2"/>
+  </w:num>
+  <w:num w:numId="5" w16cid:durableId="1242565680">
     <w:abstractNumId w:val="6"/>
   </w:num>
-  <w:num w:numId="3" w16cid:durableId="1799183716">
-    <w:abstractNumId w:val="12"/>
-  </w:num>
-  <w:num w:numId="4" w16cid:durableId="2111002728">
+  <w:num w:numId="6" w16cid:durableId="856383520">
     <w:abstractNumId w:val="5"/>
   </w:num>
-  <w:num w:numId="5" w16cid:durableId="1242565680">
-    <w:abstractNumId w:val="10"/>
+  <w:num w:numId="7" w16cid:durableId="829103516">
+    <w:abstractNumId w:val="0"/>
   </w:num>
-  <w:num w:numId="6" w16cid:durableId="856383520">
-    <w:abstractNumId w:val="8"/>
-  </w:num>
-  <w:num w:numId="7" w16cid:durableId="829103516">
+  <w:num w:numId="8" w16cid:durableId="280843090">
     <w:abstractNumId w:val="1"/>
   </w:num>
-  <w:num w:numId="8" w16cid:durableId="280843090">
+  <w:num w:numId="9" w16cid:durableId="1915583150">
     <w:abstractNumId w:val="4"/>
-  </w:num>
-  <w:num w:numId="9" w16cid:durableId="1915583150">
-    <w:abstractNumId w:val="7"/>
-  </w:num>
-  <w:num w:numId="10" w16cid:durableId="463429408">
-    <w:abstractNumId w:val="9"/>
-  </w:num>
-  <w:num w:numId="11" w16cid:durableId="770704537">
-    <w:abstractNumId w:val="2"/>
-  </w:num>
-  <w:num w:numId="12" w16cid:durableId="739864056">
-    <w:abstractNumId w:val="3"/>
-  </w:num>
-  <w:num w:numId="13" w16cid:durableId="1016274267">
-    <w:abstractNumId w:val="0"/>
   </w:num>
 </w:numbering>
 </file>

</xml_diff>

<commit_message>
Ajustement du header fixe et de la sidebar off-canvas
- Ajout de variables CSS et d'un thème sombre (dark mode)
- Positionnement fixe du header avec z-index pour rester au-dessus du contenu
- Sidebar off-canvas désormais correctement alignée sous le header en desktop
- Ajustements du JavaScript (Foundation + PristineJS) pour gérer la transition mobile/desktop
- Résolution du problème de superposition de la sidebar et du header
- Optimisation du layout responsive
</commit_message>
<xml_diff>
--- a/Journal de bord/Journal de bord du stage.docx
+++ b/Journal de bord/Journal de bord du stage.docx
@@ -926,7 +926,7 @@
     <w:p>
       <w:r>
         <w:pict w14:anchorId="31514CFC">
-          <v:rect id="_x0000_i1030" style="width:0;height:1.5pt" o:hralign="center" o:bullet="t" o:hrstd="t" o:hr="t" fillcolor="#a0a0a0" stroked="f"/>
+          <v:rect id="_x0000_i1027" style="width:0;height:1.5pt" o:hralign="center" o:bullet="t" o:hrstd="t" o:hr="t" fillcolor="#a0a0a0" stroked="f"/>
         </w:pict>
       </w:r>
     </w:p>
@@ -1036,7 +1036,27 @@
           <w:szCs w:val="24"/>
           <w:lang w:val="fr-CA"/>
         </w:rPr>
-        <w:t xml:space="preserve">Résolution d'un problème lié à Mustache causé par une balise </w:t>
+        <w:t xml:space="preserve">Résolution d'un problème lié à </w:t>
+      </w:r>
+      <w:proofErr w:type="spellStart"/>
+      <w:r>
+        <w:rPr>
+          <w:rFonts w:ascii="Times New Roman" w:eastAsia="Times New Roman" w:hAnsi="Times New Roman" w:cs="Times New Roman"/>
+          <w:sz w:val="24"/>
+          <w:szCs w:val="24"/>
+          <w:lang w:val="fr-CA"/>
+        </w:rPr>
+        <w:t>Mustache</w:t>
+      </w:r>
+      <w:proofErr w:type="spellEnd"/>
+      <w:r>
+        <w:rPr>
+          <w:rFonts w:ascii="Times New Roman" w:eastAsia="Times New Roman" w:hAnsi="Times New Roman" w:cs="Times New Roman"/>
+          <w:sz w:val="24"/>
+          <w:szCs w:val="24"/>
+          <w:lang w:val="fr-CA"/>
+        </w:rPr>
+        <w:t xml:space="preserve"> causé par une balise </w:t>
       </w:r>
       <w:r>
         <w:rPr>
@@ -1045,89 +1065,9 @@
           <w:szCs w:val="20"/>
           <w:lang w:val="fr-CA"/>
         </w:rPr>
-        <w:t>&lt;/head&gt;</w:t>
-      </w:r>
-      <w:r>
-        <w:rPr>
-          <w:rFonts w:ascii="Times New Roman" w:eastAsia="Times New Roman" w:hAnsi="Times New Roman" w:cs="Times New Roman"/>
-          <w:sz w:val="24"/>
-          <w:szCs w:val="24"/>
-          <w:lang w:val="fr-CA"/>
-        </w:rPr>
-        <w:t xml:space="preserve"> manquante.</w:t>
-      </w:r>
-    </w:p>
-    <w:p>
-      <w:pPr>
-        <w:numPr>
-          <w:ilvl w:val="0"/>
-          <w:numId w:val="7"/>
-        </w:numPr>
-        <w:spacing w:before="100" w:beforeAutospacing="1" w:after="100" w:afterAutospacing="1" w:line="240" w:lineRule="auto"/>
-        <w:rPr>
-          <w:rFonts w:ascii="Times New Roman" w:eastAsia="Times New Roman" w:hAnsi="Times New Roman" w:cs="Times New Roman"/>
-          <w:sz w:val="24"/>
-          <w:szCs w:val="24"/>
-          <w:lang w:val="fr-CA"/>
-        </w:rPr>
-      </w:pPr>
-      <w:r>
-        <w:rPr>
-          <w:rFonts w:ascii="Times New Roman" w:eastAsia="Times New Roman" w:hAnsi="Times New Roman" w:cs="Times New Roman"/>
-          <w:sz w:val="24"/>
-          <w:szCs w:val="24"/>
-          <w:lang w:val="fr-CA"/>
-        </w:rPr>
-        <w:t>Débogage de l'affichage des catégories dans le formulaire de soumission.</w:t>
-      </w:r>
-    </w:p>
-    <w:p>
-      <w:pPr>
-        <w:numPr>
-          <w:ilvl w:val="0"/>
-          <w:numId w:val="7"/>
-        </w:numPr>
-        <w:spacing w:before="100" w:beforeAutospacing="1" w:after="100" w:afterAutospacing="1" w:line="240" w:lineRule="auto"/>
-        <w:rPr>
-          <w:rFonts w:ascii="Times New Roman" w:eastAsia="Times New Roman" w:hAnsi="Times New Roman" w:cs="Times New Roman"/>
-          <w:sz w:val="24"/>
-          <w:szCs w:val="24"/>
-          <w:lang w:val="fr-CA"/>
-        </w:rPr>
-      </w:pPr>
-      <w:r>
-        <w:rPr>
-          <w:rFonts w:ascii="Times New Roman" w:eastAsia="Times New Roman" w:hAnsi="Times New Roman" w:cs="Times New Roman"/>
-          <w:sz w:val="24"/>
-          <w:szCs w:val="24"/>
-          <w:lang w:val="fr-CA"/>
-        </w:rPr>
-        <w:t>Correction d'un problème empêchant l'insertion des annonces dans la base de données.</w:t>
-      </w:r>
-    </w:p>
-    <w:p>
-      <w:pPr>
-        <w:numPr>
-          <w:ilvl w:val="0"/>
-          <w:numId w:val="7"/>
-        </w:numPr>
-        <w:spacing w:before="100" w:beforeAutospacing="1" w:after="100" w:afterAutospacing="1" w:line="240" w:lineRule="auto"/>
-        <w:rPr>
-          <w:rFonts w:ascii="Times New Roman" w:eastAsia="Times New Roman" w:hAnsi="Times New Roman" w:cs="Times New Roman"/>
-          <w:sz w:val="24"/>
-          <w:szCs w:val="24"/>
-          <w:lang w:val="fr-CA"/>
-        </w:rPr>
-      </w:pPr>
-      <w:r>
-        <w:rPr>
-          <w:rFonts w:ascii="Times New Roman" w:eastAsia="Times New Roman" w:hAnsi="Times New Roman" w:cs="Times New Roman"/>
-          <w:sz w:val="24"/>
-          <w:szCs w:val="24"/>
-          <w:lang w:val="fr-CA"/>
-        </w:rPr>
-        <w:t xml:space="preserve">Ajout de la validation des numéros de téléphone au format international avec </w:t>
-      </w:r>
+        <w:t>&lt;/</w:t>
+      </w:r>
+      <w:proofErr w:type="spellStart"/>
       <w:r>
         <w:rPr>
           <w:rFonts w:ascii="Courier New" w:eastAsia="Times New Roman" w:hAnsi="Courier New" w:cs="Courier New"/>
@@ -1135,270 +1075,9 @@
           <w:szCs w:val="20"/>
           <w:lang w:val="fr-CA"/>
         </w:rPr>
-        <w:t>intl-tel-input</w:t>
-      </w:r>
-      <w:r>
-        <w:rPr>
-          <w:rFonts w:ascii="Times New Roman" w:eastAsia="Times New Roman" w:hAnsi="Times New Roman" w:cs="Times New Roman"/>
-          <w:sz w:val="24"/>
-          <w:szCs w:val="24"/>
-          <w:lang w:val="fr-CA"/>
-        </w:rPr>
-        <w:t>.</w:t>
-      </w:r>
-    </w:p>
-    <w:p>
-      <w:pPr>
-        <w:numPr>
-          <w:ilvl w:val="0"/>
-          <w:numId w:val="7"/>
-        </w:numPr>
-        <w:spacing w:before="100" w:beforeAutospacing="1" w:after="100" w:afterAutospacing="1" w:line="240" w:lineRule="auto"/>
-        <w:rPr>
-          <w:rFonts w:ascii="Times New Roman" w:eastAsia="Times New Roman" w:hAnsi="Times New Roman" w:cs="Times New Roman"/>
-          <w:sz w:val="24"/>
-          <w:szCs w:val="24"/>
-          <w:lang w:val="fr-CA"/>
-        </w:rPr>
-      </w:pPr>
-      <w:r>
-        <w:rPr>
-          <w:rFonts w:ascii="Times New Roman" w:eastAsia="Times New Roman" w:hAnsi="Times New Roman" w:cs="Times New Roman"/>
-          <w:sz w:val="24"/>
-          <w:szCs w:val="24"/>
-          <w:lang w:val="fr-CA"/>
-        </w:rPr>
-        <w:t>Implémentation d'un système permettant d'afficher/masquer un exemple de numéro de téléphone pour garder le formulaire propre.</w:t>
-      </w:r>
-    </w:p>
-    <w:p>
-      <w:pPr>
-        <w:numPr>
-          <w:ilvl w:val="0"/>
-          <w:numId w:val="7"/>
-        </w:numPr>
-        <w:spacing w:before="100" w:beforeAutospacing="1" w:after="100" w:afterAutospacing="1" w:line="240" w:lineRule="auto"/>
-        <w:rPr>
-          <w:rFonts w:ascii="Times New Roman" w:eastAsia="Times New Roman" w:hAnsi="Times New Roman" w:cs="Times New Roman"/>
-          <w:sz w:val="24"/>
-          <w:szCs w:val="24"/>
-          <w:lang w:val="fr-CA"/>
-        </w:rPr>
-      </w:pPr>
-      <w:r>
-        <w:rPr>
-          <w:rFonts w:ascii="Times New Roman" w:eastAsia="Times New Roman" w:hAnsi="Times New Roman" w:cs="Times New Roman"/>
-          <w:sz w:val="24"/>
-          <w:szCs w:val="24"/>
-          <w:lang w:val="fr-CA"/>
-        </w:rPr>
-        <w:t>Ajout de logs pour suivre l'exécution des requêtes SQL et déboguer les erreurs d'insertion.</w:t>
-      </w:r>
-    </w:p>
-    <w:p>
-      <w:pPr>
-        <w:numPr>
-          <w:ilvl w:val="0"/>
-          <w:numId w:val="7"/>
-        </w:numPr>
-        <w:spacing w:before="100" w:beforeAutospacing="1" w:after="100" w:afterAutospacing="1" w:line="240" w:lineRule="auto"/>
-        <w:rPr>
-          <w:rFonts w:ascii="Times New Roman" w:eastAsia="Times New Roman" w:hAnsi="Times New Roman" w:cs="Times New Roman"/>
-          <w:sz w:val="24"/>
-          <w:szCs w:val="24"/>
-          <w:lang w:val="fr-CA"/>
-        </w:rPr>
-      </w:pPr>
-      <w:r>
-        <w:rPr>
-          <w:rFonts w:ascii="Times New Roman" w:eastAsia="Times New Roman" w:hAnsi="Times New Roman" w:cs="Times New Roman"/>
-          <w:sz w:val="24"/>
-          <w:szCs w:val="24"/>
-          <w:lang w:val="fr-CA"/>
-        </w:rPr>
-        <w:t>Tests et ajustements sur l'interface utilisateur pour améliorer l'affichage du formulaire.</w:t>
-      </w:r>
-    </w:p>
-    <w:p>
-      <w:pPr>
-        <w:spacing w:before="100" w:beforeAutospacing="1" w:after="100" w:afterAutospacing="1" w:line="240" w:lineRule="auto"/>
-        <w:rPr>
-          <w:rFonts w:ascii="Times New Roman" w:eastAsia="Times New Roman" w:hAnsi="Times New Roman" w:cs="Times New Roman"/>
-          <w:sz w:val="24"/>
-          <w:szCs w:val="24"/>
-          <w:lang w:val="en-CA"/>
-        </w:rPr>
-      </w:pPr>
-      <w:proofErr w:type="gramStart"/>
-      <w:r>
-        <w:rPr>
-          <w:rFonts w:ascii="Times New Roman" w:eastAsia="Times New Roman" w:hAnsi="Times New Roman" w:cs="Times New Roman"/>
-          <w:b/>
-          <w:bCs/>
-          <w:sz w:val="24"/>
-          <w:szCs w:val="24"/>
-          <w:lang w:val="en-CA"/>
-        </w:rPr>
-        <w:t>Interactions :</w:t>
-      </w:r>
-      <w:proofErr w:type="gramEnd"/>
-    </w:p>
-    <w:p>
-      <w:pPr>
-        <w:numPr>
-          <w:ilvl w:val="0"/>
-          <w:numId w:val="8"/>
-        </w:numPr>
-        <w:spacing w:before="100" w:beforeAutospacing="1" w:after="100" w:afterAutospacing="1" w:line="240" w:lineRule="auto"/>
-        <w:rPr>
-          <w:rFonts w:ascii="Times New Roman" w:eastAsia="Times New Roman" w:hAnsi="Times New Roman" w:cs="Times New Roman"/>
-          <w:sz w:val="24"/>
-          <w:szCs w:val="24"/>
-          <w:lang w:val="fr-CA"/>
-        </w:rPr>
-      </w:pPr>
-      <w:r>
-        <w:rPr>
-          <w:rFonts w:ascii="Times New Roman" w:eastAsia="Times New Roman" w:hAnsi="Times New Roman" w:cs="Times New Roman"/>
-          <w:sz w:val="24"/>
-          <w:szCs w:val="24"/>
-          <w:lang w:val="fr-CA"/>
-        </w:rPr>
-        <w:t>Aucune interaction significative avec l'équipe, à part quelques échanges légers.</w:t>
-      </w:r>
-    </w:p>
-    <w:p>
-      <w:pPr>
-        <w:numPr>
-          <w:ilvl w:val="0"/>
-          <w:numId w:val="8"/>
-        </w:numPr>
-        <w:spacing w:before="100" w:beforeAutospacing="1" w:after="100" w:afterAutospacing="1" w:line="240" w:lineRule="auto"/>
-        <w:rPr>
-          <w:rFonts w:ascii="Times New Roman" w:eastAsia="Times New Roman" w:hAnsi="Times New Roman" w:cs="Times New Roman"/>
-          <w:sz w:val="24"/>
-          <w:szCs w:val="24"/>
-          <w:lang w:val="fr-CA"/>
-        </w:rPr>
-      </w:pPr>
-      <w:r>
-        <w:rPr>
-          <w:rFonts w:ascii="Times New Roman" w:eastAsia="Times New Roman" w:hAnsi="Times New Roman" w:cs="Times New Roman"/>
-          <w:sz w:val="24"/>
-          <w:szCs w:val="24"/>
-          <w:lang w:val="fr-CA"/>
-        </w:rPr>
-        <w:t>La majorité de l'équipe travaillait à distance tandis que je travaillais sur place.</w:t>
-      </w:r>
-    </w:p>
-    <w:p>
-      <w:pPr>
-        <w:spacing w:before="100" w:beforeAutospacing="1" w:after="100" w:afterAutospacing="1" w:line="240" w:lineRule="auto"/>
-        <w:rPr>
-          <w:rFonts w:ascii="Times New Roman" w:eastAsia="Times New Roman" w:hAnsi="Times New Roman" w:cs="Times New Roman"/>
-          <w:sz w:val="24"/>
-          <w:szCs w:val="24"/>
-          <w:lang w:val="en-CA"/>
-        </w:rPr>
-      </w:pPr>
-      <w:proofErr w:type="spellStart"/>
-      <w:r>
-        <w:rPr>
-          <w:rFonts w:ascii="Times New Roman" w:eastAsia="Times New Roman" w:hAnsi="Times New Roman" w:cs="Times New Roman"/>
-          <w:b/>
-          <w:bCs/>
-          <w:sz w:val="24"/>
-          <w:szCs w:val="24"/>
-          <w:lang w:val="en-CA"/>
-        </w:rPr>
-        <w:t>Problèmes</w:t>
+        <w:t>head</w:t>
       </w:r>
       <w:proofErr w:type="spellEnd"/>
-      <w:r>
-        <w:rPr>
-          <w:rFonts w:ascii="Times New Roman" w:eastAsia="Times New Roman" w:hAnsi="Times New Roman" w:cs="Times New Roman"/>
-          <w:b/>
-          <w:bCs/>
-          <w:sz w:val="24"/>
-          <w:szCs w:val="24"/>
-          <w:lang w:val="en-CA"/>
-        </w:rPr>
-        <w:t xml:space="preserve"> </w:t>
-      </w:r>
-      <w:proofErr w:type="spellStart"/>
-      <w:proofErr w:type="gramStart"/>
-      <w:r>
-        <w:rPr>
-          <w:rFonts w:ascii="Times New Roman" w:eastAsia="Times New Roman" w:hAnsi="Times New Roman" w:cs="Times New Roman"/>
-          <w:b/>
-          <w:bCs/>
-          <w:sz w:val="24"/>
-          <w:szCs w:val="24"/>
-          <w:lang w:val="en-CA"/>
-        </w:rPr>
-        <w:t>rencontrés</w:t>
-      </w:r>
-      <w:proofErr w:type="spellEnd"/>
-      <w:r>
-        <w:rPr>
-          <w:rFonts w:ascii="Times New Roman" w:eastAsia="Times New Roman" w:hAnsi="Times New Roman" w:cs="Times New Roman"/>
-          <w:b/>
-          <w:bCs/>
-          <w:sz w:val="24"/>
-          <w:szCs w:val="24"/>
-          <w:lang w:val="en-CA"/>
-        </w:rPr>
-        <w:t xml:space="preserve"> :</w:t>
-      </w:r>
-      <w:proofErr w:type="gramEnd"/>
-    </w:p>
-    <w:p>
-      <w:pPr>
-        <w:numPr>
-          <w:ilvl w:val="0"/>
-          <w:numId w:val="9"/>
-        </w:numPr>
-        <w:spacing w:before="100" w:beforeAutospacing="1" w:after="100" w:afterAutospacing="1" w:line="240" w:lineRule="auto"/>
-        <w:rPr>
-          <w:rFonts w:ascii="Times New Roman" w:eastAsia="Times New Roman" w:hAnsi="Times New Roman" w:cs="Times New Roman"/>
-          <w:sz w:val="24"/>
-          <w:szCs w:val="24"/>
-          <w:lang w:val="fr-CA"/>
-        </w:rPr>
-      </w:pPr>
-      <w:r>
-        <w:rPr>
-          <w:rFonts w:ascii="Times New Roman" w:eastAsia="Times New Roman" w:hAnsi="Times New Roman" w:cs="Times New Roman"/>
-          <w:sz w:val="24"/>
-          <w:szCs w:val="24"/>
-          <w:lang w:val="fr-CA"/>
-        </w:rPr>
-        <w:t>Bug lié à Mustache empêchant l'affichage des catégories, résolu après avoir identifié l'erreur de syntaxe HTML.</w:t>
-      </w:r>
-    </w:p>
-    <w:p>
-      <w:pPr>
-        <w:numPr>
-          <w:ilvl w:val="0"/>
-          <w:numId w:val="9"/>
-        </w:numPr>
-        <w:spacing w:before="100" w:beforeAutospacing="1" w:after="100" w:afterAutospacing="1" w:line="240" w:lineRule="auto"/>
-        <w:rPr>
-          <w:rFonts w:ascii="Times New Roman" w:eastAsia="Times New Roman" w:hAnsi="Times New Roman" w:cs="Times New Roman"/>
-          <w:sz w:val="24"/>
-          <w:szCs w:val="24"/>
-          <w:lang w:val="fr-CA"/>
-        </w:rPr>
-      </w:pPr>
-      <w:r>
-        <w:rPr>
-          <w:rFonts w:ascii="Times New Roman" w:eastAsia="Times New Roman" w:hAnsi="Times New Roman" w:cs="Times New Roman"/>
-          <w:sz w:val="24"/>
-          <w:szCs w:val="24"/>
-          <w:lang w:val="fr-CA"/>
-        </w:rPr>
-        <w:t xml:space="preserve">Requêtes d'insertion qui échouaient silencieusement en raison d'un problème avec le champ </w:t>
-      </w:r>
       <w:r>
         <w:rPr>
           <w:rFonts w:ascii="Courier New" w:eastAsia="Times New Roman" w:hAnsi="Courier New" w:cs="Courier New"/>
@@ -1406,8 +1085,402 @@
           <w:szCs w:val="20"/>
           <w:lang w:val="fr-CA"/>
         </w:rPr>
+        <w:t>&gt;</w:t>
+      </w:r>
+      <w:r>
+        <w:rPr>
+          <w:rFonts w:ascii="Times New Roman" w:eastAsia="Times New Roman" w:hAnsi="Times New Roman" w:cs="Times New Roman"/>
+          <w:sz w:val="24"/>
+          <w:szCs w:val="24"/>
+          <w:lang w:val="fr-CA"/>
+        </w:rPr>
+        <w:t xml:space="preserve"> manquante.</w:t>
+      </w:r>
+    </w:p>
+    <w:p>
+      <w:pPr>
+        <w:numPr>
+          <w:ilvl w:val="0"/>
+          <w:numId w:val="7"/>
+        </w:numPr>
+        <w:spacing w:before="100" w:beforeAutospacing="1" w:after="100" w:afterAutospacing="1" w:line="240" w:lineRule="auto"/>
+        <w:rPr>
+          <w:rFonts w:ascii="Times New Roman" w:eastAsia="Times New Roman" w:hAnsi="Times New Roman" w:cs="Times New Roman"/>
+          <w:sz w:val="24"/>
+          <w:szCs w:val="24"/>
+          <w:lang w:val="fr-CA"/>
+        </w:rPr>
+      </w:pPr>
+      <w:r>
+        <w:rPr>
+          <w:rFonts w:ascii="Times New Roman" w:eastAsia="Times New Roman" w:hAnsi="Times New Roman" w:cs="Times New Roman"/>
+          <w:sz w:val="24"/>
+          <w:szCs w:val="24"/>
+          <w:lang w:val="fr-CA"/>
+        </w:rPr>
+        <w:t>Débogage de l'affichage des catégories dans le formulaire de soumission.</w:t>
+      </w:r>
+    </w:p>
+    <w:p>
+      <w:pPr>
+        <w:numPr>
+          <w:ilvl w:val="0"/>
+          <w:numId w:val="7"/>
+        </w:numPr>
+        <w:spacing w:before="100" w:beforeAutospacing="1" w:after="100" w:afterAutospacing="1" w:line="240" w:lineRule="auto"/>
+        <w:rPr>
+          <w:rFonts w:ascii="Times New Roman" w:eastAsia="Times New Roman" w:hAnsi="Times New Roman" w:cs="Times New Roman"/>
+          <w:sz w:val="24"/>
+          <w:szCs w:val="24"/>
+          <w:lang w:val="fr-CA"/>
+        </w:rPr>
+      </w:pPr>
+      <w:r>
+        <w:rPr>
+          <w:rFonts w:ascii="Times New Roman" w:eastAsia="Times New Roman" w:hAnsi="Times New Roman" w:cs="Times New Roman"/>
+          <w:sz w:val="24"/>
+          <w:szCs w:val="24"/>
+          <w:lang w:val="fr-CA"/>
+        </w:rPr>
+        <w:t>Correction d'un problème empêchant l'insertion des annonces dans la base de données.</w:t>
+      </w:r>
+    </w:p>
+    <w:p>
+      <w:pPr>
+        <w:numPr>
+          <w:ilvl w:val="0"/>
+          <w:numId w:val="7"/>
+        </w:numPr>
+        <w:spacing w:before="100" w:beforeAutospacing="1" w:after="100" w:afterAutospacing="1" w:line="240" w:lineRule="auto"/>
+        <w:rPr>
+          <w:rFonts w:ascii="Times New Roman" w:eastAsia="Times New Roman" w:hAnsi="Times New Roman" w:cs="Times New Roman"/>
+          <w:sz w:val="24"/>
+          <w:szCs w:val="24"/>
+          <w:lang w:val="fr-CA"/>
+        </w:rPr>
+      </w:pPr>
+      <w:r>
+        <w:rPr>
+          <w:rFonts w:ascii="Times New Roman" w:eastAsia="Times New Roman" w:hAnsi="Times New Roman" w:cs="Times New Roman"/>
+          <w:sz w:val="24"/>
+          <w:szCs w:val="24"/>
+          <w:lang w:val="fr-CA"/>
+        </w:rPr>
+        <w:t xml:space="preserve">Ajout de la validation des numéros de téléphone au format international avec </w:t>
+      </w:r>
+      <w:proofErr w:type="spellStart"/>
+      <w:r>
+        <w:rPr>
+          <w:rFonts w:ascii="Courier New" w:eastAsia="Times New Roman" w:hAnsi="Courier New" w:cs="Courier New"/>
+          <w:sz w:val="20"/>
+          <w:szCs w:val="20"/>
+          <w:lang w:val="fr-CA"/>
+        </w:rPr>
+        <w:t>intl</w:t>
+      </w:r>
+      <w:proofErr w:type="spellEnd"/>
+      <w:r>
+        <w:rPr>
+          <w:rFonts w:ascii="Courier New" w:eastAsia="Times New Roman" w:hAnsi="Courier New" w:cs="Courier New"/>
+          <w:sz w:val="20"/>
+          <w:szCs w:val="20"/>
+          <w:lang w:val="fr-CA"/>
+        </w:rPr>
+        <w:t>-tel-input</w:t>
+      </w:r>
+      <w:r>
+        <w:rPr>
+          <w:rFonts w:ascii="Times New Roman" w:eastAsia="Times New Roman" w:hAnsi="Times New Roman" w:cs="Times New Roman"/>
+          <w:sz w:val="24"/>
+          <w:szCs w:val="24"/>
+          <w:lang w:val="fr-CA"/>
+        </w:rPr>
+        <w:t>.</w:t>
+      </w:r>
+    </w:p>
+    <w:p>
+      <w:pPr>
+        <w:numPr>
+          <w:ilvl w:val="0"/>
+          <w:numId w:val="7"/>
+        </w:numPr>
+        <w:spacing w:before="100" w:beforeAutospacing="1" w:after="100" w:afterAutospacing="1" w:line="240" w:lineRule="auto"/>
+        <w:rPr>
+          <w:rFonts w:ascii="Times New Roman" w:eastAsia="Times New Roman" w:hAnsi="Times New Roman" w:cs="Times New Roman"/>
+          <w:sz w:val="24"/>
+          <w:szCs w:val="24"/>
+          <w:lang w:val="fr-CA"/>
+        </w:rPr>
+      </w:pPr>
+      <w:r>
+        <w:rPr>
+          <w:rFonts w:ascii="Times New Roman" w:eastAsia="Times New Roman" w:hAnsi="Times New Roman" w:cs="Times New Roman"/>
+          <w:sz w:val="24"/>
+          <w:szCs w:val="24"/>
+          <w:lang w:val="fr-CA"/>
+        </w:rPr>
+        <w:t>Implémentation d'un système permettant d'afficher/masquer un exemple de numéro de téléphone pour garder le formulaire propre.</w:t>
+      </w:r>
+    </w:p>
+    <w:p>
+      <w:pPr>
+        <w:numPr>
+          <w:ilvl w:val="0"/>
+          <w:numId w:val="7"/>
+        </w:numPr>
+        <w:spacing w:before="100" w:beforeAutospacing="1" w:after="100" w:afterAutospacing="1" w:line="240" w:lineRule="auto"/>
+        <w:rPr>
+          <w:rFonts w:ascii="Times New Roman" w:eastAsia="Times New Roman" w:hAnsi="Times New Roman" w:cs="Times New Roman"/>
+          <w:sz w:val="24"/>
+          <w:szCs w:val="24"/>
+          <w:lang w:val="fr-CA"/>
+        </w:rPr>
+      </w:pPr>
+      <w:r>
+        <w:rPr>
+          <w:rFonts w:ascii="Times New Roman" w:eastAsia="Times New Roman" w:hAnsi="Times New Roman" w:cs="Times New Roman"/>
+          <w:sz w:val="24"/>
+          <w:szCs w:val="24"/>
+          <w:lang w:val="fr-CA"/>
+        </w:rPr>
+        <w:t>Ajout de logs pour suivre l'exécution des requêtes SQL et déboguer les erreurs d'insertion.</w:t>
+      </w:r>
+    </w:p>
+    <w:p>
+      <w:pPr>
+        <w:numPr>
+          <w:ilvl w:val="0"/>
+          <w:numId w:val="7"/>
+        </w:numPr>
+        <w:spacing w:before="100" w:beforeAutospacing="1" w:after="100" w:afterAutospacing="1" w:line="240" w:lineRule="auto"/>
+        <w:rPr>
+          <w:rFonts w:ascii="Times New Roman" w:eastAsia="Times New Roman" w:hAnsi="Times New Roman" w:cs="Times New Roman"/>
+          <w:sz w:val="24"/>
+          <w:szCs w:val="24"/>
+          <w:lang w:val="fr-CA"/>
+        </w:rPr>
+      </w:pPr>
+      <w:r>
+        <w:rPr>
+          <w:rFonts w:ascii="Times New Roman" w:eastAsia="Times New Roman" w:hAnsi="Times New Roman" w:cs="Times New Roman"/>
+          <w:sz w:val="24"/>
+          <w:szCs w:val="24"/>
+          <w:lang w:val="fr-CA"/>
+        </w:rPr>
+        <w:t>Tests et ajustements sur l'interface utilisateur pour améliorer l'affichage du formulaire.</w:t>
+      </w:r>
+    </w:p>
+    <w:p>
+      <w:pPr>
+        <w:spacing w:before="100" w:beforeAutospacing="1" w:after="100" w:afterAutospacing="1" w:line="240" w:lineRule="auto"/>
+        <w:rPr>
+          <w:rFonts w:ascii="Times New Roman" w:eastAsia="Times New Roman" w:hAnsi="Times New Roman" w:cs="Times New Roman"/>
+          <w:sz w:val="24"/>
+          <w:szCs w:val="24"/>
+          <w:lang w:val="en-CA"/>
+        </w:rPr>
+      </w:pPr>
+      <w:proofErr w:type="gramStart"/>
+      <w:r>
+        <w:rPr>
+          <w:rFonts w:ascii="Times New Roman" w:eastAsia="Times New Roman" w:hAnsi="Times New Roman" w:cs="Times New Roman"/>
+          <w:b/>
+          <w:bCs/>
+          <w:sz w:val="24"/>
+          <w:szCs w:val="24"/>
+          <w:lang w:val="en-CA"/>
+        </w:rPr>
+        <w:t>Interactions :</w:t>
+      </w:r>
+      <w:proofErr w:type="gramEnd"/>
+    </w:p>
+    <w:p>
+      <w:pPr>
+        <w:numPr>
+          <w:ilvl w:val="0"/>
+          <w:numId w:val="8"/>
+        </w:numPr>
+        <w:spacing w:before="100" w:beforeAutospacing="1" w:after="100" w:afterAutospacing="1" w:line="240" w:lineRule="auto"/>
+        <w:rPr>
+          <w:rFonts w:ascii="Times New Roman" w:eastAsia="Times New Roman" w:hAnsi="Times New Roman" w:cs="Times New Roman"/>
+          <w:sz w:val="24"/>
+          <w:szCs w:val="24"/>
+          <w:lang w:val="fr-CA"/>
+        </w:rPr>
+      </w:pPr>
+      <w:r>
+        <w:rPr>
+          <w:rFonts w:ascii="Times New Roman" w:eastAsia="Times New Roman" w:hAnsi="Times New Roman" w:cs="Times New Roman"/>
+          <w:sz w:val="24"/>
+          <w:szCs w:val="24"/>
+          <w:lang w:val="fr-CA"/>
+        </w:rPr>
+        <w:t>Aucune interaction significative avec l'équipe, à part quelques échanges légers.</w:t>
+      </w:r>
+    </w:p>
+    <w:p>
+      <w:pPr>
+        <w:numPr>
+          <w:ilvl w:val="0"/>
+          <w:numId w:val="8"/>
+        </w:numPr>
+        <w:spacing w:before="100" w:beforeAutospacing="1" w:after="100" w:afterAutospacing="1" w:line="240" w:lineRule="auto"/>
+        <w:rPr>
+          <w:rFonts w:ascii="Times New Roman" w:eastAsia="Times New Roman" w:hAnsi="Times New Roman" w:cs="Times New Roman"/>
+          <w:sz w:val="24"/>
+          <w:szCs w:val="24"/>
+          <w:lang w:val="fr-CA"/>
+        </w:rPr>
+      </w:pPr>
+      <w:r>
+        <w:rPr>
+          <w:rFonts w:ascii="Times New Roman" w:eastAsia="Times New Roman" w:hAnsi="Times New Roman" w:cs="Times New Roman"/>
+          <w:sz w:val="24"/>
+          <w:szCs w:val="24"/>
+          <w:lang w:val="fr-CA"/>
+        </w:rPr>
+        <w:t>La majorité de l'équipe travaillait à distance tandis que je travaillais sur place.</w:t>
+      </w:r>
+    </w:p>
+    <w:p>
+      <w:pPr>
+        <w:spacing w:before="100" w:beforeAutospacing="1" w:after="100" w:afterAutospacing="1" w:line="240" w:lineRule="auto"/>
+        <w:rPr>
+          <w:rFonts w:ascii="Times New Roman" w:eastAsia="Times New Roman" w:hAnsi="Times New Roman" w:cs="Times New Roman"/>
+          <w:sz w:val="24"/>
+          <w:szCs w:val="24"/>
+          <w:lang w:val="en-CA"/>
+        </w:rPr>
+      </w:pPr>
+      <w:proofErr w:type="spellStart"/>
+      <w:r>
+        <w:rPr>
+          <w:rFonts w:ascii="Times New Roman" w:eastAsia="Times New Roman" w:hAnsi="Times New Roman" w:cs="Times New Roman"/>
+          <w:b/>
+          <w:bCs/>
+          <w:sz w:val="24"/>
+          <w:szCs w:val="24"/>
+          <w:lang w:val="en-CA"/>
+        </w:rPr>
+        <w:t>Problèmes</w:t>
+      </w:r>
+      <w:proofErr w:type="spellEnd"/>
+      <w:r>
+        <w:rPr>
+          <w:rFonts w:ascii="Times New Roman" w:eastAsia="Times New Roman" w:hAnsi="Times New Roman" w:cs="Times New Roman"/>
+          <w:b/>
+          <w:bCs/>
+          <w:sz w:val="24"/>
+          <w:szCs w:val="24"/>
+          <w:lang w:val="en-CA"/>
+        </w:rPr>
+        <w:t xml:space="preserve"> </w:t>
+      </w:r>
+      <w:proofErr w:type="spellStart"/>
+      <w:proofErr w:type="gramStart"/>
+      <w:r>
+        <w:rPr>
+          <w:rFonts w:ascii="Times New Roman" w:eastAsia="Times New Roman" w:hAnsi="Times New Roman" w:cs="Times New Roman"/>
+          <w:b/>
+          <w:bCs/>
+          <w:sz w:val="24"/>
+          <w:szCs w:val="24"/>
+          <w:lang w:val="en-CA"/>
+        </w:rPr>
+        <w:t>rencontrés</w:t>
+      </w:r>
+      <w:proofErr w:type="spellEnd"/>
+      <w:r>
+        <w:rPr>
+          <w:rFonts w:ascii="Times New Roman" w:eastAsia="Times New Roman" w:hAnsi="Times New Roman" w:cs="Times New Roman"/>
+          <w:b/>
+          <w:bCs/>
+          <w:sz w:val="24"/>
+          <w:szCs w:val="24"/>
+          <w:lang w:val="en-CA"/>
+        </w:rPr>
+        <w:t xml:space="preserve"> :</w:t>
+      </w:r>
+      <w:proofErr w:type="gramEnd"/>
+    </w:p>
+    <w:p>
+      <w:pPr>
+        <w:numPr>
+          <w:ilvl w:val="0"/>
+          <w:numId w:val="9"/>
+        </w:numPr>
+        <w:spacing w:before="100" w:beforeAutospacing="1" w:after="100" w:afterAutospacing="1" w:line="240" w:lineRule="auto"/>
+        <w:rPr>
+          <w:rFonts w:ascii="Times New Roman" w:eastAsia="Times New Roman" w:hAnsi="Times New Roman" w:cs="Times New Roman"/>
+          <w:sz w:val="24"/>
+          <w:szCs w:val="24"/>
+          <w:lang w:val="fr-CA"/>
+        </w:rPr>
+      </w:pPr>
+      <w:r>
+        <w:rPr>
+          <w:rFonts w:ascii="Times New Roman" w:eastAsia="Times New Roman" w:hAnsi="Times New Roman" w:cs="Times New Roman"/>
+          <w:sz w:val="24"/>
+          <w:szCs w:val="24"/>
+          <w:lang w:val="fr-CA"/>
+        </w:rPr>
+        <w:t xml:space="preserve">Bug lié à </w:t>
+      </w:r>
+      <w:proofErr w:type="spellStart"/>
+      <w:r>
+        <w:rPr>
+          <w:rFonts w:ascii="Times New Roman" w:eastAsia="Times New Roman" w:hAnsi="Times New Roman" w:cs="Times New Roman"/>
+          <w:sz w:val="24"/>
+          <w:szCs w:val="24"/>
+          <w:lang w:val="fr-CA"/>
+        </w:rPr>
+        <w:t>Mustache</w:t>
+      </w:r>
+      <w:proofErr w:type="spellEnd"/>
+      <w:r>
+        <w:rPr>
+          <w:rFonts w:ascii="Times New Roman" w:eastAsia="Times New Roman" w:hAnsi="Times New Roman" w:cs="Times New Roman"/>
+          <w:sz w:val="24"/>
+          <w:szCs w:val="24"/>
+          <w:lang w:val="fr-CA"/>
+        </w:rPr>
+        <w:t xml:space="preserve"> empêchant l'affichage des catégories, résolu après avoir identifié l'erreur de syntaxe HTML.</w:t>
+      </w:r>
+    </w:p>
+    <w:p>
+      <w:pPr>
+        <w:numPr>
+          <w:ilvl w:val="0"/>
+          <w:numId w:val="9"/>
+        </w:numPr>
+        <w:spacing w:before="100" w:beforeAutospacing="1" w:after="100" w:afterAutospacing="1" w:line="240" w:lineRule="auto"/>
+        <w:rPr>
+          <w:rFonts w:ascii="Times New Roman" w:eastAsia="Times New Roman" w:hAnsi="Times New Roman" w:cs="Times New Roman"/>
+          <w:sz w:val="24"/>
+          <w:szCs w:val="24"/>
+          <w:lang w:val="fr-CA"/>
+        </w:rPr>
+      </w:pPr>
+      <w:r>
+        <w:rPr>
+          <w:rFonts w:ascii="Times New Roman" w:eastAsia="Times New Roman" w:hAnsi="Times New Roman" w:cs="Times New Roman"/>
+          <w:sz w:val="24"/>
+          <w:szCs w:val="24"/>
+          <w:lang w:val="fr-CA"/>
+        </w:rPr>
+        <w:t xml:space="preserve">Requêtes d'insertion qui échouaient silencieusement en raison d'un problème avec le champ </w:t>
+      </w:r>
+      <w:proofErr w:type="spellStart"/>
+      <w:r>
+        <w:rPr>
+          <w:rFonts w:ascii="Courier New" w:eastAsia="Times New Roman" w:hAnsi="Courier New" w:cs="Courier New"/>
+          <w:sz w:val="20"/>
+          <w:szCs w:val="20"/>
+          <w:lang w:val="fr-CA"/>
+        </w:rPr>
         <w:t>telephone</w:t>
       </w:r>
+      <w:proofErr w:type="spellEnd"/>
       <w:r>
         <w:rPr>
           <w:rFonts w:ascii="Times New Roman" w:eastAsia="Times New Roman" w:hAnsi="Times New Roman" w:cs="Times New Roman"/>
@@ -1465,6 +1538,1182 @@
         </w:rPr>
         <w:lastRenderedPageBreak/>
         <w:t>Difficulté à maintenir la propreté du formulaire tout en affichant les exemples de formats requis.</w:t>
+      </w:r>
+    </w:p>
+    <w:p>
+      <w:pPr>
+        <w:spacing w:before="100" w:beforeAutospacing="1" w:after="100" w:afterAutospacing="1" w:line="240" w:lineRule="auto"/>
+        <w:rPr>
+          <w:rFonts w:ascii="Times New Roman" w:eastAsia="Times New Roman" w:hAnsi="Times New Roman" w:cs="Times New Roman"/>
+          <w:sz w:val="24"/>
+          <w:szCs w:val="24"/>
+          <w:lang w:val="fr-CA"/>
+        </w:rPr>
+      </w:pPr>
+      <w:r>
+        <w:pict w14:anchorId="22D2B653">
+          <v:rect id="_x0000_i1028" style="width:0;height:1.5pt" o:hralign="center" o:bullet="t" o:hrstd="t" o:hr="t" fillcolor="#a0a0a0" stroked="f"/>
+        </w:pict>
+      </w:r>
+    </w:p>
+    <w:p>
+      <w:pPr>
+        <w:spacing w:before="100" w:beforeAutospacing="1" w:after="100" w:afterAutospacing="1" w:line="240" w:lineRule="auto"/>
+        <w:outlineLvl w:val="2"/>
+        <w:rPr>
+          <w:rFonts w:ascii="Times New Roman" w:eastAsia="Times New Roman" w:hAnsi="Times New Roman" w:cs="Times New Roman"/>
+          <w:b/>
+          <w:bCs/>
+          <w:sz w:val="27"/>
+          <w:szCs w:val="27"/>
+          <w:lang w:val="fr-CA"/>
+        </w:rPr>
+      </w:pPr>
+      <w:r>
+        <w:rPr>
+          <w:rFonts w:ascii="Times New Roman" w:eastAsia="Times New Roman" w:hAnsi="Times New Roman" w:cs="Times New Roman"/>
+          <w:b/>
+          <w:bCs/>
+          <w:sz w:val="27"/>
+          <w:szCs w:val="27"/>
+          <w:lang w:val="fr-CA"/>
+        </w:rPr>
+        <w:t>20 mars 2025 - Intégration et validation des formulaires</w:t>
+      </w:r>
+    </w:p>
+    <w:p>
+      <w:pPr>
+        <w:spacing w:before="100" w:beforeAutospacing="1" w:after="100" w:afterAutospacing="1" w:line="240" w:lineRule="auto"/>
+        <w:outlineLvl w:val="3"/>
+        <w:rPr>
+          <w:rFonts w:ascii="Times New Roman" w:eastAsia="Times New Roman" w:hAnsi="Times New Roman" w:cs="Times New Roman"/>
+          <w:b/>
+          <w:bCs/>
+          <w:sz w:val="24"/>
+          <w:szCs w:val="24"/>
+          <w:lang w:val="en-CA"/>
+        </w:rPr>
+      </w:pPr>
+      <w:proofErr w:type="spellStart"/>
+      <w:r>
+        <w:rPr>
+          <w:rFonts w:ascii="Times New Roman" w:eastAsia="Times New Roman" w:hAnsi="Times New Roman" w:cs="Times New Roman"/>
+          <w:b/>
+          <w:bCs/>
+          <w:sz w:val="24"/>
+          <w:szCs w:val="24"/>
+          <w:lang w:val="en-CA"/>
+        </w:rPr>
+        <w:t>Tâches</w:t>
+      </w:r>
+      <w:proofErr w:type="spellEnd"/>
+      <w:r>
+        <w:rPr>
+          <w:rFonts w:ascii="Times New Roman" w:eastAsia="Times New Roman" w:hAnsi="Times New Roman" w:cs="Times New Roman"/>
+          <w:b/>
+          <w:bCs/>
+          <w:sz w:val="24"/>
+          <w:szCs w:val="24"/>
+          <w:lang w:val="en-CA"/>
+        </w:rPr>
+        <w:t xml:space="preserve"> </w:t>
+      </w:r>
+      <w:proofErr w:type="spellStart"/>
+      <w:proofErr w:type="gramStart"/>
+      <w:r>
+        <w:rPr>
+          <w:rFonts w:ascii="Times New Roman" w:eastAsia="Times New Roman" w:hAnsi="Times New Roman" w:cs="Times New Roman"/>
+          <w:b/>
+          <w:bCs/>
+          <w:sz w:val="24"/>
+          <w:szCs w:val="24"/>
+          <w:lang w:val="en-CA"/>
+        </w:rPr>
+        <w:t>réalisées</w:t>
+      </w:r>
+      <w:proofErr w:type="spellEnd"/>
+      <w:r>
+        <w:rPr>
+          <w:rFonts w:ascii="Times New Roman" w:eastAsia="Times New Roman" w:hAnsi="Times New Roman" w:cs="Times New Roman"/>
+          <w:b/>
+          <w:bCs/>
+          <w:sz w:val="24"/>
+          <w:szCs w:val="24"/>
+          <w:lang w:val="en-CA"/>
+        </w:rPr>
+        <w:t xml:space="preserve"> :</w:t>
+      </w:r>
+      <w:proofErr w:type="gramEnd"/>
+    </w:p>
+    <w:p>
+      <w:pPr>
+        <w:numPr>
+          <w:ilvl w:val="0"/>
+          <w:numId w:val="10"/>
+        </w:numPr>
+        <w:spacing w:before="100" w:beforeAutospacing="1" w:after="100" w:afterAutospacing="1" w:line="240" w:lineRule="auto"/>
+        <w:rPr>
+          <w:rFonts w:ascii="Times New Roman" w:eastAsia="Times New Roman" w:hAnsi="Times New Roman" w:cs="Times New Roman"/>
+          <w:sz w:val="24"/>
+          <w:szCs w:val="24"/>
+          <w:lang w:val="fr-CA"/>
+        </w:rPr>
+      </w:pPr>
+      <w:r>
+        <w:rPr>
+          <w:rFonts w:ascii="Times New Roman" w:eastAsia="Times New Roman" w:hAnsi="Times New Roman" w:cs="Times New Roman"/>
+          <w:sz w:val="24"/>
+          <w:szCs w:val="24"/>
+          <w:lang w:val="fr-CA"/>
+        </w:rPr>
+        <w:t xml:space="preserve">Travail intensif sur l'intégration des formulaires avec </w:t>
+      </w:r>
+      <w:proofErr w:type="spellStart"/>
+      <w:r>
+        <w:rPr>
+          <w:rFonts w:ascii="Times New Roman" w:eastAsia="Times New Roman" w:hAnsi="Times New Roman" w:cs="Times New Roman"/>
+          <w:sz w:val="24"/>
+          <w:szCs w:val="24"/>
+          <w:lang w:val="fr-CA"/>
+        </w:rPr>
+        <w:t>Mustache</w:t>
+      </w:r>
+      <w:proofErr w:type="spellEnd"/>
+      <w:r>
+        <w:rPr>
+          <w:rFonts w:ascii="Times New Roman" w:eastAsia="Times New Roman" w:hAnsi="Times New Roman" w:cs="Times New Roman"/>
+          <w:sz w:val="24"/>
+          <w:szCs w:val="24"/>
+          <w:lang w:val="fr-CA"/>
+        </w:rPr>
+        <w:t>.</w:t>
+      </w:r>
+    </w:p>
+    <w:p>
+      <w:pPr>
+        <w:numPr>
+          <w:ilvl w:val="0"/>
+          <w:numId w:val="10"/>
+        </w:numPr>
+        <w:spacing w:before="100" w:beforeAutospacing="1" w:after="100" w:afterAutospacing="1" w:line="240" w:lineRule="auto"/>
+        <w:rPr>
+          <w:rFonts w:ascii="Times New Roman" w:eastAsia="Times New Roman" w:hAnsi="Times New Roman" w:cs="Times New Roman"/>
+          <w:sz w:val="24"/>
+          <w:szCs w:val="24"/>
+          <w:lang w:val="fr-CA"/>
+        </w:rPr>
+      </w:pPr>
+      <w:r>
+        <w:rPr>
+          <w:rFonts w:ascii="Times New Roman" w:eastAsia="Times New Roman" w:hAnsi="Times New Roman" w:cs="Times New Roman"/>
+          <w:sz w:val="24"/>
+          <w:szCs w:val="24"/>
+          <w:lang w:val="fr-CA"/>
+        </w:rPr>
+        <w:t>Résolution de plusieurs problèmes liés aux validations de formulaires.</w:t>
+      </w:r>
+    </w:p>
+    <w:p>
+      <w:pPr>
+        <w:numPr>
+          <w:ilvl w:val="0"/>
+          <w:numId w:val="10"/>
+        </w:numPr>
+        <w:spacing w:before="100" w:beforeAutospacing="1" w:after="100" w:afterAutospacing="1" w:line="240" w:lineRule="auto"/>
+        <w:rPr>
+          <w:rFonts w:ascii="Times New Roman" w:eastAsia="Times New Roman" w:hAnsi="Times New Roman" w:cs="Times New Roman"/>
+          <w:sz w:val="24"/>
+          <w:szCs w:val="24"/>
+          <w:lang w:val="fr-CA"/>
+        </w:rPr>
+      </w:pPr>
+      <w:r>
+        <w:rPr>
+          <w:rFonts w:ascii="Times New Roman" w:eastAsia="Times New Roman" w:hAnsi="Times New Roman" w:cs="Times New Roman"/>
+          <w:sz w:val="24"/>
+          <w:szCs w:val="24"/>
+          <w:lang w:val="fr-CA"/>
+        </w:rPr>
+        <w:t>Ajustements et corrections sur l'affichage des erreurs dans les champs de saisie.</w:t>
+      </w:r>
+    </w:p>
+    <w:p>
+      <w:pPr>
+        <w:numPr>
+          <w:ilvl w:val="0"/>
+          <w:numId w:val="10"/>
+        </w:numPr>
+        <w:spacing w:before="100" w:beforeAutospacing="1" w:after="100" w:afterAutospacing="1" w:line="240" w:lineRule="auto"/>
+        <w:rPr>
+          <w:rFonts w:ascii="Times New Roman" w:eastAsia="Times New Roman" w:hAnsi="Times New Roman" w:cs="Times New Roman"/>
+          <w:sz w:val="24"/>
+          <w:szCs w:val="24"/>
+          <w:lang w:val="fr-CA"/>
+        </w:rPr>
+      </w:pPr>
+      <w:r>
+        <w:rPr>
+          <w:rFonts w:ascii="Times New Roman" w:eastAsia="Times New Roman" w:hAnsi="Times New Roman" w:cs="Times New Roman"/>
+          <w:sz w:val="24"/>
+          <w:szCs w:val="24"/>
+          <w:lang w:val="fr-CA"/>
+        </w:rPr>
+        <w:t xml:space="preserve">Débogage des incohérences entre les fichiers </w:t>
+      </w:r>
+      <w:proofErr w:type="spellStart"/>
+      <w:r>
+        <w:rPr>
+          <w:rFonts w:ascii="Times New Roman" w:eastAsia="Times New Roman" w:hAnsi="Times New Roman" w:cs="Times New Roman"/>
+          <w:sz w:val="24"/>
+          <w:szCs w:val="24"/>
+          <w:lang w:val="fr-CA"/>
+        </w:rPr>
+        <w:t>Mustache</w:t>
+      </w:r>
+      <w:proofErr w:type="spellEnd"/>
+      <w:r>
+        <w:rPr>
+          <w:rFonts w:ascii="Times New Roman" w:eastAsia="Times New Roman" w:hAnsi="Times New Roman" w:cs="Times New Roman"/>
+          <w:sz w:val="24"/>
+          <w:szCs w:val="24"/>
+          <w:lang w:val="fr-CA"/>
+        </w:rPr>
+        <w:t xml:space="preserve"> et le système de validation.</w:t>
+      </w:r>
+    </w:p>
+    <w:p>
+      <w:pPr>
+        <w:numPr>
+          <w:ilvl w:val="0"/>
+          <w:numId w:val="10"/>
+        </w:numPr>
+        <w:spacing w:before="100" w:beforeAutospacing="1" w:after="100" w:afterAutospacing="1" w:line="240" w:lineRule="auto"/>
+        <w:rPr>
+          <w:rFonts w:ascii="Times New Roman" w:eastAsia="Times New Roman" w:hAnsi="Times New Roman" w:cs="Times New Roman"/>
+          <w:sz w:val="24"/>
+          <w:szCs w:val="24"/>
+          <w:lang w:val="fr-CA"/>
+        </w:rPr>
+      </w:pPr>
+      <w:r>
+        <w:rPr>
+          <w:rFonts w:ascii="Times New Roman" w:eastAsia="Times New Roman" w:hAnsi="Times New Roman" w:cs="Times New Roman"/>
+          <w:sz w:val="24"/>
+          <w:szCs w:val="24"/>
+          <w:lang w:val="fr-CA"/>
+        </w:rPr>
+        <w:t>Test et validation des soumissions de formulaires après corrections.</w:t>
+      </w:r>
+    </w:p>
+    <w:p>
+      <w:pPr>
+        <w:numPr>
+          <w:ilvl w:val="0"/>
+          <w:numId w:val="10"/>
+        </w:numPr>
+        <w:spacing w:before="100" w:beforeAutospacing="1" w:after="100" w:afterAutospacing="1" w:line="240" w:lineRule="auto"/>
+        <w:rPr>
+          <w:rFonts w:ascii="Times New Roman" w:eastAsia="Times New Roman" w:hAnsi="Times New Roman" w:cs="Times New Roman"/>
+          <w:sz w:val="24"/>
+          <w:szCs w:val="24"/>
+          <w:lang w:val="fr-CA"/>
+        </w:rPr>
+      </w:pPr>
+      <w:r>
+        <w:rPr>
+          <w:rFonts w:ascii="Times New Roman" w:eastAsia="Times New Roman" w:hAnsi="Times New Roman" w:cs="Times New Roman"/>
+          <w:sz w:val="24"/>
+          <w:szCs w:val="24"/>
+          <w:lang w:val="fr-CA"/>
+        </w:rPr>
+        <w:t>Vérification de la gestion des erreurs côté client et côté serveur.</w:t>
+      </w:r>
+    </w:p>
+    <w:p>
+      <w:pPr>
+        <w:numPr>
+          <w:ilvl w:val="0"/>
+          <w:numId w:val="10"/>
+        </w:numPr>
+        <w:spacing w:before="100" w:beforeAutospacing="1" w:after="100" w:afterAutospacing="1" w:line="240" w:lineRule="auto"/>
+        <w:rPr>
+          <w:rFonts w:ascii="Times New Roman" w:eastAsia="Times New Roman" w:hAnsi="Times New Roman" w:cs="Times New Roman"/>
+          <w:sz w:val="24"/>
+          <w:szCs w:val="24"/>
+          <w:lang w:val="fr-CA"/>
+        </w:rPr>
+      </w:pPr>
+      <w:r>
+        <w:rPr>
+          <w:rFonts w:ascii="Times New Roman" w:eastAsia="Times New Roman" w:hAnsi="Times New Roman" w:cs="Times New Roman"/>
+          <w:sz w:val="24"/>
+          <w:szCs w:val="24"/>
+          <w:lang w:val="fr-CA"/>
+        </w:rPr>
+        <w:t>Mise en conformité du formulaire avec les exigences fonctionnelles du projet.</w:t>
+      </w:r>
+    </w:p>
+    <w:p>
+      <w:pPr>
+        <w:numPr>
+          <w:ilvl w:val="0"/>
+          <w:numId w:val="10"/>
+        </w:numPr>
+        <w:spacing w:before="100" w:beforeAutospacing="1" w:after="100" w:afterAutospacing="1" w:line="240" w:lineRule="auto"/>
+        <w:rPr>
+          <w:rFonts w:ascii="Times New Roman" w:eastAsia="Times New Roman" w:hAnsi="Times New Roman" w:cs="Times New Roman"/>
+          <w:sz w:val="24"/>
+          <w:szCs w:val="24"/>
+          <w:lang w:val="fr-CA"/>
+        </w:rPr>
+      </w:pPr>
+      <w:r>
+        <w:rPr>
+          <w:rFonts w:ascii="Times New Roman" w:eastAsia="Times New Roman" w:hAnsi="Times New Roman" w:cs="Times New Roman"/>
+          <w:sz w:val="24"/>
+          <w:szCs w:val="24"/>
+          <w:lang w:val="fr-CA"/>
+        </w:rPr>
+        <w:t xml:space="preserve">Ajustement du design et de la responsivité en utilisant </w:t>
+      </w:r>
+      <w:proofErr w:type="spellStart"/>
+      <w:r>
+        <w:rPr>
+          <w:rFonts w:ascii="Times New Roman" w:eastAsia="Times New Roman" w:hAnsi="Times New Roman" w:cs="Times New Roman"/>
+          <w:sz w:val="24"/>
+          <w:szCs w:val="24"/>
+          <w:lang w:val="fr-CA"/>
+        </w:rPr>
+        <w:t>Foundation</w:t>
+      </w:r>
+      <w:proofErr w:type="spellEnd"/>
+      <w:r>
+        <w:rPr>
+          <w:rFonts w:ascii="Times New Roman" w:eastAsia="Times New Roman" w:hAnsi="Times New Roman" w:cs="Times New Roman"/>
+          <w:sz w:val="24"/>
+          <w:szCs w:val="24"/>
+          <w:lang w:val="fr-CA"/>
+        </w:rPr>
+        <w:t xml:space="preserve"> 5.5.1.</w:t>
+      </w:r>
+    </w:p>
+    <w:p>
+      <w:pPr>
+        <w:spacing w:before="100" w:beforeAutospacing="1" w:after="100" w:afterAutospacing="1" w:line="240" w:lineRule="auto"/>
+        <w:outlineLvl w:val="3"/>
+        <w:rPr>
+          <w:rFonts w:ascii="Times New Roman" w:eastAsia="Times New Roman" w:hAnsi="Times New Roman" w:cs="Times New Roman"/>
+          <w:b/>
+          <w:bCs/>
+          <w:sz w:val="24"/>
+          <w:szCs w:val="24"/>
+          <w:lang w:val="en-CA"/>
+        </w:rPr>
+      </w:pPr>
+      <w:proofErr w:type="gramStart"/>
+      <w:r>
+        <w:rPr>
+          <w:rFonts w:ascii="Times New Roman" w:eastAsia="Times New Roman" w:hAnsi="Times New Roman" w:cs="Times New Roman"/>
+          <w:b/>
+          <w:bCs/>
+          <w:sz w:val="24"/>
+          <w:szCs w:val="24"/>
+          <w:lang w:val="en-CA"/>
+        </w:rPr>
+        <w:t>Interactions :</w:t>
+      </w:r>
+      <w:proofErr w:type="gramEnd"/>
+    </w:p>
+    <w:p>
+      <w:pPr>
+        <w:numPr>
+          <w:ilvl w:val="0"/>
+          <w:numId w:val="11"/>
+        </w:numPr>
+        <w:spacing w:before="100" w:beforeAutospacing="1" w:after="100" w:afterAutospacing="1" w:line="240" w:lineRule="auto"/>
+        <w:rPr>
+          <w:rFonts w:ascii="Times New Roman" w:eastAsia="Times New Roman" w:hAnsi="Times New Roman" w:cs="Times New Roman"/>
+          <w:sz w:val="24"/>
+          <w:szCs w:val="24"/>
+          <w:lang w:val="fr-CA"/>
+        </w:rPr>
+      </w:pPr>
+      <w:r>
+        <w:rPr>
+          <w:rFonts w:ascii="Times New Roman" w:eastAsia="Times New Roman" w:hAnsi="Times New Roman" w:cs="Times New Roman"/>
+          <w:sz w:val="24"/>
+          <w:szCs w:val="24"/>
+          <w:lang w:val="fr-CA"/>
+        </w:rPr>
+        <w:t>Très peu d’interactions avec l’équipe, la majorité travaillant à distance aujourd’hui.</w:t>
+      </w:r>
+    </w:p>
+    <w:p>
+      <w:pPr>
+        <w:numPr>
+          <w:ilvl w:val="0"/>
+          <w:numId w:val="11"/>
+        </w:numPr>
+        <w:spacing w:before="100" w:beforeAutospacing="1" w:after="100" w:afterAutospacing="1" w:line="240" w:lineRule="auto"/>
+        <w:rPr>
+          <w:rFonts w:ascii="Times New Roman" w:eastAsia="Times New Roman" w:hAnsi="Times New Roman" w:cs="Times New Roman"/>
+          <w:sz w:val="24"/>
+          <w:szCs w:val="24"/>
+          <w:lang w:val="fr-CA"/>
+        </w:rPr>
+      </w:pPr>
+      <w:r>
+        <w:rPr>
+          <w:rFonts w:ascii="Times New Roman" w:eastAsia="Times New Roman" w:hAnsi="Times New Roman" w:cs="Times New Roman"/>
+          <w:sz w:val="24"/>
+          <w:szCs w:val="24"/>
+          <w:lang w:val="fr-CA"/>
+        </w:rPr>
+        <w:t>Discussions légères avec un employé pendant la pause déjeuner.</w:t>
+      </w:r>
+    </w:p>
+    <w:p>
+      <w:pPr>
+        <w:spacing w:before="100" w:beforeAutospacing="1" w:after="100" w:afterAutospacing="1" w:line="240" w:lineRule="auto"/>
+        <w:outlineLvl w:val="3"/>
+        <w:rPr>
+          <w:rFonts w:ascii="Times New Roman" w:eastAsia="Times New Roman" w:hAnsi="Times New Roman" w:cs="Times New Roman"/>
+          <w:b/>
+          <w:bCs/>
+          <w:sz w:val="24"/>
+          <w:szCs w:val="24"/>
+          <w:lang w:val="en-CA"/>
+        </w:rPr>
+      </w:pPr>
+      <w:proofErr w:type="spellStart"/>
+      <w:r>
+        <w:rPr>
+          <w:rFonts w:ascii="Times New Roman" w:eastAsia="Times New Roman" w:hAnsi="Times New Roman" w:cs="Times New Roman"/>
+          <w:b/>
+          <w:bCs/>
+          <w:sz w:val="24"/>
+          <w:szCs w:val="24"/>
+          <w:lang w:val="en-CA"/>
+        </w:rPr>
+        <w:t>Problèmes</w:t>
+      </w:r>
+      <w:proofErr w:type="spellEnd"/>
+      <w:r>
+        <w:rPr>
+          <w:rFonts w:ascii="Times New Roman" w:eastAsia="Times New Roman" w:hAnsi="Times New Roman" w:cs="Times New Roman"/>
+          <w:b/>
+          <w:bCs/>
+          <w:sz w:val="24"/>
+          <w:szCs w:val="24"/>
+          <w:lang w:val="en-CA"/>
+        </w:rPr>
+        <w:t xml:space="preserve"> </w:t>
+      </w:r>
+      <w:proofErr w:type="spellStart"/>
+      <w:proofErr w:type="gramStart"/>
+      <w:r>
+        <w:rPr>
+          <w:rFonts w:ascii="Times New Roman" w:eastAsia="Times New Roman" w:hAnsi="Times New Roman" w:cs="Times New Roman"/>
+          <w:b/>
+          <w:bCs/>
+          <w:sz w:val="24"/>
+          <w:szCs w:val="24"/>
+          <w:lang w:val="en-CA"/>
+        </w:rPr>
+        <w:t>rencontrés</w:t>
+      </w:r>
+      <w:proofErr w:type="spellEnd"/>
+      <w:r>
+        <w:rPr>
+          <w:rFonts w:ascii="Times New Roman" w:eastAsia="Times New Roman" w:hAnsi="Times New Roman" w:cs="Times New Roman"/>
+          <w:b/>
+          <w:bCs/>
+          <w:sz w:val="24"/>
+          <w:szCs w:val="24"/>
+          <w:lang w:val="en-CA"/>
+        </w:rPr>
+        <w:t xml:space="preserve"> :</w:t>
+      </w:r>
+      <w:proofErr w:type="gramEnd"/>
+    </w:p>
+    <w:p>
+      <w:pPr>
+        <w:numPr>
+          <w:ilvl w:val="0"/>
+          <w:numId w:val="12"/>
+        </w:numPr>
+        <w:spacing w:before="100" w:beforeAutospacing="1" w:after="100" w:afterAutospacing="1" w:line="240" w:lineRule="auto"/>
+        <w:rPr>
+          <w:rFonts w:ascii="Times New Roman" w:eastAsia="Times New Roman" w:hAnsi="Times New Roman" w:cs="Times New Roman"/>
+          <w:sz w:val="24"/>
+          <w:szCs w:val="24"/>
+          <w:lang w:val="fr-CA"/>
+        </w:rPr>
+      </w:pPr>
+      <w:r>
+        <w:rPr>
+          <w:rFonts w:ascii="Times New Roman" w:eastAsia="Times New Roman" w:hAnsi="Times New Roman" w:cs="Times New Roman"/>
+          <w:sz w:val="24"/>
+          <w:szCs w:val="24"/>
+          <w:lang w:val="fr-CA"/>
+        </w:rPr>
+        <w:t xml:space="preserve">Plusieurs difficultés avec </w:t>
+      </w:r>
+      <w:proofErr w:type="spellStart"/>
+      <w:r>
+        <w:rPr>
+          <w:rFonts w:ascii="Times New Roman" w:eastAsia="Times New Roman" w:hAnsi="Times New Roman" w:cs="Times New Roman"/>
+          <w:sz w:val="24"/>
+          <w:szCs w:val="24"/>
+          <w:lang w:val="fr-CA"/>
+        </w:rPr>
+        <w:t>Mustache</w:t>
+      </w:r>
+      <w:proofErr w:type="spellEnd"/>
+      <w:r>
+        <w:rPr>
+          <w:rFonts w:ascii="Times New Roman" w:eastAsia="Times New Roman" w:hAnsi="Times New Roman" w:cs="Times New Roman"/>
+          <w:sz w:val="24"/>
+          <w:szCs w:val="24"/>
+          <w:lang w:val="fr-CA"/>
+        </w:rPr>
+        <w:t xml:space="preserve"> pour la validation des formulaires.</w:t>
+      </w:r>
+    </w:p>
+    <w:p>
+      <w:pPr>
+        <w:numPr>
+          <w:ilvl w:val="0"/>
+          <w:numId w:val="12"/>
+        </w:numPr>
+        <w:spacing w:before="100" w:beforeAutospacing="1" w:after="100" w:afterAutospacing="1" w:line="240" w:lineRule="auto"/>
+        <w:rPr>
+          <w:rFonts w:ascii="Times New Roman" w:eastAsia="Times New Roman" w:hAnsi="Times New Roman" w:cs="Times New Roman"/>
+          <w:sz w:val="24"/>
+          <w:szCs w:val="24"/>
+          <w:lang w:val="fr-CA"/>
+        </w:rPr>
+      </w:pPr>
+      <w:r>
+        <w:rPr>
+          <w:rFonts w:ascii="Times New Roman" w:eastAsia="Times New Roman" w:hAnsi="Times New Roman" w:cs="Times New Roman"/>
+          <w:sz w:val="24"/>
+          <w:szCs w:val="24"/>
+          <w:lang w:val="fr-CA"/>
+        </w:rPr>
+        <w:t>Problèmes d’affichage et de structure du formulaire nécessitant des corrections multiples.</w:t>
+      </w:r>
+    </w:p>
+    <w:p>
+      <w:pPr>
+        <w:numPr>
+          <w:ilvl w:val="0"/>
+          <w:numId w:val="12"/>
+        </w:numPr>
+        <w:spacing w:before="100" w:beforeAutospacing="1" w:after="100" w:afterAutospacing="1" w:line="240" w:lineRule="auto"/>
+        <w:rPr>
+          <w:rFonts w:ascii="Times New Roman" w:eastAsia="Times New Roman" w:hAnsi="Times New Roman" w:cs="Times New Roman"/>
+          <w:sz w:val="24"/>
+          <w:szCs w:val="24"/>
+          <w:lang w:val="fr-CA"/>
+        </w:rPr>
+      </w:pPr>
+      <w:r>
+        <w:rPr>
+          <w:rFonts w:ascii="Times New Roman" w:eastAsia="Times New Roman" w:hAnsi="Times New Roman" w:cs="Times New Roman"/>
+          <w:sz w:val="24"/>
+          <w:szCs w:val="24"/>
+          <w:lang w:val="fr-CA"/>
+        </w:rPr>
+        <w:t>Bugs liés à l'affichage du menu latéral et du bouton "hamburger" sur mobile.</w:t>
+      </w:r>
+    </w:p>
+    <w:p>
+      <w:pPr>
+        <w:numPr>
+          <w:ilvl w:val="0"/>
+          <w:numId w:val="12"/>
+        </w:numPr>
+        <w:spacing w:before="100" w:beforeAutospacing="1" w:after="100" w:afterAutospacing="1" w:line="240" w:lineRule="auto"/>
+        <w:rPr>
+          <w:rFonts w:ascii="Times New Roman" w:eastAsia="Times New Roman" w:hAnsi="Times New Roman" w:cs="Times New Roman"/>
+          <w:sz w:val="24"/>
+          <w:szCs w:val="24"/>
+          <w:lang w:val="fr-CA"/>
+        </w:rPr>
+      </w:pPr>
+      <w:r>
+        <w:rPr>
+          <w:rFonts w:ascii="Times New Roman" w:eastAsia="Times New Roman" w:hAnsi="Times New Roman" w:cs="Times New Roman"/>
+          <w:sz w:val="24"/>
+          <w:szCs w:val="24"/>
+          <w:lang w:val="fr-CA"/>
+        </w:rPr>
+        <w:t xml:space="preserve">Difficulté à comprendre certains comportements de </w:t>
+      </w:r>
+      <w:proofErr w:type="spellStart"/>
+      <w:r>
+        <w:rPr>
+          <w:rFonts w:ascii="Times New Roman" w:eastAsia="Times New Roman" w:hAnsi="Times New Roman" w:cs="Times New Roman"/>
+          <w:sz w:val="24"/>
+          <w:szCs w:val="24"/>
+          <w:lang w:val="fr-CA"/>
+        </w:rPr>
+        <w:t>Foundation</w:t>
+      </w:r>
+      <w:proofErr w:type="spellEnd"/>
+      <w:r>
+        <w:rPr>
+          <w:rFonts w:ascii="Times New Roman" w:eastAsia="Times New Roman" w:hAnsi="Times New Roman" w:cs="Times New Roman"/>
+          <w:sz w:val="24"/>
+          <w:szCs w:val="24"/>
+          <w:lang w:val="fr-CA"/>
+        </w:rPr>
+        <w:t xml:space="preserve"> 5.5.1.</w:t>
+      </w:r>
+    </w:p>
+    <w:p>
+      <w:pPr>
+        <w:numPr>
+          <w:ilvl w:val="0"/>
+          <w:numId w:val="12"/>
+        </w:numPr>
+        <w:spacing w:before="100" w:beforeAutospacing="1" w:after="100" w:afterAutospacing="1" w:line="240" w:lineRule="auto"/>
+        <w:rPr>
+          <w:rFonts w:ascii="Times New Roman" w:eastAsia="Times New Roman" w:hAnsi="Times New Roman" w:cs="Times New Roman"/>
+          <w:sz w:val="24"/>
+          <w:szCs w:val="24"/>
+          <w:lang w:val="fr-CA"/>
+        </w:rPr>
+      </w:pPr>
+      <w:r>
+        <w:rPr>
+          <w:rFonts w:ascii="Times New Roman" w:eastAsia="Times New Roman" w:hAnsi="Times New Roman" w:cs="Times New Roman"/>
+          <w:sz w:val="24"/>
+          <w:szCs w:val="24"/>
+          <w:lang w:val="fr-CA"/>
+        </w:rPr>
+        <w:t>Problème de surcharge CSS impactant l'affichage du menu.</w:t>
+      </w:r>
+    </w:p>
+    <w:p>
+      <w:pPr>
+        <w:spacing w:before="100" w:beforeAutospacing="1" w:after="100" w:afterAutospacing="1" w:line="240" w:lineRule="auto"/>
+        <w:outlineLvl w:val="3"/>
+        <w:rPr>
+          <w:rFonts w:ascii="Times New Roman" w:eastAsia="Times New Roman" w:hAnsi="Times New Roman" w:cs="Times New Roman"/>
+          <w:b/>
+          <w:bCs/>
+          <w:sz w:val="24"/>
+          <w:szCs w:val="24"/>
+          <w:lang w:val="en-CA"/>
+        </w:rPr>
+      </w:pPr>
+      <w:proofErr w:type="gramStart"/>
+      <w:r>
+        <w:rPr>
+          <w:rFonts w:ascii="Times New Roman" w:eastAsia="Times New Roman" w:hAnsi="Times New Roman" w:cs="Times New Roman"/>
+          <w:b/>
+          <w:bCs/>
+          <w:sz w:val="24"/>
+          <w:szCs w:val="24"/>
+          <w:lang w:val="en-CA"/>
+        </w:rPr>
+        <w:t>Conclusion :</w:t>
+      </w:r>
+      <w:proofErr w:type="gramEnd"/>
+    </w:p>
+    <w:p>
+      <w:pPr>
+        <w:numPr>
+          <w:ilvl w:val="0"/>
+          <w:numId w:val="13"/>
+        </w:numPr>
+        <w:spacing w:before="100" w:beforeAutospacing="1" w:after="100" w:afterAutospacing="1" w:line="240" w:lineRule="auto"/>
+        <w:rPr>
+          <w:rFonts w:ascii="Times New Roman" w:eastAsia="Times New Roman" w:hAnsi="Times New Roman" w:cs="Times New Roman"/>
+          <w:sz w:val="24"/>
+          <w:szCs w:val="24"/>
+          <w:lang w:val="fr-CA"/>
+        </w:rPr>
+      </w:pPr>
+      <w:r>
+        <w:rPr>
+          <w:rFonts w:ascii="Times New Roman" w:eastAsia="Times New Roman" w:hAnsi="Times New Roman" w:cs="Times New Roman"/>
+          <w:sz w:val="24"/>
+          <w:szCs w:val="24"/>
+          <w:lang w:val="fr-CA"/>
+        </w:rPr>
+        <w:t>Après plusieurs heures de corrections et d'ajustements, les formulaires sont désormais fonctionnels et validés.</w:t>
+      </w:r>
+    </w:p>
+    <w:p>
+      <w:pPr>
+        <w:numPr>
+          <w:ilvl w:val="0"/>
+          <w:numId w:val="13"/>
+        </w:numPr>
+        <w:spacing w:before="100" w:beforeAutospacing="1" w:after="100" w:afterAutospacing="1" w:line="240" w:lineRule="auto"/>
+        <w:rPr>
+          <w:rFonts w:ascii="Times New Roman" w:eastAsia="Times New Roman" w:hAnsi="Times New Roman" w:cs="Times New Roman"/>
+          <w:sz w:val="24"/>
+          <w:szCs w:val="24"/>
+          <w:lang w:val="fr-CA"/>
+        </w:rPr>
+      </w:pPr>
+      <w:r>
+        <w:rPr>
+          <w:rFonts w:ascii="Times New Roman" w:eastAsia="Times New Roman" w:hAnsi="Times New Roman" w:cs="Times New Roman"/>
+          <w:sz w:val="24"/>
+          <w:szCs w:val="24"/>
+          <w:lang w:val="fr-CA"/>
+        </w:rPr>
+        <w:t>Le design est amélioré, mais quelques ajustements peuvent encore être nécessaires.</w:t>
+      </w:r>
+    </w:p>
+    <w:p>
+      <w:pPr>
+        <w:numPr>
+          <w:ilvl w:val="0"/>
+          <w:numId w:val="13"/>
+        </w:numPr>
+        <w:spacing w:before="100" w:beforeAutospacing="1" w:after="100" w:afterAutospacing="1" w:line="240" w:lineRule="auto"/>
+        <w:rPr>
+          <w:rFonts w:ascii="Times New Roman" w:eastAsia="Times New Roman" w:hAnsi="Times New Roman" w:cs="Times New Roman"/>
+          <w:sz w:val="24"/>
+          <w:szCs w:val="24"/>
+          <w:lang w:val="fr-CA"/>
+        </w:rPr>
+      </w:pPr>
+      <w:r>
+        <w:rPr>
+          <w:rFonts w:ascii="Times New Roman" w:eastAsia="Times New Roman" w:hAnsi="Times New Roman" w:cs="Times New Roman"/>
+          <w:sz w:val="24"/>
+          <w:szCs w:val="24"/>
+          <w:lang w:val="fr-CA"/>
+        </w:rPr>
+        <w:t>Il reste à tester davantage les interactions utilisateur pour assurer une expérience fluide.</w:t>
+      </w:r>
+    </w:p>
+    <w:p>
+      <w:pPr>
+        <w:spacing w:line="240" w:lineRule="auto"/>
+        <w:rPr>
+          <w:rFonts w:ascii="Times New Roman" w:eastAsia="Times New Roman" w:hAnsi="Times New Roman" w:cs="Times New Roman"/>
+          <w:sz w:val="24"/>
+          <w:szCs w:val="24"/>
+          <w:lang w:val="en-CA"/>
+        </w:rPr>
+      </w:pPr>
+      <w:r>
+        <w:rPr>
+          <w:rFonts w:ascii="Times New Roman" w:eastAsia="Times New Roman" w:hAnsi="Times New Roman" w:cs="Times New Roman"/>
+          <w:sz w:val="24"/>
+          <w:szCs w:val="24"/>
+          <w:lang w:val="en-CA"/>
+        </w:rPr>
+        <w:pict w14:anchorId="01647B79">
+          <v:rect id="_x0000_i1047" style="width:0;height:1.5pt" o:hralign="center" o:hrstd="t" o:hr="t" fillcolor="#a0a0a0" stroked="f"/>
+        </w:pict>
+      </w:r>
+    </w:p>
+    <w:p>
+      <w:pPr>
+        <w:spacing w:before="100" w:beforeAutospacing="1" w:after="100" w:afterAutospacing="1" w:line="240" w:lineRule="auto"/>
+        <w:rPr>
+          <w:rFonts w:ascii="Times New Roman" w:eastAsia="Times New Roman" w:hAnsi="Times New Roman" w:cs="Times New Roman"/>
+          <w:sz w:val="24"/>
+          <w:szCs w:val="24"/>
+          <w:lang w:val="fr-CA"/>
+        </w:rPr>
+      </w:pPr>
+      <w:r>
+        <w:rPr>
+          <w:rFonts w:ascii="Times New Roman" w:eastAsia="Times New Roman" w:hAnsi="Times New Roman" w:cs="Times New Roman"/>
+          <w:b/>
+          <w:bCs/>
+          <w:sz w:val="24"/>
+          <w:szCs w:val="24"/>
+          <w:lang w:val="fr-CA"/>
+        </w:rPr>
+        <w:t>21 mars 2025 – Réunion d'équipe et travail sur Foundation 5.5.1</w:t>
+      </w:r>
+    </w:p>
+    <w:p>
+      <w:pPr>
+        <w:spacing w:before="100" w:beforeAutospacing="1" w:after="100" w:afterAutospacing="1" w:line="240" w:lineRule="auto"/>
+        <w:rPr>
+          <w:rFonts w:ascii="Times New Roman" w:eastAsia="Times New Roman" w:hAnsi="Times New Roman" w:cs="Times New Roman"/>
+          <w:sz w:val="24"/>
+          <w:szCs w:val="24"/>
+          <w:lang w:val="en-CA"/>
+        </w:rPr>
+      </w:pPr>
+      <w:proofErr w:type="spellStart"/>
+      <w:r>
+        <w:rPr>
+          <w:rFonts w:ascii="Times New Roman" w:eastAsia="Times New Roman" w:hAnsi="Times New Roman" w:cs="Times New Roman"/>
+          <w:b/>
+          <w:bCs/>
+          <w:sz w:val="24"/>
+          <w:szCs w:val="24"/>
+          <w:lang w:val="en-CA"/>
+        </w:rPr>
+        <w:t>Tâches</w:t>
+      </w:r>
+      <w:proofErr w:type="spellEnd"/>
+      <w:r>
+        <w:rPr>
+          <w:rFonts w:ascii="Times New Roman" w:eastAsia="Times New Roman" w:hAnsi="Times New Roman" w:cs="Times New Roman"/>
+          <w:b/>
+          <w:bCs/>
+          <w:sz w:val="24"/>
+          <w:szCs w:val="24"/>
+          <w:lang w:val="en-CA"/>
+        </w:rPr>
+        <w:t xml:space="preserve"> </w:t>
+      </w:r>
+      <w:proofErr w:type="spellStart"/>
+      <w:proofErr w:type="gramStart"/>
+      <w:r>
+        <w:rPr>
+          <w:rFonts w:ascii="Times New Roman" w:eastAsia="Times New Roman" w:hAnsi="Times New Roman" w:cs="Times New Roman"/>
+          <w:b/>
+          <w:bCs/>
+          <w:sz w:val="24"/>
+          <w:szCs w:val="24"/>
+          <w:lang w:val="en-CA"/>
+        </w:rPr>
+        <w:t>réalisées</w:t>
+      </w:r>
+      <w:proofErr w:type="spellEnd"/>
+      <w:r>
+        <w:rPr>
+          <w:rFonts w:ascii="Times New Roman" w:eastAsia="Times New Roman" w:hAnsi="Times New Roman" w:cs="Times New Roman"/>
+          <w:b/>
+          <w:bCs/>
+          <w:sz w:val="24"/>
+          <w:szCs w:val="24"/>
+          <w:lang w:val="en-CA"/>
+        </w:rPr>
+        <w:t xml:space="preserve"> :</w:t>
+      </w:r>
+      <w:proofErr w:type="gramEnd"/>
+    </w:p>
+    <w:p>
+      <w:pPr>
+        <w:numPr>
+          <w:ilvl w:val="0"/>
+          <w:numId w:val="14"/>
+        </w:numPr>
+        <w:spacing w:before="100" w:beforeAutospacing="1" w:after="100" w:afterAutospacing="1" w:line="240" w:lineRule="auto"/>
+        <w:rPr>
+          <w:rFonts w:ascii="Times New Roman" w:eastAsia="Times New Roman" w:hAnsi="Times New Roman" w:cs="Times New Roman"/>
+          <w:sz w:val="24"/>
+          <w:szCs w:val="24"/>
+          <w:lang w:val="fr-CA"/>
+        </w:rPr>
+      </w:pPr>
+      <w:r>
+        <w:rPr>
+          <w:rFonts w:ascii="Times New Roman" w:eastAsia="Times New Roman" w:hAnsi="Times New Roman" w:cs="Times New Roman"/>
+          <w:sz w:val="24"/>
+          <w:szCs w:val="24"/>
+          <w:lang w:val="fr-CA"/>
+        </w:rPr>
+        <w:t>Réunion avec l’équipe : présentation de l’avancement, discussion sur les objectifs de la semaine prochaine et clarification des tâches à venir.</w:t>
+      </w:r>
+    </w:p>
+    <w:p>
+      <w:pPr>
+        <w:numPr>
+          <w:ilvl w:val="0"/>
+          <w:numId w:val="14"/>
+        </w:numPr>
+        <w:spacing w:before="100" w:beforeAutospacing="1" w:after="100" w:afterAutospacing="1" w:line="240" w:lineRule="auto"/>
+        <w:rPr>
+          <w:rFonts w:ascii="Times New Roman" w:eastAsia="Times New Roman" w:hAnsi="Times New Roman" w:cs="Times New Roman"/>
+          <w:sz w:val="24"/>
+          <w:szCs w:val="24"/>
+          <w:lang w:val="fr-CA"/>
+        </w:rPr>
+      </w:pPr>
+      <w:r>
+        <w:rPr>
+          <w:rFonts w:ascii="Times New Roman" w:eastAsia="Times New Roman" w:hAnsi="Times New Roman" w:cs="Times New Roman"/>
+          <w:sz w:val="24"/>
+          <w:szCs w:val="24"/>
+          <w:lang w:val="fr-CA"/>
+        </w:rPr>
+        <w:t>Explication de l’implémentation prévue pour la page d’annonces destinée à afficher toutes les annonces.</w:t>
+      </w:r>
+    </w:p>
+    <w:p>
+      <w:pPr>
+        <w:numPr>
+          <w:ilvl w:val="0"/>
+          <w:numId w:val="14"/>
+        </w:numPr>
+        <w:spacing w:before="100" w:beforeAutospacing="1" w:after="100" w:afterAutospacing="1" w:line="240" w:lineRule="auto"/>
+        <w:rPr>
+          <w:rFonts w:ascii="Times New Roman" w:eastAsia="Times New Roman" w:hAnsi="Times New Roman" w:cs="Times New Roman"/>
+          <w:sz w:val="24"/>
+          <w:szCs w:val="24"/>
+          <w:lang w:val="fr-CA"/>
+        </w:rPr>
+      </w:pPr>
+      <w:r>
+        <w:rPr>
+          <w:rFonts w:ascii="Times New Roman" w:eastAsia="Times New Roman" w:hAnsi="Times New Roman" w:cs="Times New Roman"/>
+          <w:sz w:val="24"/>
+          <w:szCs w:val="24"/>
+          <w:lang w:val="fr-CA"/>
+        </w:rPr>
+        <w:lastRenderedPageBreak/>
+        <w:t>Travail spécifique sur l’intégration du framework Foundation 5.5.1 pour la mise en œuvre du design frontend : création d’un header fixe, d’une sidebar positionnée sous le header (affichée sur desktop) et d’un menu hamburger pour mobile.</w:t>
+      </w:r>
+    </w:p>
+    <w:p>
+      <w:pPr>
+        <w:numPr>
+          <w:ilvl w:val="0"/>
+          <w:numId w:val="14"/>
+        </w:numPr>
+        <w:spacing w:before="100" w:beforeAutospacing="1" w:after="100" w:afterAutospacing="1" w:line="240" w:lineRule="auto"/>
+        <w:rPr>
+          <w:rFonts w:ascii="Times New Roman" w:eastAsia="Times New Roman" w:hAnsi="Times New Roman" w:cs="Times New Roman"/>
+          <w:sz w:val="24"/>
+          <w:szCs w:val="24"/>
+          <w:lang w:val="fr-CA"/>
+        </w:rPr>
+      </w:pPr>
+      <w:r>
+        <w:rPr>
+          <w:rFonts w:ascii="Times New Roman" w:eastAsia="Times New Roman" w:hAnsi="Times New Roman" w:cs="Times New Roman"/>
+          <w:sz w:val="24"/>
+          <w:szCs w:val="24"/>
+          <w:lang w:val="fr-CA"/>
+        </w:rPr>
+        <w:t>Tests et ajustements CSS afin de résoudre les problèmes de positionnement et d’affichage sur desktop.</w:t>
+      </w:r>
+    </w:p>
+    <w:p>
+      <w:pPr>
+        <w:spacing w:before="100" w:beforeAutospacing="1" w:after="100" w:afterAutospacing="1" w:line="240" w:lineRule="auto"/>
+        <w:rPr>
+          <w:rFonts w:ascii="Times New Roman" w:eastAsia="Times New Roman" w:hAnsi="Times New Roman" w:cs="Times New Roman"/>
+          <w:sz w:val="24"/>
+          <w:szCs w:val="24"/>
+          <w:lang w:val="en-CA"/>
+        </w:rPr>
+      </w:pPr>
+      <w:proofErr w:type="gramStart"/>
+      <w:r>
+        <w:rPr>
+          <w:rFonts w:ascii="Times New Roman" w:eastAsia="Times New Roman" w:hAnsi="Times New Roman" w:cs="Times New Roman"/>
+          <w:b/>
+          <w:bCs/>
+          <w:sz w:val="24"/>
+          <w:szCs w:val="24"/>
+          <w:lang w:val="en-CA"/>
+        </w:rPr>
+        <w:t>Interactions :</w:t>
+      </w:r>
+      <w:proofErr w:type="gramEnd"/>
+    </w:p>
+    <w:p>
+      <w:pPr>
+        <w:numPr>
+          <w:ilvl w:val="0"/>
+          <w:numId w:val="15"/>
+        </w:numPr>
+        <w:spacing w:before="100" w:beforeAutospacing="1" w:after="100" w:afterAutospacing="1" w:line="240" w:lineRule="auto"/>
+        <w:rPr>
+          <w:rFonts w:ascii="Times New Roman" w:eastAsia="Times New Roman" w:hAnsi="Times New Roman" w:cs="Times New Roman"/>
+          <w:sz w:val="24"/>
+          <w:szCs w:val="24"/>
+          <w:lang w:val="fr-CA"/>
+        </w:rPr>
+      </w:pPr>
+      <w:r>
+        <w:rPr>
+          <w:rFonts w:ascii="Times New Roman" w:eastAsia="Times New Roman" w:hAnsi="Times New Roman" w:cs="Times New Roman"/>
+          <w:sz w:val="24"/>
+          <w:szCs w:val="24"/>
+          <w:lang w:val="fr-CA"/>
+        </w:rPr>
+        <w:t>Échanges constructifs lors de la réunion d’équipe, avec un focus sur la planification des développements à venir.</w:t>
+      </w:r>
+    </w:p>
+    <w:p>
+      <w:pPr>
+        <w:spacing w:before="100" w:beforeAutospacing="1" w:after="100" w:afterAutospacing="1" w:line="240" w:lineRule="auto"/>
+        <w:rPr>
+          <w:rFonts w:ascii="Times New Roman" w:eastAsia="Times New Roman" w:hAnsi="Times New Roman" w:cs="Times New Roman"/>
+          <w:sz w:val="24"/>
+          <w:szCs w:val="24"/>
+          <w:lang w:val="en-CA"/>
+        </w:rPr>
+      </w:pPr>
+      <w:proofErr w:type="spellStart"/>
+      <w:r>
+        <w:rPr>
+          <w:rFonts w:ascii="Times New Roman" w:eastAsia="Times New Roman" w:hAnsi="Times New Roman" w:cs="Times New Roman"/>
+          <w:b/>
+          <w:bCs/>
+          <w:sz w:val="24"/>
+          <w:szCs w:val="24"/>
+          <w:lang w:val="en-CA"/>
+        </w:rPr>
+        <w:t>Problèmes</w:t>
+      </w:r>
+      <w:proofErr w:type="spellEnd"/>
+      <w:r>
+        <w:rPr>
+          <w:rFonts w:ascii="Times New Roman" w:eastAsia="Times New Roman" w:hAnsi="Times New Roman" w:cs="Times New Roman"/>
+          <w:b/>
+          <w:bCs/>
+          <w:sz w:val="24"/>
+          <w:szCs w:val="24"/>
+          <w:lang w:val="en-CA"/>
+        </w:rPr>
+        <w:t xml:space="preserve"> </w:t>
+      </w:r>
+      <w:proofErr w:type="spellStart"/>
+      <w:proofErr w:type="gramStart"/>
+      <w:r>
+        <w:rPr>
+          <w:rFonts w:ascii="Times New Roman" w:eastAsia="Times New Roman" w:hAnsi="Times New Roman" w:cs="Times New Roman"/>
+          <w:b/>
+          <w:bCs/>
+          <w:sz w:val="24"/>
+          <w:szCs w:val="24"/>
+          <w:lang w:val="en-CA"/>
+        </w:rPr>
+        <w:t>rencontrés</w:t>
+      </w:r>
+      <w:proofErr w:type="spellEnd"/>
+      <w:r>
+        <w:rPr>
+          <w:rFonts w:ascii="Times New Roman" w:eastAsia="Times New Roman" w:hAnsi="Times New Roman" w:cs="Times New Roman"/>
+          <w:b/>
+          <w:bCs/>
+          <w:sz w:val="24"/>
+          <w:szCs w:val="24"/>
+          <w:lang w:val="en-CA"/>
+        </w:rPr>
+        <w:t xml:space="preserve"> :</w:t>
+      </w:r>
+      <w:proofErr w:type="gramEnd"/>
+    </w:p>
+    <w:p>
+      <w:pPr>
+        <w:numPr>
+          <w:ilvl w:val="0"/>
+          <w:numId w:val="16"/>
+        </w:numPr>
+        <w:spacing w:before="100" w:beforeAutospacing="1" w:after="100" w:afterAutospacing="1" w:line="240" w:lineRule="auto"/>
+        <w:rPr>
+          <w:rFonts w:ascii="Times New Roman" w:eastAsia="Times New Roman" w:hAnsi="Times New Roman" w:cs="Times New Roman"/>
+          <w:sz w:val="24"/>
+          <w:szCs w:val="24"/>
+          <w:lang w:val="fr-CA"/>
+        </w:rPr>
+      </w:pPr>
+      <w:r>
+        <w:rPr>
+          <w:rFonts w:ascii="Times New Roman" w:eastAsia="Times New Roman" w:hAnsi="Times New Roman" w:cs="Times New Roman"/>
+          <w:sz w:val="24"/>
+          <w:szCs w:val="24"/>
+          <w:lang w:val="fr-CA"/>
+        </w:rPr>
+        <w:t xml:space="preserve">Quelques difficultés avec le positionnement de la sidebar dues aux règles de </w:t>
+      </w:r>
+      <w:r>
+        <w:rPr>
+          <w:rFonts w:ascii="Courier New" w:eastAsia="Times New Roman" w:hAnsi="Courier New" w:cs="Courier New"/>
+          <w:sz w:val="20"/>
+          <w:szCs w:val="20"/>
+          <w:lang w:val="fr-CA"/>
+        </w:rPr>
+        <w:t>position: fixed</w:t>
+      </w:r>
+      <w:r>
+        <w:rPr>
+          <w:rFonts w:ascii="Times New Roman" w:eastAsia="Times New Roman" w:hAnsi="Times New Roman" w:cs="Times New Roman"/>
+          <w:sz w:val="24"/>
+          <w:szCs w:val="24"/>
+          <w:lang w:val="fr-CA"/>
+        </w:rPr>
+        <w:t xml:space="preserve">, résolues par l’ajustement du </w:t>
+      </w:r>
+      <w:r>
+        <w:rPr>
+          <w:rFonts w:ascii="Courier New" w:eastAsia="Times New Roman" w:hAnsi="Courier New" w:cs="Courier New"/>
+          <w:sz w:val="20"/>
+          <w:szCs w:val="20"/>
+          <w:lang w:val="fr-CA"/>
+        </w:rPr>
+        <w:t>top</w:t>
+      </w:r>
+      <w:r>
+        <w:rPr>
+          <w:rFonts w:ascii="Times New Roman" w:eastAsia="Times New Roman" w:hAnsi="Times New Roman" w:cs="Times New Roman"/>
+          <w:sz w:val="24"/>
+          <w:szCs w:val="24"/>
+          <w:lang w:val="fr-CA"/>
+        </w:rPr>
+        <w:t xml:space="preserve"> (correspondant à la hauteur du header) et de la gestion des marges sur l’</w:t>
+      </w:r>
+      <w:r>
+        <w:rPr>
+          <w:rFonts w:ascii="Courier New" w:eastAsia="Times New Roman" w:hAnsi="Courier New" w:cs="Courier New"/>
+          <w:sz w:val="20"/>
+          <w:szCs w:val="20"/>
+          <w:lang w:val="fr-CA"/>
+        </w:rPr>
+        <w:t>inner-wrap</w:t>
+      </w:r>
+      <w:r>
+        <w:rPr>
+          <w:rFonts w:ascii="Times New Roman" w:eastAsia="Times New Roman" w:hAnsi="Times New Roman" w:cs="Times New Roman"/>
+          <w:sz w:val="24"/>
+          <w:szCs w:val="24"/>
+          <w:lang w:val="fr-CA"/>
+        </w:rPr>
+        <w:t>.</w:t>
+      </w:r>
+    </w:p>
+    <w:p>
+      <w:pPr>
+        <w:spacing w:before="100" w:beforeAutospacing="1" w:after="100" w:afterAutospacing="1" w:line="240" w:lineRule="auto"/>
+        <w:rPr>
+          <w:rFonts w:ascii="Times New Roman" w:eastAsia="Times New Roman" w:hAnsi="Times New Roman" w:cs="Times New Roman"/>
+          <w:sz w:val="24"/>
+          <w:szCs w:val="24"/>
+          <w:lang w:val="fr-CA"/>
+        </w:rPr>
+      </w:pPr>
+      <w:r>
+        <w:rPr>
+          <w:rFonts w:ascii="Times New Roman" w:eastAsia="Times New Roman" w:hAnsi="Times New Roman" w:cs="Times New Roman"/>
+          <w:b/>
+          <w:bCs/>
+          <w:sz w:val="24"/>
+          <w:szCs w:val="24"/>
+          <w:lang w:val="fr-CA"/>
+        </w:rPr>
+        <w:t>Conclusion :</w:t>
+      </w:r>
+      <w:r>
+        <w:rPr>
+          <w:rFonts w:ascii="Times New Roman" w:eastAsia="Times New Roman" w:hAnsi="Times New Roman" w:cs="Times New Roman"/>
+          <w:sz w:val="24"/>
+          <w:szCs w:val="24"/>
+          <w:lang w:val="fr-CA"/>
+        </w:rPr>
+        <w:br/>
+        <w:t>La partie design avec Foundation 5.5.1 est désormais fonctionnelle avec un header fixe et une sidebar correctement positionnée sous le header sur desktop. La prochaine étape consistera à implémenter la page d’annonces pour afficher toutes les annonces.</w:t>
       </w:r>
     </w:p>
     <w:p>
@@ -1487,6 +2736,155 @@
 <file path=word/numbering.xml><?xml version="1.0" encoding="utf-8"?>
 <w:numbering xmlns:wpc="http://schemas.microsoft.com/office/word/2010/wordprocessingCanvas" xmlns:cx="http://schemas.microsoft.com/office/drawing/2014/chartex" xmlns:cx1="http://schemas.microsoft.com/office/drawing/2015/9/8/chartex" xmlns:cx2="http://schemas.microsoft.com/office/drawing/2015/10/21/chartex" xmlns:cx3="http://schemas.microsoft.com/office/drawing/2016/5/9/chartex" xmlns:cx4="http://schemas.microsoft.com/office/drawing/2016/5/10/chartex" xmlns:cx5="http://schemas.microsoft.com/office/drawing/2016/5/11/chartex" xmlns:cx6="http://schemas.microsoft.com/office/drawing/2016/5/12/chartex" xmlns:cx7="http://schemas.microsoft.com/office/drawing/2016/5/13/chartex" xmlns:cx8="http://schemas.microsoft.com/office/drawing/2016/5/14/chartex" xmlns:mc="http://schemas.openxmlformats.org/markup-compatibility/2006" xmlns:aink="http://schemas.microsoft.com/office/drawing/2016/ink" xmlns:am3d="http://schemas.microsoft.com/office/drawing/2017/model3d" xmlns:o="urn:schemas-microsoft-com:office:office" xmlns:oel="http://schemas.microsoft.com/office/2019/extlst" xmlns:r="http://schemas.openxmlformats.org/officeDocument/2006/relationships" xmlns:m="http://schemas.openxmlformats.org/officeDocument/2006/math" xmlns:v="urn:schemas-microsoft-com:vml" xmlns:wp14="http://schemas.microsoft.com/office/word/2010/wordprocessingDrawing" xmlns:wp="http://schemas.openxmlformats.org/drawingml/2006/wordprocessingDrawing" xmlns:w10="urn:schemas-microsoft-com:office:word" xmlns:w="http://schemas.openxmlformats.org/wordprocessingml/2006/main" xmlns:w14="http://schemas.microsoft.com/office/word/2010/wordml" xmlns:w15="http://schemas.microsoft.com/office/word/2012/wordml" xmlns:w16cex="http://schemas.microsoft.com/office/word/2018/wordml/cex" xmlns:w16cid="http://schemas.microsoft.com/office/word/2016/wordml/cid" xmlns:w16="http://schemas.microsoft.com/office/word/2018/wordml" xmlns:w16du="http://schemas.microsoft.com/office/word/2023/wordml/word16du" xmlns:w16sdtdh="http://schemas.microsoft.com/office/word/2020/wordml/sdtdatahash" xmlns:w16sdtfl="http://schemas.microsoft.com/office/word/2024/wordml/sdtformatlock" xmlns:w16se="http://schemas.microsoft.com/office/word/2015/wordml/symex" xmlns:wpg="http://schemas.microsoft.com/office/word/2010/wordprocessingGroup" xmlns:wpi="http://schemas.microsoft.com/office/word/2010/wordprocessingInk" xmlns:wne="http://schemas.microsoft.com/office/word/2006/wordml" xmlns:wps="http://schemas.microsoft.com/office/word/2010/wordprocessingShape" mc:Ignorable="w14 w15 w16se w16cid w16 w16cex w16sdtdh w16sdtfl w16du wp14">
   <w:abstractNum w:abstractNumId="0" w15:restartNumberingAfterBreak="0">
+    <w:nsid w:val="01177972"/>
+    <w:multiLevelType w:val="multilevel"/>
+    <w:tmpl w:val="CBFC3584"/>
+    <w:lvl w:ilvl="0">
+      <w:start w:val="1"/>
+      <w:numFmt w:val="bullet"/>
+      <w:lvlText w:val=""/>
+      <w:lvlJc w:val="left"/>
+      <w:pPr>
+        <w:tabs>
+          <w:tab w:val="num" w:pos="720"/>
+        </w:tabs>
+        <w:ind w:left="720" w:hanging="360"/>
+      </w:pPr>
+      <w:rPr>
+        <w:rFonts w:ascii="Symbol" w:hAnsi="Symbol" w:hint="default"/>
+        <w:sz w:val="20"/>
+      </w:rPr>
+    </w:lvl>
+    <w:lvl w:ilvl="1" w:tentative="1">
+      <w:start w:val="1"/>
+      <w:numFmt w:val="bullet"/>
+      <w:lvlText w:val="o"/>
+      <w:lvlJc w:val="left"/>
+      <w:pPr>
+        <w:tabs>
+          <w:tab w:val="num" w:pos="1440"/>
+        </w:tabs>
+        <w:ind w:left="1440" w:hanging="360"/>
+      </w:pPr>
+      <w:rPr>
+        <w:rFonts w:ascii="Courier New" w:hAnsi="Courier New" w:hint="default"/>
+        <w:sz w:val="20"/>
+      </w:rPr>
+    </w:lvl>
+    <w:lvl w:ilvl="2" w:tentative="1">
+      <w:start w:val="1"/>
+      <w:numFmt w:val="bullet"/>
+      <w:lvlText w:val=""/>
+      <w:lvlJc w:val="left"/>
+      <w:pPr>
+        <w:tabs>
+          <w:tab w:val="num" w:pos="2160"/>
+        </w:tabs>
+        <w:ind w:left="2160" w:hanging="360"/>
+      </w:pPr>
+      <w:rPr>
+        <w:rFonts w:ascii="Wingdings" w:hAnsi="Wingdings" w:hint="default"/>
+        <w:sz w:val="20"/>
+      </w:rPr>
+    </w:lvl>
+    <w:lvl w:ilvl="3" w:tentative="1">
+      <w:start w:val="1"/>
+      <w:numFmt w:val="bullet"/>
+      <w:lvlText w:val=""/>
+      <w:lvlJc w:val="left"/>
+      <w:pPr>
+        <w:tabs>
+          <w:tab w:val="num" w:pos="2880"/>
+        </w:tabs>
+        <w:ind w:left="2880" w:hanging="360"/>
+      </w:pPr>
+      <w:rPr>
+        <w:rFonts w:ascii="Wingdings" w:hAnsi="Wingdings" w:hint="default"/>
+        <w:sz w:val="20"/>
+      </w:rPr>
+    </w:lvl>
+    <w:lvl w:ilvl="4" w:tentative="1">
+      <w:start w:val="1"/>
+      <w:numFmt w:val="bullet"/>
+      <w:lvlText w:val=""/>
+      <w:lvlJc w:val="left"/>
+      <w:pPr>
+        <w:tabs>
+          <w:tab w:val="num" w:pos="3600"/>
+        </w:tabs>
+        <w:ind w:left="3600" w:hanging="360"/>
+      </w:pPr>
+      <w:rPr>
+        <w:rFonts w:ascii="Wingdings" w:hAnsi="Wingdings" w:hint="default"/>
+        <w:sz w:val="20"/>
+      </w:rPr>
+    </w:lvl>
+    <w:lvl w:ilvl="5" w:tentative="1">
+      <w:start w:val="1"/>
+      <w:numFmt w:val="bullet"/>
+      <w:lvlText w:val=""/>
+      <w:lvlJc w:val="left"/>
+      <w:pPr>
+        <w:tabs>
+          <w:tab w:val="num" w:pos="4320"/>
+        </w:tabs>
+        <w:ind w:left="4320" w:hanging="360"/>
+      </w:pPr>
+      <w:rPr>
+        <w:rFonts w:ascii="Wingdings" w:hAnsi="Wingdings" w:hint="default"/>
+        <w:sz w:val="20"/>
+      </w:rPr>
+    </w:lvl>
+    <w:lvl w:ilvl="6" w:tentative="1">
+      <w:start w:val="1"/>
+      <w:numFmt w:val="bullet"/>
+      <w:lvlText w:val=""/>
+      <w:lvlJc w:val="left"/>
+      <w:pPr>
+        <w:tabs>
+          <w:tab w:val="num" w:pos="5040"/>
+        </w:tabs>
+        <w:ind w:left="5040" w:hanging="360"/>
+      </w:pPr>
+      <w:rPr>
+        <w:rFonts w:ascii="Wingdings" w:hAnsi="Wingdings" w:hint="default"/>
+        <w:sz w:val="20"/>
+      </w:rPr>
+    </w:lvl>
+    <w:lvl w:ilvl="7" w:tentative="1">
+      <w:start w:val="1"/>
+      <w:numFmt w:val="bullet"/>
+      <w:lvlText w:val=""/>
+      <w:lvlJc w:val="left"/>
+      <w:pPr>
+        <w:tabs>
+          <w:tab w:val="num" w:pos="5760"/>
+        </w:tabs>
+        <w:ind w:left="5760" w:hanging="360"/>
+      </w:pPr>
+      <w:rPr>
+        <w:rFonts w:ascii="Wingdings" w:hAnsi="Wingdings" w:hint="default"/>
+        <w:sz w:val="20"/>
+      </w:rPr>
+    </w:lvl>
+    <w:lvl w:ilvl="8" w:tentative="1">
+      <w:start w:val="1"/>
+      <w:numFmt w:val="bullet"/>
+      <w:lvlText w:val=""/>
+      <w:lvlJc w:val="left"/>
+      <w:pPr>
+        <w:tabs>
+          <w:tab w:val="num" w:pos="6480"/>
+        </w:tabs>
+        <w:ind w:left="6480" w:hanging="360"/>
+      </w:pPr>
+      <w:rPr>
+        <w:rFonts w:ascii="Wingdings" w:hAnsi="Wingdings" w:hint="default"/>
+        <w:sz w:val="20"/>
+      </w:rPr>
+    </w:lvl>
+  </w:abstractNum>
+  <w:abstractNum w:abstractNumId="1" w15:restartNumberingAfterBreak="0">
     <w:nsid w:val="07E45519"/>
     <w:multiLevelType w:val="multilevel"/>
     <w:tmpl w:val="E74A8DEE"/>
@@ -1635,7 +3033,305 @@
       </w:rPr>
     </w:lvl>
   </w:abstractNum>
-  <w:abstractNum w:abstractNumId="1" w15:restartNumberingAfterBreak="0">
+  <w:abstractNum w:abstractNumId="2" w15:restartNumberingAfterBreak="0">
+    <w:nsid w:val="096D533B"/>
+    <w:multiLevelType w:val="multilevel"/>
+    <w:tmpl w:val="9DC047D6"/>
+    <w:lvl w:ilvl="0">
+      <w:start w:val="1"/>
+      <w:numFmt w:val="bullet"/>
+      <w:lvlText w:val=""/>
+      <w:lvlJc w:val="left"/>
+      <w:pPr>
+        <w:tabs>
+          <w:tab w:val="num" w:pos="720"/>
+        </w:tabs>
+        <w:ind w:left="720" w:hanging="360"/>
+      </w:pPr>
+      <w:rPr>
+        <w:rFonts w:ascii="Symbol" w:hAnsi="Symbol" w:hint="default"/>
+        <w:sz w:val="20"/>
+      </w:rPr>
+    </w:lvl>
+    <w:lvl w:ilvl="1" w:tentative="1">
+      <w:start w:val="1"/>
+      <w:numFmt w:val="bullet"/>
+      <w:lvlText w:val="o"/>
+      <w:lvlJc w:val="left"/>
+      <w:pPr>
+        <w:tabs>
+          <w:tab w:val="num" w:pos="1440"/>
+        </w:tabs>
+        <w:ind w:left="1440" w:hanging="360"/>
+      </w:pPr>
+      <w:rPr>
+        <w:rFonts w:ascii="Courier New" w:hAnsi="Courier New" w:hint="default"/>
+        <w:sz w:val="20"/>
+      </w:rPr>
+    </w:lvl>
+    <w:lvl w:ilvl="2" w:tentative="1">
+      <w:start w:val="1"/>
+      <w:numFmt w:val="bullet"/>
+      <w:lvlText w:val=""/>
+      <w:lvlJc w:val="left"/>
+      <w:pPr>
+        <w:tabs>
+          <w:tab w:val="num" w:pos="2160"/>
+        </w:tabs>
+        <w:ind w:left="2160" w:hanging="360"/>
+      </w:pPr>
+      <w:rPr>
+        <w:rFonts w:ascii="Wingdings" w:hAnsi="Wingdings" w:hint="default"/>
+        <w:sz w:val="20"/>
+      </w:rPr>
+    </w:lvl>
+    <w:lvl w:ilvl="3" w:tentative="1">
+      <w:start w:val="1"/>
+      <w:numFmt w:val="bullet"/>
+      <w:lvlText w:val=""/>
+      <w:lvlJc w:val="left"/>
+      <w:pPr>
+        <w:tabs>
+          <w:tab w:val="num" w:pos="2880"/>
+        </w:tabs>
+        <w:ind w:left="2880" w:hanging="360"/>
+      </w:pPr>
+      <w:rPr>
+        <w:rFonts w:ascii="Wingdings" w:hAnsi="Wingdings" w:hint="default"/>
+        <w:sz w:val="20"/>
+      </w:rPr>
+    </w:lvl>
+    <w:lvl w:ilvl="4" w:tentative="1">
+      <w:start w:val="1"/>
+      <w:numFmt w:val="bullet"/>
+      <w:lvlText w:val=""/>
+      <w:lvlJc w:val="left"/>
+      <w:pPr>
+        <w:tabs>
+          <w:tab w:val="num" w:pos="3600"/>
+        </w:tabs>
+        <w:ind w:left="3600" w:hanging="360"/>
+      </w:pPr>
+      <w:rPr>
+        <w:rFonts w:ascii="Wingdings" w:hAnsi="Wingdings" w:hint="default"/>
+        <w:sz w:val="20"/>
+      </w:rPr>
+    </w:lvl>
+    <w:lvl w:ilvl="5" w:tentative="1">
+      <w:start w:val="1"/>
+      <w:numFmt w:val="bullet"/>
+      <w:lvlText w:val=""/>
+      <w:lvlJc w:val="left"/>
+      <w:pPr>
+        <w:tabs>
+          <w:tab w:val="num" w:pos="4320"/>
+        </w:tabs>
+        <w:ind w:left="4320" w:hanging="360"/>
+      </w:pPr>
+      <w:rPr>
+        <w:rFonts w:ascii="Wingdings" w:hAnsi="Wingdings" w:hint="default"/>
+        <w:sz w:val="20"/>
+      </w:rPr>
+    </w:lvl>
+    <w:lvl w:ilvl="6" w:tentative="1">
+      <w:start w:val="1"/>
+      <w:numFmt w:val="bullet"/>
+      <w:lvlText w:val=""/>
+      <w:lvlJc w:val="left"/>
+      <w:pPr>
+        <w:tabs>
+          <w:tab w:val="num" w:pos="5040"/>
+        </w:tabs>
+        <w:ind w:left="5040" w:hanging="360"/>
+      </w:pPr>
+      <w:rPr>
+        <w:rFonts w:ascii="Wingdings" w:hAnsi="Wingdings" w:hint="default"/>
+        <w:sz w:val="20"/>
+      </w:rPr>
+    </w:lvl>
+    <w:lvl w:ilvl="7" w:tentative="1">
+      <w:start w:val="1"/>
+      <w:numFmt w:val="bullet"/>
+      <w:lvlText w:val=""/>
+      <w:lvlJc w:val="left"/>
+      <w:pPr>
+        <w:tabs>
+          <w:tab w:val="num" w:pos="5760"/>
+        </w:tabs>
+        <w:ind w:left="5760" w:hanging="360"/>
+      </w:pPr>
+      <w:rPr>
+        <w:rFonts w:ascii="Wingdings" w:hAnsi="Wingdings" w:hint="default"/>
+        <w:sz w:val="20"/>
+      </w:rPr>
+    </w:lvl>
+    <w:lvl w:ilvl="8" w:tentative="1">
+      <w:start w:val="1"/>
+      <w:numFmt w:val="bullet"/>
+      <w:lvlText w:val=""/>
+      <w:lvlJc w:val="left"/>
+      <w:pPr>
+        <w:tabs>
+          <w:tab w:val="num" w:pos="6480"/>
+        </w:tabs>
+        <w:ind w:left="6480" w:hanging="360"/>
+      </w:pPr>
+      <w:rPr>
+        <w:rFonts w:ascii="Wingdings" w:hAnsi="Wingdings" w:hint="default"/>
+        <w:sz w:val="20"/>
+      </w:rPr>
+    </w:lvl>
+  </w:abstractNum>
+  <w:abstractNum w:abstractNumId="3" w15:restartNumberingAfterBreak="0">
+    <w:nsid w:val="0ABC0D79"/>
+    <w:multiLevelType w:val="multilevel"/>
+    <w:tmpl w:val="0A469316"/>
+    <w:lvl w:ilvl="0">
+      <w:start w:val="1"/>
+      <w:numFmt w:val="bullet"/>
+      <w:lvlText w:val=""/>
+      <w:lvlJc w:val="left"/>
+      <w:pPr>
+        <w:tabs>
+          <w:tab w:val="num" w:pos="720"/>
+        </w:tabs>
+        <w:ind w:left="720" w:hanging="360"/>
+      </w:pPr>
+      <w:rPr>
+        <w:rFonts w:ascii="Symbol" w:hAnsi="Symbol" w:hint="default"/>
+        <w:sz w:val="20"/>
+      </w:rPr>
+    </w:lvl>
+    <w:lvl w:ilvl="1" w:tentative="1">
+      <w:start w:val="1"/>
+      <w:numFmt w:val="bullet"/>
+      <w:lvlText w:val="o"/>
+      <w:lvlJc w:val="left"/>
+      <w:pPr>
+        <w:tabs>
+          <w:tab w:val="num" w:pos="1440"/>
+        </w:tabs>
+        <w:ind w:left="1440" w:hanging="360"/>
+      </w:pPr>
+      <w:rPr>
+        <w:rFonts w:ascii="Courier New" w:hAnsi="Courier New" w:hint="default"/>
+        <w:sz w:val="20"/>
+      </w:rPr>
+    </w:lvl>
+    <w:lvl w:ilvl="2" w:tentative="1">
+      <w:start w:val="1"/>
+      <w:numFmt w:val="bullet"/>
+      <w:lvlText w:val=""/>
+      <w:lvlJc w:val="left"/>
+      <w:pPr>
+        <w:tabs>
+          <w:tab w:val="num" w:pos="2160"/>
+        </w:tabs>
+        <w:ind w:left="2160" w:hanging="360"/>
+      </w:pPr>
+      <w:rPr>
+        <w:rFonts w:ascii="Wingdings" w:hAnsi="Wingdings" w:hint="default"/>
+        <w:sz w:val="20"/>
+      </w:rPr>
+    </w:lvl>
+    <w:lvl w:ilvl="3" w:tentative="1">
+      <w:start w:val="1"/>
+      <w:numFmt w:val="bullet"/>
+      <w:lvlText w:val=""/>
+      <w:lvlJc w:val="left"/>
+      <w:pPr>
+        <w:tabs>
+          <w:tab w:val="num" w:pos="2880"/>
+        </w:tabs>
+        <w:ind w:left="2880" w:hanging="360"/>
+      </w:pPr>
+      <w:rPr>
+        <w:rFonts w:ascii="Wingdings" w:hAnsi="Wingdings" w:hint="default"/>
+        <w:sz w:val="20"/>
+      </w:rPr>
+    </w:lvl>
+    <w:lvl w:ilvl="4" w:tentative="1">
+      <w:start w:val="1"/>
+      <w:numFmt w:val="bullet"/>
+      <w:lvlText w:val=""/>
+      <w:lvlJc w:val="left"/>
+      <w:pPr>
+        <w:tabs>
+          <w:tab w:val="num" w:pos="3600"/>
+        </w:tabs>
+        <w:ind w:left="3600" w:hanging="360"/>
+      </w:pPr>
+      <w:rPr>
+        <w:rFonts w:ascii="Wingdings" w:hAnsi="Wingdings" w:hint="default"/>
+        <w:sz w:val="20"/>
+      </w:rPr>
+    </w:lvl>
+    <w:lvl w:ilvl="5" w:tentative="1">
+      <w:start w:val="1"/>
+      <w:numFmt w:val="bullet"/>
+      <w:lvlText w:val=""/>
+      <w:lvlJc w:val="left"/>
+      <w:pPr>
+        <w:tabs>
+          <w:tab w:val="num" w:pos="4320"/>
+        </w:tabs>
+        <w:ind w:left="4320" w:hanging="360"/>
+      </w:pPr>
+      <w:rPr>
+        <w:rFonts w:ascii="Wingdings" w:hAnsi="Wingdings" w:hint="default"/>
+        <w:sz w:val="20"/>
+      </w:rPr>
+    </w:lvl>
+    <w:lvl w:ilvl="6" w:tentative="1">
+      <w:start w:val="1"/>
+      <w:numFmt w:val="bullet"/>
+      <w:lvlText w:val=""/>
+      <w:lvlJc w:val="left"/>
+      <w:pPr>
+        <w:tabs>
+          <w:tab w:val="num" w:pos="5040"/>
+        </w:tabs>
+        <w:ind w:left="5040" w:hanging="360"/>
+      </w:pPr>
+      <w:rPr>
+        <w:rFonts w:ascii="Wingdings" w:hAnsi="Wingdings" w:hint="default"/>
+        <w:sz w:val="20"/>
+      </w:rPr>
+    </w:lvl>
+    <w:lvl w:ilvl="7" w:tentative="1">
+      <w:start w:val="1"/>
+      <w:numFmt w:val="bullet"/>
+      <w:lvlText w:val=""/>
+      <w:lvlJc w:val="left"/>
+      <w:pPr>
+        <w:tabs>
+          <w:tab w:val="num" w:pos="5760"/>
+        </w:tabs>
+        <w:ind w:left="5760" w:hanging="360"/>
+      </w:pPr>
+      <w:rPr>
+        <w:rFonts w:ascii="Wingdings" w:hAnsi="Wingdings" w:hint="default"/>
+        <w:sz w:val="20"/>
+      </w:rPr>
+    </w:lvl>
+    <w:lvl w:ilvl="8" w:tentative="1">
+      <w:start w:val="1"/>
+      <w:numFmt w:val="bullet"/>
+      <w:lvlText w:val=""/>
+      <w:lvlJc w:val="left"/>
+      <w:pPr>
+        <w:tabs>
+          <w:tab w:val="num" w:pos="6480"/>
+        </w:tabs>
+        <w:ind w:left="6480" w:hanging="360"/>
+      </w:pPr>
+      <w:rPr>
+        <w:rFonts w:ascii="Wingdings" w:hAnsi="Wingdings" w:hint="default"/>
+        <w:sz w:val="20"/>
+      </w:rPr>
+    </w:lvl>
+  </w:abstractNum>
+  <w:abstractNum w:abstractNumId="4" w15:restartNumberingAfterBreak="0">
     <w:nsid w:val="179A306E"/>
     <w:multiLevelType w:val="multilevel"/>
     <w:tmpl w:val="52F013A6"/>
@@ -1784,7 +3480,7 @@
       </w:rPr>
     </w:lvl>
   </w:abstractNum>
-  <w:abstractNum w:abstractNumId="2" w15:restartNumberingAfterBreak="0">
+  <w:abstractNum w:abstractNumId="5" w15:restartNumberingAfterBreak="0">
     <w:nsid w:val="28311986"/>
     <w:multiLevelType w:val="multilevel"/>
     <w:tmpl w:val="CC64A232"/>
@@ -1897,7 +3593,7 @@
       </w:rPr>
     </w:lvl>
   </w:abstractNum>
-  <w:abstractNum w:abstractNumId="3" w15:restartNumberingAfterBreak="0">
+  <w:abstractNum w:abstractNumId="6" w15:restartNumberingAfterBreak="0">
     <w:nsid w:val="29362F50"/>
     <w:multiLevelType w:val="multilevel"/>
     <w:tmpl w:val="B5DC2978"/>
@@ -2010,7 +3706,7 @@
       </w:rPr>
     </w:lvl>
   </w:abstractNum>
-  <w:abstractNum w:abstractNumId="4" w15:restartNumberingAfterBreak="0">
+  <w:abstractNum w:abstractNumId="7" w15:restartNumberingAfterBreak="0">
     <w:nsid w:val="310E186F"/>
     <w:multiLevelType w:val="multilevel"/>
     <w:tmpl w:val="3806A72C"/>
@@ -2159,7 +3855,7 @@
       </w:rPr>
     </w:lvl>
   </w:abstractNum>
-  <w:abstractNum w:abstractNumId="5" w15:restartNumberingAfterBreak="0">
+  <w:abstractNum w:abstractNumId="8" w15:restartNumberingAfterBreak="0">
     <w:nsid w:val="3169590C"/>
     <w:multiLevelType w:val="multilevel"/>
     <w:tmpl w:val="D7F0A8AC"/>
@@ -2272,7 +3968,156 @@
       </w:rPr>
     </w:lvl>
   </w:abstractNum>
-  <w:abstractNum w:abstractNumId="6" w15:restartNumberingAfterBreak="0">
+  <w:abstractNum w:abstractNumId="9" w15:restartNumberingAfterBreak="0">
+    <w:nsid w:val="331575DA"/>
+    <w:multiLevelType w:val="multilevel"/>
+    <w:tmpl w:val="FC4A25F2"/>
+    <w:lvl w:ilvl="0">
+      <w:start w:val="1"/>
+      <w:numFmt w:val="bullet"/>
+      <w:lvlText w:val=""/>
+      <w:lvlJc w:val="left"/>
+      <w:pPr>
+        <w:tabs>
+          <w:tab w:val="num" w:pos="720"/>
+        </w:tabs>
+        <w:ind w:left="720" w:hanging="360"/>
+      </w:pPr>
+      <w:rPr>
+        <w:rFonts w:ascii="Symbol" w:hAnsi="Symbol" w:hint="default"/>
+        <w:sz w:val="20"/>
+      </w:rPr>
+    </w:lvl>
+    <w:lvl w:ilvl="1" w:tentative="1">
+      <w:start w:val="1"/>
+      <w:numFmt w:val="bullet"/>
+      <w:lvlText w:val="o"/>
+      <w:lvlJc w:val="left"/>
+      <w:pPr>
+        <w:tabs>
+          <w:tab w:val="num" w:pos="1440"/>
+        </w:tabs>
+        <w:ind w:left="1440" w:hanging="360"/>
+      </w:pPr>
+      <w:rPr>
+        <w:rFonts w:ascii="Courier New" w:hAnsi="Courier New" w:hint="default"/>
+        <w:sz w:val="20"/>
+      </w:rPr>
+    </w:lvl>
+    <w:lvl w:ilvl="2" w:tentative="1">
+      <w:start w:val="1"/>
+      <w:numFmt w:val="bullet"/>
+      <w:lvlText w:val=""/>
+      <w:lvlJc w:val="left"/>
+      <w:pPr>
+        <w:tabs>
+          <w:tab w:val="num" w:pos="2160"/>
+        </w:tabs>
+        <w:ind w:left="2160" w:hanging="360"/>
+      </w:pPr>
+      <w:rPr>
+        <w:rFonts w:ascii="Wingdings" w:hAnsi="Wingdings" w:hint="default"/>
+        <w:sz w:val="20"/>
+      </w:rPr>
+    </w:lvl>
+    <w:lvl w:ilvl="3" w:tentative="1">
+      <w:start w:val="1"/>
+      <w:numFmt w:val="bullet"/>
+      <w:lvlText w:val=""/>
+      <w:lvlJc w:val="left"/>
+      <w:pPr>
+        <w:tabs>
+          <w:tab w:val="num" w:pos="2880"/>
+        </w:tabs>
+        <w:ind w:left="2880" w:hanging="360"/>
+      </w:pPr>
+      <w:rPr>
+        <w:rFonts w:ascii="Wingdings" w:hAnsi="Wingdings" w:hint="default"/>
+        <w:sz w:val="20"/>
+      </w:rPr>
+    </w:lvl>
+    <w:lvl w:ilvl="4" w:tentative="1">
+      <w:start w:val="1"/>
+      <w:numFmt w:val="bullet"/>
+      <w:lvlText w:val=""/>
+      <w:lvlJc w:val="left"/>
+      <w:pPr>
+        <w:tabs>
+          <w:tab w:val="num" w:pos="3600"/>
+        </w:tabs>
+        <w:ind w:left="3600" w:hanging="360"/>
+      </w:pPr>
+      <w:rPr>
+        <w:rFonts w:ascii="Wingdings" w:hAnsi="Wingdings" w:hint="default"/>
+        <w:sz w:val="20"/>
+      </w:rPr>
+    </w:lvl>
+    <w:lvl w:ilvl="5" w:tentative="1">
+      <w:start w:val="1"/>
+      <w:numFmt w:val="bullet"/>
+      <w:lvlText w:val=""/>
+      <w:lvlJc w:val="left"/>
+      <w:pPr>
+        <w:tabs>
+          <w:tab w:val="num" w:pos="4320"/>
+        </w:tabs>
+        <w:ind w:left="4320" w:hanging="360"/>
+      </w:pPr>
+      <w:rPr>
+        <w:rFonts w:ascii="Wingdings" w:hAnsi="Wingdings" w:hint="default"/>
+        <w:sz w:val="20"/>
+      </w:rPr>
+    </w:lvl>
+    <w:lvl w:ilvl="6" w:tentative="1">
+      <w:start w:val="1"/>
+      <w:numFmt w:val="bullet"/>
+      <w:lvlText w:val=""/>
+      <w:lvlJc w:val="left"/>
+      <w:pPr>
+        <w:tabs>
+          <w:tab w:val="num" w:pos="5040"/>
+        </w:tabs>
+        <w:ind w:left="5040" w:hanging="360"/>
+      </w:pPr>
+      <w:rPr>
+        <w:rFonts w:ascii="Wingdings" w:hAnsi="Wingdings" w:hint="default"/>
+        <w:sz w:val="20"/>
+      </w:rPr>
+    </w:lvl>
+    <w:lvl w:ilvl="7" w:tentative="1">
+      <w:start w:val="1"/>
+      <w:numFmt w:val="bullet"/>
+      <w:lvlText w:val=""/>
+      <w:lvlJc w:val="left"/>
+      <w:pPr>
+        <w:tabs>
+          <w:tab w:val="num" w:pos="5760"/>
+        </w:tabs>
+        <w:ind w:left="5760" w:hanging="360"/>
+      </w:pPr>
+      <w:rPr>
+        <w:rFonts w:ascii="Wingdings" w:hAnsi="Wingdings" w:hint="default"/>
+        <w:sz w:val="20"/>
+      </w:rPr>
+    </w:lvl>
+    <w:lvl w:ilvl="8" w:tentative="1">
+      <w:start w:val="1"/>
+      <w:numFmt w:val="bullet"/>
+      <w:lvlText w:val=""/>
+      <w:lvlJc w:val="left"/>
+      <w:pPr>
+        <w:tabs>
+          <w:tab w:val="num" w:pos="6480"/>
+        </w:tabs>
+        <w:ind w:left="6480" w:hanging="360"/>
+      </w:pPr>
+      <w:rPr>
+        <w:rFonts w:ascii="Wingdings" w:hAnsi="Wingdings" w:hint="default"/>
+        <w:sz w:val="20"/>
+      </w:rPr>
+    </w:lvl>
+  </w:abstractNum>
+  <w:abstractNum w:abstractNumId="10" w15:restartNumberingAfterBreak="0">
     <w:nsid w:val="37602CDA"/>
     <w:multiLevelType w:val="multilevel"/>
     <w:tmpl w:val="D73EF942"/>
@@ -2385,7 +4230,7 @@
       </w:rPr>
     </w:lvl>
   </w:abstractNum>
-  <w:abstractNum w:abstractNumId="7" w15:restartNumberingAfterBreak="0">
+  <w:abstractNum w:abstractNumId="11" w15:restartNumberingAfterBreak="0">
     <w:nsid w:val="4A765F67"/>
     <w:multiLevelType w:val="multilevel"/>
     <w:tmpl w:val="7FAC7DD4"/>
@@ -2498,7 +4343,454 @@
       </w:rPr>
     </w:lvl>
   </w:abstractNum>
-  <w:abstractNum w:abstractNumId="8" w15:restartNumberingAfterBreak="0">
+  <w:abstractNum w:abstractNumId="12" w15:restartNumberingAfterBreak="0">
+    <w:nsid w:val="667C6EC0"/>
+    <w:multiLevelType w:val="multilevel"/>
+    <w:tmpl w:val="F8A6A39E"/>
+    <w:lvl w:ilvl="0">
+      <w:start w:val="1"/>
+      <w:numFmt w:val="bullet"/>
+      <w:lvlText w:val=""/>
+      <w:lvlJc w:val="left"/>
+      <w:pPr>
+        <w:tabs>
+          <w:tab w:val="num" w:pos="720"/>
+        </w:tabs>
+        <w:ind w:left="720" w:hanging="360"/>
+      </w:pPr>
+      <w:rPr>
+        <w:rFonts w:ascii="Symbol" w:hAnsi="Symbol" w:hint="default"/>
+        <w:sz w:val="20"/>
+      </w:rPr>
+    </w:lvl>
+    <w:lvl w:ilvl="1" w:tentative="1">
+      <w:start w:val="1"/>
+      <w:numFmt w:val="bullet"/>
+      <w:lvlText w:val="o"/>
+      <w:lvlJc w:val="left"/>
+      <w:pPr>
+        <w:tabs>
+          <w:tab w:val="num" w:pos="1440"/>
+        </w:tabs>
+        <w:ind w:left="1440" w:hanging="360"/>
+      </w:pPr>
+      <w:rPr>
+        <w:rFonts w:ascii="Courier New" w:hAnsi="Courier New" w:hint="default"/>
+        <w:sz w:val="20"/>
+      </w:rPr>
+    </w:lvl>
+    <w:lvl w:ilvl="2" w:tentative="1">
+      <w:start w:val="1"/>
+      <w:numFmt w:val="bullet"/>
+      <w:lvlText w:val=""/>
+      <w:lvlJc w:val="left"/>
+      <w:pPr>
+        <w:tabs>
+          <w:tab w:val="num" w:pos="2160"/>
+        </w:tabs>
+        <w:ind w:left="2160" w:hanging="360"/>
+      </w:pPr>
+      <w:rPr>
+        <w:rFonts w:ascii="Wingdings" w:hAnsi="Wingdings" w:hint="default"/>
+        <w:sz w:val="20"/>
+      </w:rPr>
+    </w:lvl>
+    <w:lvl w:ilvl="3" w:tentative="1">
+      <w:start w:val="1"/>
+      <w:numFmt w:val="bullet"/>
+      <w:lvlText w:val=""/>
+      <w:lvlJc w:val="left"/>
+      <w:pPr>
+        <w:tabs>
+          <w:tab w:val="num" w:pos="2880"/>
+        </w:tabs>
+        <w:ind w:left="2880" w:hanging="360"/>
+      </w:pPr>
+      <w:rPr>
+        <w:rFonts w:ascii="Wingdings" w:hAnsi="Wingdings" w:hint="default"/>
+        <w:sz w:val="20"/>
+      </w:rPr>
+    </w:lvl>
+    <w:lvl w:ilvl="4" w:tentative="1">
+      <w:start w:val="1"/>
+      <w:numFmt w:val="bullet"/>
+      <w:lvlText w:val=""/>
+      <w:lvlJc w:val="left"/>
+      <w:pPr>
+        <w:tabs>
+          <w:tab w:val="num" w:pos="3600"/>
+        </w:tabs>
+        <w:ind w:left="3600" w:hanging="360"/>
+      </w:pPr>
+      <w:rPr>
+        <w:rFonts w:ascii="Wingdings" w:hAnsi="Wingdings" w:hint="default"/>
+        <w:sz w:val="20"/>
+      </w:rPr>
+    </w:lvl>
+    <w:lvl w:ilvl="5" w:tentative="1">
+      <w:start w:val="1"/>
+      <w:numFmt w:val="bullet"/>
+      <w:lvlText w:val=""/>
+      <w:lvlJc w:val="left"/>
+      <w:pPr>
+        <w:tabs>
+          <w:tab w:val="num" w:pos="4320"/>
+        </w:tabs>
+        <w:ind w:left="4320" w:hanging="360"/>
+      </w:pPr>
+      <w:rPr>
+        <w:rFonts w:ascii="Wingdings" w:hAnsi="Wingdings" w:hint="default"/>
+        <w:sz w:val="20"/>
+      </w:rPr>
+    </w:lvl>
+    <w:lvl w:ilvl="6" w:tentative="1">
+      <w:start w:val="1"/>
+      <w:numFmt w:val="bullet"/>
+      <w:lvlText w:val=""/>
+      <w:lvlJc w:val="left"/>
+      <w:pPr>
+        <w:tabs>
+          <w:tab w:val="num" w:pos="5040"/>
+        </w:tabs>
+        <w:ind w:left="5040" w:hanging="360"/>
+      </w:pPr>
+      <w:rPr>
+        <w:rFonts w:ascii="Wingdings" w:hAnsi="Wingdings" w:hint="default"/>
+        <w:sz w:val="20"/>
+      </w:rPr>
+    </w:lvl>
+    <w:lvl w:ilvl="7" w:tentative="1">
+      <w:start w:val="1"/>
+      <w:numFmt w:val="bullet"/>
+      <w:lvlText w:val=""/>
+      <w:lvlJc w:val="left"/>
+      <w:pPr>
+        <w:tabs>
+          <w:tab w:val="num" w:pos="5760"/>
+        </w:tabs>
+        <w:ind w:left="5760" w:hanging="360"/>
+      </w:pPr>
+      <w:rPr>
+        <w:rFonts w:ascii="Wingdings" w:hAnsi="Wingdings" w:hint="default"/>
+        <w:sz w:val="20"/>
+      </w:rPr>
+    </w:lvl>
+    <w:lvl w:ilvl="8" w:tentative="1">
+      <w:start w:val="1"/>
+      <w:numFmt w:val="bullet"/>
+      <w:lvlText w:val=""/>
+      <w:lvlJc w:val="left"/>
+      <w:pPr>
+        <w:tabs>
+          <w:tab w:val="num" w:pos="6480"/>
+        </w:tabs>
+        <w:ind w:left="6480" w:hanging="360"/>
+      </w:pPr>
+      <w:rPr>
+        <w:rFonts w:ascii="Wingdings" w:hAnsi="Wingdings" w:hint="default"/>
+        <w:sz w:val="20"/>
+      </w:rPr>
+    </w:lvl>
+  </w:abstractNum>
+  <w:abstractNum w:abstractNumId="13" w15:restartNumberingAfterBreak="0">
+    <w:nsid w:val="6D0474E4"/>
+    <w:multiLevelType w:val="multilevel"/>
+    <w:tmpl w:val="4D681E52"/>
+    <w:lvl w:ilvl="0">
+      <w:start w:val="1"/>
+      <w:numFmt w:val="bullet"/>
+      <w:lvlText w:val=""/>
+      <w:lvlJc w:val="left"/>
+      <w:pPr>
+        <w:tabs>
+          <w:tab w:val="num" w:pos="720"/>
+        </w:tabs>
+        <w:ind w:left="720" w:hanging="360"/>
+      </w:pPr>
+      <w:rPr>
+        <w:rFonts w:ascii="Symbol" w:hAnsi="Symbol" w:hint="default"/>
+        <w:sz w:val="20"/>
+      </w:rPr>
+    </w:lvl>
+    <w:lvl w:ilvl="1" w:tentative="1">
+      <w:start w:val="1"/>
+      <w:numFmt w:val="bullet"/>
+      <w:lvlText w:val="o"/>
+      <w:lvlJc w:val="left"/>
+      <w:pPr>
+        <w:tabs>
+          <w:tab w:val="num" w:pos="1440"/>
+        </w:tabs>
+        <w:ind w:left="1440" w:hanging="360"/>
+      </w:pPr>
+      <w:rPr>
+        <w:rFonts w:ascii="Courier New" w:hAnsi="Courier New" w:hint="default"/>
+        <w:sz w:val="20"/>
+      </w:rPr>
+    </w:lvl>
+    <w:lvl w:ilvl="2" w:tentative="1">
+      <w:start w:val="1"/>
+      <w:numFmt w:val="bullet"/>
+      <w:lvlText w:val=""/>
+      <w:lvlJc w:val="left"/>
+      <w:pPr>
+        <w:tabs>
+          <w:tab w:val="num" w:pos="2160"/>
+        </w:tabs>
+        <w:ind w:left="2160" w:hanging="360"/>
+      </w:pPr>
+      <w:rPr>
+        <w:rFonts w:ascii="Wingdings" w:hAnsi="Wingdings" w:hint="default"/>
+        <w:sz w:val="20"/>
+      </w:rPr>
+    </w:lvl>
+    <w:lvl w:ilvl="3" w:tentative="1">
+      <w:start w:val="1"/>
+      <w:numFmt w:val="bullet"/>
+      <w:lvlText w:val=""/>
+      <w:lvlJc w:val="left"/>
+      <w:pPr>
+        <w:tabs>
+          <w:tab w:val="num" w:pos="2880"/>
+        </w:tabs>
+        <w:ind w:left="2880" w:hanging="360"/>
+      </w:pPr>
+      <w:rPr>
+        <w:rFonts w:ascii="Wingdings" w:hAnsi="Wingdings" w:hint="default"/>
+        <w:sz w:val="20"/>
+      </w:rPr>
+    </w:lvl>
+    <w:lvl w:ilvl="4" w:tentative="1">
+      <w:start w:val="1"/>
+      <w:numFmt w:val="bullet"/>
+      <w:lvlText w:val=""/>
+      <w:lvlJc w:val="left"/>
+      <w:pPr>
+        <w:tabs>
+          <w:tab w:val="num" w:pos="3600"/>
+        </w:tabs>
+        <w:ind w:left="3600" w:hanging="360"/>
+      </w:pPr>
+      <w:rPr>
+        <w:rFonts w:ascii="Wingdings" w:hAnsi="Wingdings" w:hint="default"/>
+        <w:sz w:val="20"/>
+      </w:rPr>
+    </w:lvl>
+    <w:lvl w:ilvl="5" w:tentative="1">
+      <w:start w:val="1"/>
+      <w:numFmt w:val="bullet"/>
+      <w:lvlText w:val=""/>
+      <w:lvlJc w:val="left"/>
+      <w:pPr>
+        <w:tabs>
+          <w:tab w:val="num" w:pos="4320"/>
+        </w:tabs>
+        <w:ind w:left="4320" w:hanging="360"/>
+      </w:pPr>
+      <w:rPr>
+        <w:rFonts w:ascii="Wingdings" w:hAnsi="Wingdings" w:hint="default"/>
+        <w:sz w:val="20"/>
+      </w:rPr>
+    </w:lvl>
+    <w:lvl w:ilvl="6" w:tentative="1">
+      <w:start w:val="1"/>
+      <w:numFmt w:val="bullet"/>
+      <w:lvlText w:val=""/>
+      <w:lvlJc w:val="left"/>
+      <w:pPr>
+        <w:tabs>
+          <w:tab w:val="num" w:pos="5040"/>
+        </w:tabs>
+        <w:ind w:left="5040" w:hanging="360"/>
+      </w:pPr>
+      <w:rPr>
+        <w:rFonts w:ascii="Wingdings" w:hAnsi="Wingdings" w:hint="default"/>
+        <w:sz w:val="20"/>
+      </w:rPr>
+    </w:lvl>
+    <w:lvl w:ilvl="7" w:tentative="1">
+      <w:start w:val="1"/>
+      <w:numFmt w:val="bullet"/>
+      <w:lvlText w:val=""/>
+      <w:lvlJc w:val="left"/>
+      <w:pPr>
+        <w:tabs>
+          <w:tab w:val="num" w:pos="5760"/>
+        </w:tabs>
+        <w:ind w:left="5760" w:hanging="360"/>
+      </w:pPr>
+      <w:rPr>
+        <w:rFonts w:ascii="Wingdings" w:hAnsi="Wingdings" w:hint="default"/>
+        <w:sz w:val="20"/>
+      </w:rPr>
+    </w:lvl>
+    <w:lvl w:ilvl="8" w:tentative="1">
+      <w:start w:val="1"/>
+      <w:numFmt w:val="bullet"/>
+      <w:lvlText w:val=""/>
+      <w:lvlJc w:val="left"/>
+      <w:pPr>
+        <w:tabs>
+          <w:tab w:val="num" w:pos="6480"/>
+        </w:tabs>
+        <w:ind w:left="6480" w:hanging="360"/>
+      </w:pPr>
+      <w:rPr>
+        <w:rFonts w:ascii="Wingdings" w:hAnsi="Wingdings" w:hint="default"/>
+        <w:sz w:val="20"/>
+      </w:rPr>
+    </w:lvl>
+  </w:abstractNum>
+  <w:abstractNum w:abstractNumId="14" w15:restartNumberingAfterBreak="0">
+    <w:nsid w:val="75EC24DE"/>
+    <w:multiLevelType w:val="multilevel"/>
+    <w:tmpl w:val="3008F3F8"/>
+    <w:lvl w:ilvl="0">
+      <w:start w:val="1"/>
+      <w:numFmt w:val="bullet"/>
+      <w:lvlText w:val=""/>
+      <w:lvlJc w:val="left"/>
+      <w:pPr>
+        <w:tabs>
+          <w:tab w:val="num" w:pos="720"/>
+        </w:tabs>
+        <w:ind w:left="720" w:hanging="360"/>
+      </w:pPr>
+      <w:rPr>
+        <w:rFonts w:ascii="Symbol" w:hAnsi="Symbol" w:hint="default"/>
+        <w:sz w:val="20"/>
+      </w:rPr>
+    </w:lvl>
+    <w:lvl w:ilvl="1" w:tentative="1">
+      <w:start w:val="1"/>
+      <w:numFmt w:val="bullet"/>
+      <w:lvlText w:val="o"/>
+      <w:lvlJc w:val="left"/>
+      <w:pPr>
+        <w:tabs>
+          <w:tab w:val="num" w:pos="1440"/>
+        </w:tabs>
+        <w:ind w:left="1440" w:hanging="360"/>
+      </w:pPr>
+      <w:rPr>
+        <w:rFonts w:ascii="Courier New" w:hAnsi="Courier New" w:hint="default"/>
+        <w:sz w:val="20"/>
+      </w:rPr>
+    </w:lvl>
+    <w:lvl w:ilvl="2" w:tentative="1">
+      <w:start w:val="1"/>
+      <w:numFmt w:val="bullet"/>
+      <w:lvlText w:val=""/>
+      <w:lvlJc w:val="left"/>
+      <w:pPr>
+        <w:tabs>
+          <w:tab w:val="num" w:pos="2160"/>
+        </w:tabs>
+        <w:ind w:left="2160" w:hanging="360"/>
+      </w:pPr>
+      <w:rPr>
+        <w:rFonts w:ascii="Wingdings" w:hAnsi="Wingdings" w:hint="default"/>
+        <w:sz w:val="20"/>
+      </w:rPr>
+    </w:lvl>
+    <w:lvl w:ilvl="3" w:tentative="1">
+      <w:start w:val="1"/>
+      <w:numFmt w:val="bullet"/>
+      <w:lvlText w:val=""/>
+      <w:lvlJc w:val="left"/>
+      <w:pPr>
+        <w:tabs>
+          <w:tab w:val="num" w:pos="2880"/>
+        </w:tabs>
+        <w:ind w:left="2880" w:hanging="360"/>
+      </w:pPr>
+      <w:rPr>
+        <w:rFonts w:ascii="Wingdings" w:hAnsi="Wingdings" w:hint="default"/>
+        <w:sz w:val="20"/>
+      </w:rPr>
+    </w:lvl>
+    <w:lvl w:ilvl="4" w:tentative="1">
+      <w:start w:val="1"/>
+      <w:numFmt w:val="bullet"/>
+      <w:lvlText w:val=""/>
+      <w:lvlJc w:val="left"/>
+      <w:pPr>
+        <w:tabs>
+          <w:tab w:val="num" w:pos="3600"/>
+        </w:tabs>
+        <w:ind w:left="3600" w:hanging="360"/>
+      </w:pPr>
+      <w:rPr>
+        <w:rFonts w:ascii="Wingdings" w:hAnsi="Wingdings" w:hint="default"/>
+        <w:sz w:val="20"/>
+      </w:rPr>
+    </w:lvl>
+    <w:lvl w:ilvl="5" w:tentative="1">
+      <w:start w:val="1"/>
+      <w:numFmt w:val="bullet"/>
+      <w:lvlText w:val=""/>
+      <w:lvlJc w:val="left"/>
+      <w:pPr>
+        <w:tabs>
+          <w:tab w:val="num" w:pos="4320"/>
+        </w:tabs>
+        <w:ind w:left="4320" w:hanging="360"/>
+      </w:pPr>
+      <w:rPr>
+        <w:rFonts w:ascii="Wingdings" w:hAnsi="Wingdings" w:hint="default"/>
+        <w:sz w:val="20"/>
+      </w:rPr>
+    </w:lvl>
+    <w:lvl w:ilvl="6" w:tentative="1">
+      <w:start w:val="1"/>
+      <w:numFmt w:val="bullet"/>
+      <w:lvlText w:val=""/>
+      <w:lvlJc w:val="left"/>
+      <w:pPr>
+        <w:tabs>
+          <w:tab w:val="num" w:pos="5040"/>
+        </w:tabs>
+        <w:ind w:left="5040" w:hanging="360"/>
+      </w:pPr>
+      <w:rPr>
+        <w:rFonts w:ascii="Wingdings" w:hAnsi="Wingdings" w:hint="default"/>
+        <w:sz w:val="20"/>
+      </w:rPr>
+    </w:lvl>
+    <w:lvl w:ilvl="7" w:tentative="1">
+      <w:start w:val="1"/>
+      <w:numFmt w:val="bullet"/>
+      <w:lvlText w:val=""/>
+      <w:lvlJc w:val="left"/>
+      <w:pPr>
+        <w:tabs>
+          <w:tab w:val="num" w:pos="5760"/>
+        </w:tabs>
+        <w:ind w:left="5760" w:hanging="360"/>
+      </w:pPr>
+      <w:rPr>
+        <w:rFonts w:ascii="Wingdings" w:hAnsi="Wingdings" w:hint="default"/>
+        <w:sz w:val="20"/>
+      </w:rPr>
+    </w:lvl>
+    <w:lvl w:ilvl="8" w:tentative="1">
+      <w:start w:val="1"/>
+      <w:numFmt w:val="bullet"/>
+      <w:lvlText w:val=""/>
+      <w:lvlJc w:val="left"/>
+      <w:pPr>
+        <w:tabs>
+          <w:tab w:val="num" w:pos="6480"/>
+        </w:tabs>
+        <w:ind w:left="6480" w:hanging="360"/>
+      </w:pPr>
+      <w:rPr>
+        <w:rFonts w:ascii="Wingdings" w:hAnsi="Wingdings" w:hint="default"/>
+        <w:sz w:val="20"/>
+      </w:rPr>
+    </w:lvl>
+  </w:abstractNum>
+  <w:abstractNum w:abstractNumId="15" w15:restartNumberingAfterBreak="0">
     <w:nsid w:val="76A038A3"/>
     <w:multiLevelType w:val="multilevel"/>
     <w:tmpl w:val="0EAAD5B8"/>
@@ -2612,31 +4904,52 @@
     </w:lvl>
   </w:abstractNum>
   <w:num w:numId="1" w16cid:durableId="1572234779">
+    <w:abstractNumId w:val="11"/>
+  </w:num>
+  <w:num w:numId="2" w16cid:durableId="1020735982">
+    <w:abstractNumId w:val="6"/>
+  </w:num>
+  <w:num w:numId="3" w16cid:durableId="1799183716">
+    <w:abstractNumId w:val="15"/>
+  </w:num>
+  <w:num w:numId="4" w16cid:durableId="2111002728">
+    <w:abstractNumId w:val="5"/>
+  </w:num>
+  <w:num w:numId="5" w16cid:durableId="1242565680">
+    <w:abstractNumId w:val="10"/>
+  </w:num>
+  <w:num w:numId="6" w16cid:durableId="856383520">
+    <w:abstractNumId w:val="8"/>
+  </w:num>
+  <w:num w:numId="7" w16cid:durableId="829103516">
+    <w:abstractNumId w:val="1"/>
+  </w:num>
+  <w:num w:numId="8" w16cid:durableId="280843090">
+    <w:abstractNumId w:val="4"/>
+  </w:num>
+  <w:num w:numId="9" w16cid:durableId="1915583150">
     <w:abstractNumId w:val="7"/>
   </w:num>
-  <w:num w:numId="2" w16cid:durableId="1020735982">
+  <w:num w:numId="10" w16cid:durableId="463429408">
+    <w:abstractNumId w:val="9"/>
+  </w:num>
+  <w:num w:numId="11" w16cid:durableId="770704537">
+    <w:abstractNumId w:val="2"/>
+  </w:num>
+  <w:num w:numId="12" w16cid:durableId="739864056">
     <w:abstractNumId w:val="3"/>
   </w:num>
-  <w:num w:numId="3" w16cid:durableId="1799183716">
-    <w:abstractNumId w:val="8"/>
-  </w:num>
-  <w:num w:numId="4" w16cid:durableId="2111002728">
-    <w:abstractNumId w:val="2"/>
-  </w:num>
-  <w:num w:numId="5" w16cid:durableId="1242565680">
-    <w:abstractNumId w:val="6"/>
-  </w:num>
-  <w:num w:numId="6" w16cid:durableId="856383520">
-    <w:abstractNumId w:val="5"/>
-  </w:num>
-  <w:num w:numId="7" w16cid:durableId="829103516">
+  <w:num w:numId="13" w16cid:durableId="1016274267">
     <w:abstractNumId w:val="0"/>
   </w:num>
-  <w:num w:numId="8" w16cid:durableId="280843090">
-    <w:abstractNumId w:val="1"/>
+  <w:num w:numId="14" w16cid:durableId="907886168">
+    <w:abstractNumId w:val="12"/>
   </w:num>
-  <w:num w:numId="9" w16cid:durableId="1915583150">
-    <w:abstractNumId w:val="4"/>
+  <w:num w:numId="15" w16cid:durableId="495656690">
+    <w:abstractNumId w:val="14"/>
+  </w:num>
+  <w:num w:numId="16" w16cid:durableId="937175224">
+    <w:abstractNumId w:val="13"/>
   </w:num>
 </w:numbering>
 </file>

</xml_diff>

<commit_message>
journal de bord 3/25/2025
</commit_message>
<xml_diff>
--- a/Journal de bord/Journal de bord du stage.docx
+++ b/Journal de bord/Journal de bord du stage.docx
@@ -66,36 +66,12 @@
           <w:b/>
         </w:rPr>
       </w:pPr>
-      <w:proofErr w:type="spellStart"/>
       <w:r>
         <w:rPr>
           <w:b/>
         </w:rPr>
-        <w:t>Tâches</w:t>
-      </w:r>
-      <w:proofErr w:type="spellEnd"/>
-      <w:r>
-        <w:rPr>
-          <w:b/>
-        </w:rPr>
-        <w:t xml:space="preserve"> </w:t>
-      </w:r>
-      <w:proofErr w:type="spellStart"/>
-      <w:proofErr w:type="gramStart"/>
-      <w:r>
-        <w:rPr>
-          <w:b/>
-        </w:rPr>
-        <w:t>réalisées</w:t>
-      </w:r>
-      <w:proofErr w:type="spellEnd"/>
-      <w:r>
-        <w:rPr>
-          <w:b/>
-        </w:rPr>
-        <w:t xml:space="preserve"> :</w:t>
-      </w:r>
-      <w:proofErr w:type="gramEnd"/>
+        <w:t>Tâches réalisées :</w:t>
+      </w:r>
     </w:p>
     <w:p>
       <w:pPr>
@@ -250,14 +226,12 @@
           <w:b/>
         </w:rPr>
       </w:pPr>
-      <w:proofErr w:type="gramStart"/>
       <w:r>
         <w:rPr>
           <w:b/>
         </w:rPr>
         <w:t>Interactions :</w:t>
       </w:r>
-      <w:proofErr w:type="gramEnd"/>
     </w:p>
     <w:p>
       <w:pPr>
@@ -343,25 +317,7 @@
             <w:u w:val="single"/>
             <w:lang w:val="fr-CA"/>
           </w:rPr>
-          <w:t xml:space="preserve">Projet </w:t>
-        </w:r>
-        <w:proofErr w:type="spellStart"/>
-        <w:r>
-          <w:rPr>
-            <w:color w:val="1155CC"/>
-            <w:u w:val="single"/>
-            <w:lang w:val="fr-CA"/>
-          </w:rPr>
-          <w:t>Integration</w:t>
-        </w:r>
-        <w:proofErr w:type="spellEnd"/>
-        <w:r>
-          <w:rPr>
-            <w:color w:val="1155CC"/>
-            <w:u w:val="single"/>
-            <w:lang w:val="fr-CA"/>
-          </w:rPr>
-          <w:t xml:space="preserve"> II</w:t>
+          <w:t>Projet Integration II</w:t>
         </w:r>
       </w:hyperlink>
     </w:p>
@@ -372,36 +328,12 @@
           <w:b/>
         </w:rPr>
       </w:pPr>
-      <w:proofErr w:type="spellStart"/>
       <w:r>
         <w:rPr>
           <w:b/>
         </w:rPr>
-        <w:t>Problèmes</w:t>
-      </w:r>
-      <w:proofErr w:type="spellEnd"/>
-      <w:r>
-        <w:rPr>
-          <w:b/>
-        </w:rPr>
-        <w:t xml:space="preserve"> </w:t>
-      </w:r>
-      <w:proofErr w:type="spellStart"/>
-      <w:proofErr w:type="gramStart"/>
-      <w:r>
-        <w:rPr>
-          <w:b/>
-        </w:rPr>
-        <w:t>rencontrés</w:t>
-      </w:r>
-      <w:proofErr w:type="spellEnd"/>
-      <w:r>
-        <w:rPr>
-          <w:b/>
-        </w:rPr>
-        <w:t xml:space="preserve"> :</w:t>
-      </w:r>
-      <w:proofErr w:type="gramEnd"/>
+        <w:t>Problèmes rencontrés :</w:t>
+      </w:r>
     </w:p>
     <w:p>
       <w:pPr>
@@ -411,29 +343,8 @@
         </w:numPr>
         <w:spacing w:before="240" w:after="240"/>
       </w:pPr>
-      <w:proofErr w:type="spellStart"/>
-      <w:r>
-        <w:t>Aucun</w:t>
-      </w:r>
-      <w:proofErr w:type="spellEnd"/>
-      <w:r>
-        <w:t xml:space="preserve"> </w:t>
-      </w:r>
-      <w:proofErr w:type="spellStart"/>
-      <w:r>
-        <w:t>problème</w:t>
-      </w:r>
-      <w:proofErr w:type="spellEnd"/>
-      <w:r>
-        <w:t xml:space="preserve"> </w:t>
-      </w:r>
-      <w:proofErr w:type="spellStart"/>
-      <w:r>
-        <w:t>rencontré</w:t>
-      </w:r>
-      <w:proofErr w:type="spellEnd"/>
-      <w:r>
-        <w:t>.</w:t>
+      <w:r>
+        <w:t>Aucun problème rencontré.</w:t>
       </w:r>
     </w:p>
     <w:p>
@@ -503,7 +414,6 @@
         </w:rPr>
         <w:t>Mise en place de la connexion à la base de données (</w:t>
       </w:r>
-      <w:proofErr w:type="spellStart"/>
       <w:r>
         <w:rPr>
           <w:rFonts w:ascii="Roboto Mono" w:eastAsia="Roboto Mono" w:hAnsi="Roboto Mono" w:cs="Roboto Mono"/>
@@ -512,7 +422,6 @@
         </w:rPr>
         <w:t>db.php</w:t>
       </w:r>
-      <w:proofErr w:type="spellEnd"/>
       <w:r>
         <w:rPr>
           <w:lang w:val="fr-CA"/>
@@ -646,7 +555,6 @@
         </w:rPr>
         <w:t>Développement du modèle générique (</w:t>
       </w:r>
-      <w:proofErr w:type="spellStart"/>
       <w:r>
         <w:rPr>
           <w:rFonts w:ascii="Roboto Mono" w:eastAsia="Roboto Mono" w:hAnsi="Roboto Mono" w:cs="Roboto Mono"/>
@@ -655,7 +563,6 @@
         </w:rPr>
         <w:t>Model.php</w:t>
       </w:r>
-      <w:proofErr w:type="spellEnd"/>
       <w:r>
         <w:rPr>
           <w:lang w:val="fr-CA"/>
@@ -679,7 +586,6 @@
         </w:rPr>
         <w:t xml:space="preserve">Implémentation des modèles spécifiques : </w:t>
       </w:r>
-      <w:proofErr w:type="spellStart"/>
       <w:r>
         <w:rPr>
           <w:rFonts w:ascii="Roboto Mono" w:eastAsia="Roboto Mono" w:hAnsi="Roboto Mono" w:cs="Roboto Mono"/>
@@ -688,14 +594,12 @@
         </w:rPr>
         <w:t>annonce.php</w:t>
       </w:r>
-      <w:proofErr w:type="spellEnd"/>
       <w:r>
         <w:rPr>
           <w:lang w:val="fr-CA"/>
         </w:rPr>
         <w:t xml:space="preserve">, </w:t>
       </w:r>
-      <w:proofErr w:type="spellStart"/>
       <w:r>
         <w:rPr>
           <w:rFonts w:ascii="Roboto Mono" w:eastAsia="Roboto Mono" w:hAnsi="Roboto Mono" w:cs="Roboto Mono"/>
@@ -704,14 +608,12 @@
         </w:rPr>
         <w:t>media.php</w:t>
       </w:r>
-      <w:proofErr w:type="spellEnd"/>
       <w:r>
         <w:rPr>
           <w:lang w:val="fr-CA"/>
         </w:rPr>
         <w:t xml:space="preserve"> et </w:t>
       </w:r>
-      <w:proofErr w:type="spellStart"/>
       <w:r>
         <w:rPr>
           <w:rFonts w:ascii="Roboto Mono" w:eastAsia="Roboto Mono" w:hAnsi="Roboto Mono" w:cs="Roboto Mono"/>
@@ -720,7 +622,6 @@
         </w:rPr>
         <w:t>categories.php</w:t>
       </w:r>
-      <w:proofErr w:type="spellEnd"/>
       <w:r>
         <w:rPr>
           <w:lang w:val="fr-CA"/>
@@ -805,14 +706,12 @@
           <w:b/>
         </w:rPr>
       </w:pPr>
-      <w:proofErr w:type="gramStart"/>
       <w:r>
         <w:rPr>
           <w:b/>
         </w:rPr>
         <w:t>Interactions :</w:t>
       </w:r>
-      <w:proofErr w:type="gramEnd"/>
     </w:p>
     <w:p>
       <w:pPr>
@@ -874,36 +773,12 @@
           <w:b/>
         </w:rPr>
       </w:pPr>
-      <w:proofErr w:type="spellStart"/>
       <w:r>
         <w:rPr>
           <w:b/>
         </w:rPr>
-        <w:t>Problèmes</w:t>
-      </w:r>
-      <w:proofErr w:type="spellEnd"/>
-      <w:r>
-        <w:rPr>
-          <w:b/>
-        </w:rPr>
-        <w:t xml:space="preserve"> </w:t>
-      </w:r>
-      <w:proofErr w:type="spellStart"/>
-      <w:proofErr w:type="gramStart"/>
-      <w:r>
-        <w:rPr>
-          <w:b/>
-        </w:rPr>
-        <w:t>rencontrés</w:t>
-      </w:r>
-      <w:proofErr w:type="spellEnd"/>
-      <w:r>
-        <w:rPr>
-          <w:b/>
-        </w:rPr>
-        <w:t xml:space="preserve"> :</w:t>
-      </w:r>
-      <w:proofErr w:type="gramEnd"/>
+        <w:t>Problèmes rencontrés :</w:t>
+      </w:r>
     </w:p>
     <w:p>
       <w:pPr>
@@ -964,7 +839,6 @@
           <w:lang w:val="en-CA"/>
         </w:rPr>
       </w:pPr>
-      <w:proofErr w:type="spellStart"/>
       <w:r>
         <w:rPr>
           <w:rFonts w:ascii="Times New Roman" w:eastAsia="Times New Roman" w:hAnsi="Times New Roman" w:cs="Times New Roman"/>
@@ -974,46 +848,8 @@
           <w:szCs w:val="24"/>
           <w:lang w:val="en-CA"/>
         </w:rPr>
-        <w:t>Tâches</w:t>
-      </w:r>
-      <w:proofErr w:type="spellEnd"/>
-      <w:r>
-        <w:rPr>
-          <w:rFonts w:ascii="Times New Roman" w:eastAsia="Times New Roman" w:hAnsi="Times New Roman" w:cs="Times New Roman"/>
-          <w:b/>
-          <w:bCs/>
-          <w:sz w:val="24"/>
-          <w:szCs w:val="24"/>
-          <w:lang w:val="en-CA"/>
-        </w:rPr>
-        <w:t xml:space="preserve"> </w:t>
-      </w:r>
-      <w:proofErr w:type="spellStart"/>
-      <w:proofErr w:type="gramStart"/>
-      <w:r>
-        <w:rPr>
-          <w:rFonts w:ascii="Times New Roman" w:eastAsia="Times New Roman" w:hAnsi="Times New Roman" w:cs="Times New Roman"/>
-          <w:b/>
-          <w:bCs/>
-          <w:sz w:val="24"/>
-          <w:szCs w:val="24"/>
-          <w:lang w:val="en-CA"/>
-        </w:rPr>
-        <w:t>réalisées</w:t>
-      </w:r>
-      <w:proofErr w:type="spellEnd"/>
-      <w:r>
-        <w:rPr>
-          <w:rFonts w:ascii="Times New Roman" w:eastAsia="Times New Roman" w:hAnsi="Times New Roman" w:cs="Times New Roman"/>
-          <w:b/>
-          <w:bCs/>
-          <w:sz w:val="24"/>
-          <w:szCs w:val="24"/>
-          <w:lang w:val="en-CA"/>
-        </w:rPr>
-        <w:t xml:space="preserve"> :</w:t>
-      </w:r>
-      <w:proofErr w:type="gramEnd"/>
+        <w:t>Tâches réalisées :</w:t>
+      </w:r>
     </w:p>
     <w:p>
       <w:pPr>
@@ -1036,27 +872,7 @@
           <w:szCs w:val="24"/>
           <w:lang w:val="fr-CA"/>
         </w:rPr>
-        <w:t xml:space="preserve">Résolution d'un problème lié à </w:t>
-      </w:r>
-      <w:proofErr w:type="spellStart"/>
-      <w:r>
-        <w:rPr>
-          <w:rFonts w:ascii="Times New Roman" w:eastAsia="Times New Roman" w:hAnsi="Times New Roman" w:cs="Times New Roman"/>
-          <w:sz w:val="24"/>
-          <w:szCs w:val="24"/>
-          <w:lang w:val="fr-CA"/>
-        </w:rPr>
-        <w:t>Mustache</w:t>
-      </w:r>
-      <w:proofErr w:type="spellEnd"/>
-      <w:r>
-        <w:rPr>
-          <w:rFonts w:ascii="Times New Roman" w:eastAsia="Times New Roman" w:hAnsi="Times New Roman" w:cs="Times New Roman"/>
-          <w:sz w:val="24"/>
-          <w:szCs w:val="24"/>
-          <w:lang w:val="fr-CA"/>
-        </w:rPr>
-        <w:t xml:space="preserve"> causé par une balise </w:t>
+        <w:t xml:space="preserve">Résolution d'un problème lié à Mustache causé par une balise </w:t>
       </w:r>
       <w:r>
         <w:rPr>
@@ -1065,9 +881,89 @@
           <w:szCs w:val="20"/>
           <w:lang w:val="fr-CA"/>
         </w:rPr>
-        <w:t>&lt;/</w:t>
-      </w:r>
-      <w:proofErr w:type="spellStart"/>
+        <w:t>&lt;/head&gt;</w:t>
+      </w:r>
+      <w:r>
+        <w:rPr>
+          <w:rFonts w:ascii="Times New Roman" w:eastAsia="Times New Roman" w:hAnsi="Times New Roman" w:cs="Times New Roman"/>
+          <w:sz w:val="24"/>
+          <w:szCs w:val="24"/>
+          <w:lang w:val="fr-CA"/>
+        </w:rPr>
+        <w:t xml:space="preserve"> manquante.</w:t>
+      </w:r>
+    </w:p>
+    <w:p>
+      <w:pPr>
+        <w:numPr>
+          <w:ilvl w:val="0"/>
+          <w:numId w:val="7"/>
+        </w:numPr>
+        <w:spacing w:before="100" w:beforeAutospacing="1" w:after="100" w:afterAutospacing="1" w:line="240" w:lineRule="auto"/>
+        <w:rPr>
+          <w:rFonts w:ascii="Times New Roman" w:eastAsia="Times New Roman" w:hAnsi="Times New Roman" w:cs="Times New Roman"/>
+          <w:sz w:val="24"/>
+          <w:szCs w:val="24"/>
+          <w:lang w:val="fr-CA"/>
+        </w:rPr>
+      </w:pPr>
+      <w:r>
+        <w:rPr>
+          <w:rFonts w:ascii="Times New Roman" w:eastAsia="Times New Roman" w:hAnsi="Times New Roman" w:cs="Times New Roman"/>
+          <w:sz w:val="24"/>
+          <w:szCs w:val="24"/>
+          <w:lang w:val="fr-CA"/>
+        </w:rPr>
+        <w:t>Débogage de l'affichage des catégories dans le formulaire de soumission.</w:t>
+      </w:r>
+    </w:p>
+    <w:p>
+      <w:pPr>
+        <w:numPr>
+          <w:ilvl w:val="0"/>
+          <w:numId w:val="7"/>
+        </w:numPr>
+        <w:spacing w:before="100" w:beforeAutospacing="1" w:after="100" w:afterAutospacing="1" w:line="240" w:lineRule="auto"/>
+        <w:rPr>
+          <w:rFonts w:ascii="Times New Roman" w:eastAsia="Times New Roman" w:hAnsi="Times New Roman" w:cs="Times New Roman"/>
+          <w:sz w:val="24"/>
+          <w:szCs w:val="24"/>
+          <w:lang w:val="fr-CA"/>
+        </w:rPr>
+      </w:pPr>
+      <w:r>
+        <w:rPr>
+          <w:rFonts w:ascii="Times New Roman" w:eastAsia="Times New Roman" w:hAnsi="Times New Roman" w:cs="Times New Roman"/>
+          <w:sz w:val="24"/>
+          <w:szCs w:val="24"/>
+          <w:lang w:val="fr-CA"/>
+        </w:rPr>
+        <w:t>Correction d'un problème empêchant l'insertion des annonces dans la base de données.</w:t>
+      </w:r>
+    </w:p>
+    <w:p>
+      <w:pPr>
+        <w:numPr>
+          <w:ilvl w:val="0"/>
+          <w:numId w:val="7"/>
+        </w:numPr>
+        <w:spacing w:before="100" w:beforeAutospacing="1" w:after="100" w:afterAutospacing="1" w:line="240" w:lineRule="auto"/>
+        <w:rPr>
+          <w:rFonts w:ascii="Times New Roman" w:eastAsia="Times New Roman" w:hAnsi="Times New Roman" w:cs="Times New Roman"/>
+          <w:sz w:val="24"/>
+          <w:szCs w:val="24"/>
+          <w:lang w:val="fr-CA"/>
+        </w:rPr>
+      </w:pPr>
+      <w:r>
+        <w:rPr>
+          <w:rFonts w:ascii="Times New Roman" w:eastAsia="Times New Roman" w:hAnsi="Times New Roman" w:cs="Times New Roman"/>
+          <w:sz w:val="24"/>
+          <w:szCs w:val="24"/>
+          <w:lang w:val="fr-CA"/>
+        </w:rPr>
+        <w:t xml:space="preserve">Ajout de la validation des numéros de téléphone au format international avec </w:t>
+      </w:r>
       <w:r>
         <w:rPr>
           <w:rFonts w:ascii="Courier New" w:eastAsia="Times New Roman" w:hAnsi="Courier New" w:cs="Courier New"/>
@@ -1075,9 +971,229 @@
           <w:szCs w:val="20"/>
           <w:lang w:val="fr-CA"/>
         </w:rPr>
-        <w:t>head</w:t>
-      </w:r>
-      <w:proofErr w:type="spellEnd"/>
+        <w:t>intl-tel-input</w:t>
+      </w:r>
+      <w:r>
+        <w:rPr>
+          <w:rFonts w:ascii="Times New Roman" w:eastAsia="Times New Roman" w:hAnsi="Times New Roman" w:cs="Times New Roman"/>
+          <w:sz w:val="24"/>
+          <w:szCs w:val="24"/>
+          <w:lang w:val="fr-CA"/>
+        </w:rPr>
+        <w:t>.</w:t>
+      </w:r>
+    </w:p>
+    <w:p>
+      <w:pPr>
+        <w:numPr>
+          <w:ilvl w:val="0"/>
+          <w:numId w:val="7"/>
+        </w:numPr>
+        <w:spacing w:before="100" w:beforeAutospacing="1" w:after="100" w:afterAutospacing="1" w:line="240" w:lineRule="auto"/>
+        <w:rPr>
+          <w:rFonts w:ascii="Times New Roman" w:eastAsia="Times New Roman" w:hAnsi="Times New Roman" w:cs="Times New Roman"/>
+          <w:sz w:val="24"/>
+          <w:szCs w:val="24"/>
+          <w:lang w:val="fr-CA"/>
+        </w:rPr>
+      </w:pPr>
+      <w:r>
+        <w:rPr>
+          <w:rFonts w:ascii="Times New Roman" w:eastAsia="Times New Roman" w:hAnsi="Times New Roman" w:cs="Times New Roman"/>
+          <w:sz w:val="24"/>
+          <w:szCs w:val="24"/>
+          <w:lang w:val="fr-CA"/>
+        </w:rPr>
+        <w:t>Implémentation d'un système permettant d'afficher/masquer un exemple de numéro de téléphone pour garder le formulaire propre.</w:t>
+      </w:r>
+    </w:p>
+    <w:p>
+      <w:pPr>
+        <w:numPr>
+          <w:ilvl w:val="0"/>
+          <w:numId w:val="7"/>
+        </w:numPr>
+        <w:spacing w:before="100" w:beforeAutospacing="1" w:after="100" w:afterAutospacing="1" w:line="240" w:lineRule="auto"/>
+        <w:rPr>
+          <w:rFonts w:ascii="Times New Roman" w:eastAsia="Times New Roman" w:hAnsi="Times New Roman" w:cs="Times New Roman"/>
+          <w:sz w:val="24"/>
+          <w:szCs w:val="24"/>
+          <w:lang w:val="fr-CA"/>
+        </w:rPr>
+      </w:pPr>
+      <w:r>
+        <w:rPr>
+          <w:rFonts w:ascii="Times New Roman" w:eastAsia="Times New Roman" w:hAnsi="Times New Roman" w:cs="Times New Roman"/>
+          <w:sz w:val="24"/>
+          <w:szCs w:val="24"/>
+          <w:lang w:val="fr-CA"/>
+        </w:rPr>
+        <w:t>Ajout de logs pour suivre l'exécution des requêtes SQL et déboguer les erreurs d'insertion.</w:t>
+      </w:r>
+    </w:p>
+    <w:p>
+      <w:pPr>
+        <w:numPr>
+          <w:ilvl w:val="0"/>
+          <w:numId w:val="7"/>
+        </w:numPr>
+        <w:spacing w:before="100" w:beforeAutospacing="1" w:after="100" w:afterAutospacing="1" w:line="240" w:lineRule="auto"/>
+        <w:rPr>
+          <w:rFonts w:ascii="Times New Roman" w:eastAsia="Times New Roman" w:hAnsi="Times New Roman" w:cs="Times New Roman"/>
+          <w:sz w:val="24"/>
+          <w:szCs w:val="24"/>
+          <w:lang w:val="fr-CA"/>
+        </w:rPr>
+      </w:pPr>
+      <w:r>
+        <w:rPr>
+          <w:rFonts w:ascii="Times New Roman" w:eastAsia="Times New Roman" w:hAnsi="Times New Roman" w:cs="Times New Roman"/>
+          <w:sz w:val="24"/>
+          <w:szCs w:val="24"/>
+          <w:lang w:val="fr-CA"/>
+        </w:rPr>
+        <w:t>Tests et ajustements sur l'interface utilisateur pour améliorer l'affichage du formulaire.</w:t>
+      </w:r>
+    </w:p>
+    <w:p>
+      <w:pPr>
+        <w:spacing w:before="100" w:beforeAutospacing="1" w:after="100" w:afterAutospacing="1" w:line="240" w:lineRule="auto"/>
+        <w:rPr>
+          <w:rFonts w:ascii="Times New Roman" w:eastAsia="Times New Roman" w:hAnsi="Times New Roman" w:cs="Times New Roman"/>
+          <w:sz w:val="24"/>
+          <w:szCs w:val="24"/>
+          <w:lang w:val="en-CA"/>
+        </w:rPr>
+      </w:pPr>
+      <w:r>
+        <w:rPr>
+          <w:rFonts w:ascii="Times New Roman" w:eastAsia="Times New Roman" w:hAnsi="Times New Roman" w:cs="Times New Roman"/>
+          <w:b/>
+          <w:bCs/>
+          <w:sz w:val="24"/>
+          <w:szCs w:val="24"/>
+          <w:lang w:val="en-CA"/>
+        </w:rPr>
+        <w:t>Interactions :</w:t>
+      </w:r>
+    </w:p>
+    <w:p>
+      <w:pPr>
+        <w:numPr>
+          <w:ilvl w:val="0"/>
+          <w:numId w:val="8"/>
+        </w:numPr>
+        <w:spacing w:before="100" w:beforeAutospacing="1" w:after="100" w:afterAutospacing="1" w:line="240" w:lineRule="auto"/>
+        <w:rPr>
+          <w:rFonts w:ascii="Times New Roman" w:eastAsia="Times New Roman" w:hAnsi="Times New Roman" w:cs="Times New Roman"/>
+          <w:sz w:val="24"/>
+          <w:szCs w:val="24"/>
+          <w:lang w:val="fr-CA"/>
+        </w:rPr>
+      </w:pPr>
+      <w:r>
+        <w:rPr>
+          <w:rFonts w:ascii="Times New Roman" w:eastAsia="Times New Roman" w:hAnsi="Times New Roman" w:cs="Times New Roman"/>
+          <w:sz w:val="24"/>
+          <w:szCs w:val="24"/>
+          <w:lang w:val="fr-CA"/>
+        </w:rPr>
+        <w:t>Aucune interaction significative avec l'équipe, à part quelques échanges légers.</w:t>
+      </w:r>
+    </w:p>
+    <w:p>
+      <w:pPr>
+        <w:numPr>
+          <w:ilvl w:val="0"/>
+          <w:numId w:val="8"/>
+        </w:numPr>
+        <w:spacing w:before="100" w:beforeAutospacing="1" w:after="100" w:afterAutospacing="1" w:line="240" w:lineRule="auto"/>
+        <w:rPr>
+          <w:rFonts w:ascii="Times New Roman" w:eastAsia="Times New Roman" w:hAnsi="Times New Roman" w:cs="Times New Roman"/>
+          <w:sz w:val="24"/>
+          <w:szCs w:val="24"/>
+          <w:lang w:val="fr-CA"/>
+        </w:rPr>
+      </w:pPr>
+      <w:r>
+        <w:rPr>
+          <w:rFonts w:ascii="Times New Roman" w:eastAsia="Times New Roman" w:hAnsi="Times New Roman" w:cs="Times New Roman"/>
+          <w:sz w:val="24"/>
+          <w:szCs w:val="24"/>
+          <w:lang w:val="fr-CA"/>
+        </w:rPr>
+        <w:t>La majorité de l'équipe travaillait à distance tandis que je travaillais sur place.</w:t>
+      </w:r>
+    </w:p>
+    <w:p>
+      <w:pPr>
+        <w:spacing w:before="100" w:beforeAutospacing="1" w:after="100" w:afterAutospacing="1" w:line="240" w:lineRule="auto"/>
+        <w:rPr>
+          <w:rFonts w:ascii="Times New Roman" w:eastAsia="Times New Roman" w:hAnsi="Times New Roman" w:cs="Times New Roman"/>
+          <w:sz w:val="24"/>
+          <w:szCs w:val="24"/>
+          <w:lang w:val="en-CA"/>
+        </w:rPr>
+      </w:pPr>
+      <w:r>
+        <w:rPr>
+          <w:rFonts w:ascii="Times New Roman" w:eastAsia="Times New Roman" w:hAnsi="Times New Roman" w:cs="Times New Roman"/>
+          <w:b/>
+          <w:bCs/>
+          <w:sz w:val="24"/>
+          <w:szCs w:val="24"/>
+          <w:lang w:val="en-CA"/>
+        </w:rPr>
+        <w:t>Problèmes rencontrés :</w:t>
+      </w:r>
+    </w:p>
+    <w:p>
+      <w:pPr>
+        <w:numPr>
+          <w:ilvl w:val="0"/>
+          <w:numId w:val="9"/>
+        </w:numPr>
+        <w:spacing w:before="100" w:beforeAutospacing="1" w:after="100" w:afterAutospacing="1" w:line="240" w:lineRule="auto"/>
+        <w:rPr>
+          <w:rFonts w:ascii="Times New Roman" w:eastAsia="Times New Roman" w:hAnsi="Times New Roman" w:cs="Times New Roman"/>
+          <w:sz w:val="24"/>
+          <w:szCs w:val="24"/>
+          <w:lang w:val="fr-CA"/>
+        </w:rPr>
+      </w:pPr>
+      <w:r>
+        <w:rPr>
+          <w:rFonts w:ascii="Times New Roman" w:eastAsia="Times New Roman" w:hAnsi="Times New Roman" w:cs="Times New Roman"/>
+          <w:sz w:val="24"/>
+          <w:szCs w:val="24"/>
+          <w:lang w:val="fr-CA"/>
+        </w:rPr>
+        <w:t>Bug lié à Mustache empêchant l'affichage des catégories, résolu après avoir identifié l'erreur de syntaxe HTML.</w:t>
+      </w:r>
+    </w:p>
+    <w:p>
+      <w:pPr>
+        <w:numPr>
+          <w:ilvl w:val="0"/>
+          <w:numId w:val="9"/>
+        </w:numPr>
+        <w:spacing w:before="100" w:beforeAutospacing="1" w:after="100" w:afterAutospacing="1" w:line="240" w:lineRule="auto"/>
+        <w:rPr>
+          <w:rFonts w:ascii="Times New Roman" w:eastAsia="Times New Roman" w:hAnsi="Times New Roman" w:cs="Times New Roman"/>
+          <w:sz w:val="24"/>
+          <w:szCs w:val="24"/>
+          <w:lang w:val="fr-CA"/>
+        </w:rPr>
+      </w:pPr>
+      <w:r>
+        <w:rPr>
+          <w:rFonts w:ascii="Times New Roman" w:eastAsia="Times New Roman" w:hAnsi="Times New Roman" w:cs="Times New Roman"/>
+          <w:sz w:val="24"/>
+          <w:szCs w:val="24"/>
+          <w:lang w:val="fr-CA"/>
+        </w:rPr>
+        <w:t xml:space="preserve">Requêtes d'insertion qui échouaient silencieusement en raison d'un problème avec le champ </w:t>
+      </w:r>
       <w:r>
         <w:rPr>
           <w:rFonts w:ascii="Courier New" w:eastAsia="Times New Roman" w:hAnsi="Courier New" w:cs="Courier New"/>
@@ -1085,402 +1201,8 @@
           <w:szCs w:val="20"/>
           <w:lang w:val="fr-CA"/>
         </w:rPr>
-        <w:t>&gt;</w:t>
-      </w:r>
-      <w:r>
-        <w:rPr>
-          <w:rFonts w:ascii="Times New Roman" w:eastAsia="Times New Roman" w:hAnsi="Times New Roman" w:cs="Times New Roman"/>
-          <w:sz w:val="24"/>
-          <w:szCs w:val="24"/>
-          <w:lang w:val="fr-CA"/>
-        </w:rPr>
-        <w:t xml:space="preserve"> manquante.</w:t>
-      </w:r>
-    </w:p>
-    <w:p>
-      <w:pPr>
-        <w:numPr>
-          <w:ilvl w:val="0"/>
-          <w:numId w:val="7"/>
-        </w:numPr>
-        <w:spacing w:before="100" w:beforeAutospacing="1" w:after="100" w:afterAutospacing="1" w:line="240" w:lineRule="auto"/>
-        <w:rPr>
-          <w:rFonts w:ascii="Times New Roman" w:eastAsia="Times New Roman" w:hAnsi="Times New Roman" w:cs="Times New Roman"/>
-          <w:sz w:val="24"/>
-          <w:szCs w:val="24"/>
-          <w:lang w:val="fr-CA"/>
-        </w:rPr>
-      </w:pPr>
-      <w:r>
-        <w:rPr>
-          <w:rFonts w:ascii="Times New Roman" w:eastAsia="Times New Roman" w:hAnsi="Times New Roman" w:cs="Times New Roman"/>
-          <w:sz w:val="24"/>
-          <w:szCs w:val="24"/>
-          <w:lang w:val="fr-CA"/>
-        </w:rPr>
-        <w:t>Débogage de l'affichage des catégories dans le formulaire de soumission.</w:t>
-      </w:r>
-    </w:p>
-    <w:p>
-      <w:pPr>
-        <w:numPr>
-          <w:ilvl w:val="0"/>
-          <w:numId w:val="7"/>
-        </w:numPr>
-        <w:spacing w:before="100" w:beforeAutospacing="1" w:after="100" w:afterAutospacing="1" w:line="240" w:lineRule="auto"/>
-        <w:rPr>
-          <w:rFonts w:ascii="Times New Roman" w:eastAsia="Times New Roman" w:hAnsi="Times New Roman" w:cs="Times New Roman"/>
-          <w:sz w:val="24"/>
-          <w:szCs w:val="24"/>
-          <w:lang w:val="fr-CA"/>
-        </w:rPr>
-      </w:pPr>
-      <w:r>
-        <w:rPr>
-          <w:rFonts w:ascii="Times New Roman" w:eastAsia="Times New Roman" w:hAnsi="Times New Roman" w:cs="Times New Roman"/>
-          <w:sz w:val="24"/>
-          <w:szCs w:val="24"/>
-          <w:lang w:val="fr-CA"/>
-        </w:rPr>
-        <w:t>Correction d'un problème empêchant l'insertion des annonces dans la base de données.</w:t>
-      </w:r>
-    </w:p>
-    <w:p>
-      <w:pPr>
-        <w:numPr>
-          <w:ilvl w:val="0"/>
-          <w:numId w:val="7"/>
-        </w:numPr>
-        <w:spacing w:before="100" w:beforeAutospacing="1" w:after="100" w:afterAutospacing="1" w:line="240" w:lineRule="auto"/>
-        <w:rPr>
-          <w:rFonts w:ascii="Times New Roman" w:eastAsia="Times New Roman" w:hAnsi="Times New Roman" w:cs="Times New Roman"/>
-          <w:sz w:val="24"/>
-          <w:szCs w:val="24"/>
-          <w:lang w:val="fr-CA"/>
-        </w:rPr>
-      </w:pPr>
-      <w:r>
-        <w:rPr>
-          <w:rFonts w:ascii="Times New Roman" w:eastAsia="Times New Roman" w:hAnsi="Times New Roman" w:cs="Times New Roman"/>
-          <w:sz w:val="24"/>
-          <w:szCs w:val="24"/>
-          <w:lang w:val="fr-CA"/>
-        </w:rPr>
-        <w:t xml:space="preserve">Ajout de la validation des numéros de téléphone au format international avec </w:t>
-      </w:r>
-      <w:proofErr w:type="spellStart"/>
-      <w:r>
-        <w:rPr>
-          <w:rFonts w:ascii="Courier New" w:eastAsia="Times New Roman" w:hAnsi="Courier New" w:cs="Courier New"/>
-          <w:sz w:val="20"/>
-          <w:szCs w:val="20"/>
-          <w:lang w:val="fr-CA"/>
-        </w:rPr>
-        <w:t>intl</w:t>
-      </w:r>
-      <w:proofErr w:type="spellEnd"/>
-      <w:r>
-        <w:rPr>
-          <w:rFonts w:ascii="Courier New" w:eastAsia="Times New Roman" w:hAnsi="Courier New" w:cs="Courier New"/>
-          <w:sz w:val="20"/>
-          <w:szCs w:val="20"/>
-          <w:lang w:val="fr-CA"/>
-        </w:rPr>
-        <w:t>-tel-input</w:t>
-      </w:r>
-      <w:r>
-        <w:rPr>
-          <w:rFonts w:ascii="Times New Roman" w:eastAsia="Times New Roman" w:hAnsi="Times New Roman" w:cs="Times New Roman"/>
-          <w:sz w:val="24"/>
-          <w:szCs w:val="24"/>
-          <w:lang w:val="fr-CA"/>
-        </w:rPr>
-        <w:t>.</w:t>
-      </w:r>
-    </w:p>
-    <w:p>
-      <w:pPr>
-        <w:numPr>
-          <w:ilvl w:val="0"/>
-          <w:numId w:val="7"/>
-        </w:numPr>
-        <w:spacing w:before="100" w:beforeAutospacing="1" w:after="100" w:afterAutospacing="1" w:line="240" w:lineRule="auto"/>
-        <w:rPr>
-          <w:rFonts w:ascii="Times New Roman" w:eastAsia="Times New Roman" w:hAnsi="Times New Roman" w:cs="Times New Roman"/>
-          <w:sz w:val="24"/>
-          <w:szCs w:val="24"/>
-          <w:lang w:val="fr-CA"/>
-        </w:rPr>
-      </w:pPr>
-      <w:r>
-        <w:rPr>
-          <w:rFonts w:ascii="Times New Roman" w:eastAsia="Times New Roman" w:hAnsi="Times New Roman" w:cs="Times New Roman"/>
-          <w:sz w:val="24"/>
-          <w:szCs w:val="24"/>
-          <w:lang w:val="fr-CA"/>
-        </w:rPr>
-        <w:t>Implémentation d'un système permettant d'afficher/masquer un exemple de numéro de téléphone pour garder le formulaire propre.</w:t>
-      </w:r>
-    </w:p>
-    <w:p>
-      <w:pPr>
-        <w:numPr>
-          <w:ilvl w:val="0"/>
-          <w:numId w:val="7"/>
-        </w:numPr>
-        <w:spacing w:before="100" w:beforeAutospacing="1" w:after="100" w:afterAutospacing="1" w:line="240" w:lineRule="auto"/>
-        <w:rPr>
-          <w:rFonts w:ascii="Times New Roman" w:eastAsia="Times New Roman" w:hAnsi="Times New Roman" w:cs="Times New Roman"/>
-          <w:sz w:val="24"/>
-          <w:szCs w:val="24"/>
-          <w:lang w:val="fr-CA"/>
-        </w:rPr>
-      </w:pPr>
-      <w:r>
-        <w:rPr>
-          <w:rFonts w:ascii="Times New Roman" w:eastAsia="Times New Roman" w:hAnsi="Times New Roman" w:cs="Times New Roman"/>
-          <w:sz w:val="24"/>
-          <w:szCs w:val="24"/>
-          <w:lang w:val="fr-CA"/>
-        </w:rPr>
-        <w:t>Ajout de logs pour suivre l'exécution des requêtes SQL et déboguer les erreurs d'insertion.</w:t>
-      </w:r>
-    </w:p>
-    <w:p>
-      <w:pPr>
-        <w:numPr>
-          <w:ilvl w:val="0"/>
-          <w:numId w:val="7"/>
-        </w:numPr>
-        <w:spacing w:before="100" w:beforeAutospacing="1" w:after="100" w:afterAutospacing="1" w:line="240" w:lineRule="auto"/>
-        <w:rPr>
-          <w:rFonts w:ascii="Times New Roman" w:eastAsia="Times New Roman" w:hAnsi="Times New Roman" w:cs="Times New Roman"/>
-          <w:sz w:val="24"/>
-          <w:szCs w:val="24"/>
-          <w:lang w:val="fr-CA"/>
-        </w:rPr>
-      </w:pPr>
-      <w:r>
-        <w:rPr>
-          <w:rFonts w:ascii="Times New Roman" w:eastAsia="Times New Roman" w:hAnsi="Times New Roman" w:cs="Times New Roman"/>
-          <w:sz w:val="24"/>
-          <w:szCs w:val="24"/>
-          <w:lang w:val="fr-CA"/>
-        </w:rPr>
-        <w:t>Tests et ajustements sur l'interface utilisateur pour améliorer l'affichage du formulaire.</w:t>
-      </w:r>
-    </w:p>
-    <w:p>
-      <w:pPr>
-        <w:spacing w:before="100" w:beforeAutospacing="1" w:after="100" w:afterAutospacing="1" w:line="240" w:lineRule="auto"/>
-        <w:rPr>
-          <w:rFonts w:ascii="Times New Roman" w:eastAsia="Times New Roman" w:hAnsi="Times New Roman" w:cs="Times New Roman"/>
-          <w:sz w:val="24"/>
-          <w:szCs w:val="24"/>
-          <w:lang w:val="en-CA"/>
-        </w:rPr>
-      </w:pPr>
-      <w:proofErr w:type="gramStart"/>
-      <w:r>
-        <w:rPr>
-          <w:rFonts w:ascii="Times New Roman" w:eastAsia="Times New Roman" w:hAnsi="Times New Roman" w:cs="Times New Roman"/>
-          <w:b/>
-          <w:bCs/>
-          <w:sz w:val="24"/>
-          <w:szCs w:val="24"/>
-          <w:lang w:val="en-CA"/>
-        </w:rPr>
-        <w:t>Interactions :</w:t>
-      </w:r>
-      <w:proofErr w:type="gramEnd"/>
-    </w:p>
-    <w:p>
-      <w:pPr>
-        <w:numPr>
-          <w:ilvl w:val="0"/>
-          <w:numId w:val="8"/>
-        </w:numPr>
-        <w:spacing w:before="100" w:beforeAutospacing="1" w:after="100" w:afterAutospacing="1" w:line="240" w:lineRule="auto"/>
-        <w:rPr>
-          <w:rFonts w:ascii="Times New Roman" w:eastAsia="Times New Roman" w:hAnsi="Times New Roman" w:cs="Times New Roman"/>
-          <w:sz w:val="24"/>
-          <w:szCs w:val="24"/>
-          <w:lang w:val="fr-CA"/>
-        </w:rPr>
-      </w:pPr>
-      <w:r>
-        <w:rPr>
-          <w:rFonts w:ascii="Times New Roman" w:eastAsia="Times New Roman" w:hAnsi="Times New Roman" w:cs="Times New Roman"/>
-          <w:sz w:val="24"/>
-          <w:szCs w:val="24"/>
-          <w:lang w:val="fr-CA"/>
-        </w:rPr>
-        <w:t>Aucune interaction significative avec l'équipe, à part quelques échanges légers.</w:t>
-      </w:r>
-    </w:p>
-    <w:p>
-      <w:pPr>
-        <w:numPr>
-          <w:ilvl w:val="0"/>
-          <w:numId w:val="8"/>
-        </w:numPr>
-        <w:spacing w:before="100" w:beforeAutospacing="1" w:after="100" w:afterAutospacing="1" w:line="240" w:lineRule="auto"/>
-        <w:rPr>
-          <w:rFonts w:ascii="Times New Roman" w:eastAsia="Times New Roman" w:hAnsi="Times New Roman" w:cs="Times New Roman"/>
-          <w:sz w:val="24"/>
-          <w:szCs w:val="24"/>
-          <w:lang w:val="fr-CA"/>
-        </w:rPr>
-      </w:pPr>
-      <w:r>
-        <w:rPr>
-          <w:rFonts w:ascii="Times New Roman" w:eastAsia="Times New Roman" w:hAnsi="Times New Roman" w:cs="Times New Roman"/>
-          <w:sz w:val="24"/>
-          <w:szCs w:val="24"/>
-          <w:lang w:val="fr-CA"/>
-        </w:rPr>
-        <w:t>La majorité de l'équipe travaillait à distance tandis que je travaillais sur place.</w:t>
-      </w:r>
-    </w:p>
-    <w:p>
-      <w:pPr>
-        <w:spacing w:before="100" w:beforeAutospacing="1" w:after="100" w:afterAutospacing="1" w:line="240" w:lineRule="auto"/>
-        <w:rPr>
-          <w:rFonts w:ascii="Times New Roman" w:eastAsia="Times New Roman" w:hAnsi="Times New Roman" w:cs="Times New Roman"/>
-          <w:sz w:val="24"/>
-          <w:szCs w:val="24"/>
-          <w:lang w:val="en-CA"/>
-        </w:rPr>
-      </w:pPr>
-      <w:proofErr w:type="spellStart"/>
-      <w:r>
-        <w:rPr>
-          <w:rFonts w:ascii="Times New Roman" w:eastAsia="Times New Roman" w:hAnsi="Times New Roman" w:cs="Times New Roman"/>
-          <w:b/>
-          <w:bCs/>
-          <w:sz w:val="24"/>
-          <w:szCs w:val="24"/>
-          <w:lang w:val="en-CA"/>
-        </w:rPr>
-        <w:t>Problèmes</w:t>
-      </w:r>
-      <w:proofErr w:type="spellEnd"/>
-      <w:r>
-        <w:rPr>
-          <w:rFonts w:ascii="Times New Roman" w:eastAsia="Times New Roman" w:hAnsi="Times New Roman" w:cs="Times New Roman"/>
-          <w:b/>
-          <w:bCs/>
-          <w:sz w:val="24"/>
-          <w:szCs w:val="24"/>
-          <w:lang w:val="en-CA"/>
-        </w:rPr>
-        <w:t xml:space="preserve"> </w:t>
-      </w:r>
-      <w:proofErr w:type="spellStart"/>
-      <w:proofErr w:type="gramStart"/>
-      <w:r>
-        <w:rPr>
-          <w:rFonts w:ascii="Times New Roman" w:eastAsia="Times New Roman" w:hAnsi="Times New Roman" w:cs="Times New Roman"/>
-          <w:b/>
-          <w:bCs/>
-          <w:sz w:val="24"/>
-          <w:szCs w:val="24"/>
-          <w:lang w:val="en-CA"/>
-        </w:rPr>
-        <w:t>rencontrés</w:t>
-      </w:r>
-      <w:proofErr w:type="spellEnd"/>
-      <w:r>
-        <w:rPr>
-          <w:rFonts w:ascii="Times New Roman" w:eastAsia="Times New Roman" w:hAnsi="Times New Roman" w:cs="Times New Roman"/>
-          <w:b/>
-          <w:bCs/>
-          <w:sz w:val="24"/>
-          <w:szCs w:val="24"/>
-          <w:lang w:val="en-CA"/>
-        </w:rPr>
-        <w:t xml:space="preserve"> :</w:t>
-      </w:r>
-      <w:proofErr w:type="gramEnd"/>
-    </w:p>
-    <w:p>
-      <w:pPr>
-        <w:numPr>
-          <w:ilvl w:val="0"/>
-          <w:numId w:val="9"/>
-        </w:numPr>
-        <w:spacing w:before="100" w:beforeAutospacing="1" w:after="100" w:afterAutospacing="1" w:line="240" w:lineRule="auto"/>
-        <w:rPr>
-          <w:rFonts w:ascii="Times New Roman" w:eastAsia="Times New Roman" w:hAnsi="Times New Roman" w:cs="Times New Roman"/>
-          <w:sz w:val="24"/>
-          <w:szCs w:val="24"/>
-          <w:lang w:val="fr-CA"/>
-        </w:rPr>
-      </w:pPr>
-      <w:r>
-        <w:rPr>
-          <w:rFonts w:ascii="Times New Roman" w:eastAsia="Times New Roman" w:hAnsi="Times New Roman" w:cs="Times New Roman"/>
-          <w:sz w:val="24"/>
-          <w:szCs w:val="24"/>
-          <w:lang w:val="fr-CA"/>
-        </w:rPr>
-        <w:t xml:space="preserve">Bug lié à </w:t>
-      </w:r>
-      <w:proofErr w:type="spellStart"/>
-      <w:r>
-        <w:rPr>
-          <w:rFonts w:ascii="Times New Roman" w:eastAsia="Times New Roman" w:hAnsi="Times New Roman" w:cs="Times New Roman"/>
-          <w:sz w:val="24"/>
-          <w:szCs w:val="24"/>
-          <w:lang w:val="fr-CA"/>
-        </w:rPr>
-        <w:t>Mustache</w:t>
-      </w:r>
-      <w:proofErr w:type="spellEnd"/>
-      <w:r>
-        <w:rPr>
-          <w:rFonts w:ascii="Times New Roman" w:eastAsia="Times New Roman" w:hAnsi="Times New Roman" w:cs="Times New Roman"/>
-          <w:sz w:val="24"/>
-          <w:szCs w:val="24"/>
-          <w:lang w:val="fr-CA"/>
-        </w:rPr>
-        <w:t xml:space="preserve"> empêchant l'affichage des catégories, résolu après avoir identifié l'erreur de syntaxe HTML.</w:t>
-      </w:r>
-    </w:p>
-    <w:p>
-      <w:pPr>
-        <w:numPr>
-          <w:ilvl w:val="0"/>
-          <w:numId w:val="9"/>
-        </w:numPr>
-        <w:spacing w:before="100" w:beforeAutospacing="1" w:after="100" w:afterAutospacing="1" w:line="240" w:lineRule="auto"/>
-        <w:rPr>
-          <w:rFonts w:ascii="Times New Roman" w:eastAsia="Times New Roman" w:hAnsi="Times New Roman" w:cs="Times New Roman"/>
-          <w:sz w:val="24"/>
-          <w:szCs w:val="24"/>
-          <w:lang w:val="fr-CA"/>
-        </w:rPr>
-      </w:pPr>
-      <w:r>
-        <w:rPr>
-          <w:rFonts w:ascii="Times New Roman" w:eastAsia="Times New Roman" w:hAnsi="Times New Roman" w:cs="Times New Roman"/>
-          <w:sz w:val="24"/>
-          <w:szCs w:val="24"/>
-          <w:lang w:val="fr-CA"/>
-        </w:rPr>
-        <w:t xml:space="preserve">Requêtes d'insertion qui échouaient silencieusement en raison d'un problème avec le champ </w:t>
-      </w:r>
-      <w:proofErr w:type="spellStart"/>
-      <w:r>
-        <w:rPr>
-          <w:rFonts w:ascii="Courier New" w:eastAsia="Times New Roman" w:hAnsi="Courier New" w:cs="Courier New"/>
-          <w:sz w:val="20"/>
-          <w:szCs w:val="20"/>
-          <w:lang w:val="fr-CA"/>
-        </w:rPr>
         <w:t>telephone</w:t>
       </w:r>
-      <w:proofErr w:type="spellEnd"/>
       <w:r>
         <w:rPr>
           <w:rFonts w:ascii="Times New Roman" w:eastAsia="Times New Roman" w:hAnsi="Times New Roman" w:cs="Times New Roman"/>
@@ -1594,7 +1316,6 @@
           <w:lang w:val="en-CA"/>
         </w:rPr>
       </w:pPr>
-      <w:proofErr w:type="spellStart"/>
       <w:r>
         <w:rPr>
           <w:rFonts w:ascii="Times New Roman" w:eastAsia="Times New Roman" w:hAnsi="Times New Roman" w:cs="Times New Roman"/>
@@ -1604,10 +1325,205 @@
           <w:szCs w:val="24"/>
           <w:lang w:val="en-CA"/>
         </w:rPr>
-        <w:t>Tâches</w:t>
-      </w:r>
-      <w:proofErr w:type="spellEnd"/>
-      <w:r>
+        <w:t>Tâches réalisées :</w:t>
+      </w:r>
+    </w:p>
+    <w:p>
+      <w:pPr>
+        <w:numPr>
+          <w:ilvl w:val="0"/>
+          <w:numId w:val="10"/>
+        </w:numPr>
+        <w:spacing w:before="100" w:beforeAutospacing="1" w:after="100" w:afterAutospacing="1" w:line="240" w:lineRule="auto"/>
+        <w:rPr>
+          <w:rFonts w:ascii="Times New Roman" w:eastAsia="Times New Roman" w:hAnsi="Times New Roman" w:cs="Times New Roman"/>
+          <w:sz w:val="24"/>
+          <w:szCs w:val="24"/>
+          <w:lang w:val="fr-CA"/>
+        </w:rPr>
+      </w:pPr>
+      <w:r>
+        <w:rPr>
+          <w:rFonts w:ascii="Times New Roman" w:eastAsia="Times New Roman" w:hAnsi="Times New Roman" w:cs="Times New Roman"/>
+          <w:sz w:val="24"/>
+          <w:szCs w:val="24"/>
+          <w:lang w:val="fr-CA"/>
+        </w:rPr>
+        <w:t>Travail intensif sur l'intégration des formulaires avec Mustache.</w:t>
+      </w:r>
+    </w:p>
+    <w:p>
+      <w:pPr>
+        <w:numPr>
+          <w:ilvl w:val="0"/>
+          <w:numId w:val="10"/>
+        </w:numPr>
+        <w:spacing w:before="100" w:beforeAutospacing="1" w:after="100" w:afterAutospacing="1" w:line="240" w:lineRule="auto"/>
+        <w:rPr>
+          <w:rFonts w:ascii="Times New Roman" w:eastAsia="Times New Roman" w:hAnsi="Times New Roman" w:cs="Times New Roman"/>
+          <w:sz w:val="24"/>
+          <w:szCs w:val="24"/>
+          <w:lang w:val="fr-CA"/>
+        </w:rPr>
+      </w:pPr>
+      <w:r>
+        <w:rPr>
+          <w:rFonts w:ascii="Times New Roman" w:eastAsia="Times New Roman" w:hAnsi="Times New Roman" w:cs="Times New Roman"/>
+          <w:sz w:val="24"/>
+          <w:szCs w:val="24"/>
+          <w:lang w:val="fr-CA"/>
+        </w:rPr>
+        <w:t>Résolution de plusieurs problèmes liés aux validations de formulaires.</w:t>
+      </w:r>
+    </w:p>
+    <w:p>
+      <w:pPr>
+        <w:numPr>
+          <w:ilvl w:val="0"/>
+          <w:numId w:val="10"/>
+        </w:numPr>
+        <w:spacing w:before="100" w:beforeAutospacing="1" w:after="100" w:afterAutospacing="1" w:line="240" w:lineRule="auto"/>
+        <w:rPr>
+          <w:rFonts w:ascii="Times New Roman" w:eastAsia="Times New Roman" w:hAnsi="Times New Roman" w:cs="Times New Roman"/>
+          <w:sz w:val="24"/>
+          <w:szCs w:val="24"/>
+          <w:lang w:val="fr-CA"/>
+        </w:rPr>
+      </w:pPr>
+      <w:r>
+        <w:rPr>
+          <w:rFonts w:ascii="Times New Roman" w:eastAsia="Times New Roman" w:hAnsi="Times New Roman" w:cs="Times New Roman"/>
+          <w:sz w:val="24"/>
+          <w:szCs w:val="24"/>
+          <w:lang w:val="fr-CA"/>
+        </w:rPr>
+        <w:t>Ajustements et corrections sur l'affichage des erreurs dans les champs de saisie.</w:t>
+      </w:r>
+    </w:p>
+    <w:p>
+      <w:pPr>
+        <w:numPr>
+          <w:ilvl w:val="0"/>
+          <w:numId w:val="10"/>
+        </w:numPr>
+        <w:spacing w:before="100" w:beforeAutospacing="1" w:after="100" w:afterAutospacing="1" w:line="240" w:lineRule="auto"/>
+        <w:rPr>
+          <w:rFonts w:ascii="Times New Roman" w:eastAsia="Times New Roman" w:hAnsi="Times New Roman" w:cs="Times New Roman"/>
+          <w:sz w:val="24"/>
+          <w:szCs w:val="24"/>
+          <w:lang w:val="fr-CA"/>
+        </w:rPr>
+      </w:pPr>
+      <w:r>
+        <w:rPr>
+          <w:rFonts w:ascii="Times New Roman" w:eastAsia="Times New Roman" w:hAnsi="Times New Roman" w:cs="Times New Roman"/>
+          <w:sz w:val="24"/>
+          <w:szCs w:val="24"/>
+          <w:lang w:val="fr-CA"/>
+        </w:rPr>
+        <w:t>Débogage des incohérences entre les fichiers Mustache et le système de validation.</w:t>
+      </w:r>
+    </w:p>
+    <w:p>
+      <w:pPr>
+        <w:numPr>
+          <w:ilvl w:val="0"/>
+          <w:numId w:val="10"/>
+        </w:numPr>
+        <w:spacing w:before="100" w:beforeAutospacing="1" w:after="100" w:afterAutospacing="1" w:line="240" w:lineRule="auto"/>
+        <w:rPr>
+          <w:rFonts w:ascii="Times New Roman" w:eastAsia="Times New Roman" w:hAnsi="Times New Roman" w:cs="Times New Roman"/>
+          <w:sz w:val="24"/>
+          <w:szCs w:val="24"/>
+          <w:lang w:val="fr-CA"/>
+        </w:rPr>
+      </w:pPr>
+      <w:r>
+        <w:rPr>
+          <w:rFonts w:ascii="Times New Roman" w:eastAsia="Times New Roman" w:hAnsi="Times New Roman" w:cs="Times New Roman"/>
+          <w:sz w:val="24"/>
+          <w:szCs w:val="24"/>
+          <w:lang w:val="fr-CA"/>
+        </w:rPr>
+        <w:t>Test et validation des soumissions de formulaires après corrections.</w:t>
+      </w:r>
+    </w:p>
+    <w:p>
+      <w:pPr>
+        <w:numPr>
+          <w:ilvl w:val="0"/>
+          <w:numId w:val="10"/>
+        </w:numPr>
+        <w:spacing w:before="100" w:beforeAutospacing="1" w:after="100" w:afterAutospacing="1" w:line="240" w:lineRule="auto"/>
+        <w:rPr>
+          <w:rFonts w:ascii="Times New Roman" w:eastAsia="Times New Roman" w:hAnsi="Times New Roman" w:cs="Times New Roman"/>
+          <w:sz w:val="24"/>
+          <w:szCs w:val="24"/>
+          <w:lang w:val="fr-CA"/>
+        </w:rPr>
+      </w:pPr>
+      <w:r>
+        <w:rPr>
+          <w:rFonts w:ascii="Times New Roman" w:eastAsia="Times New Roman" w:hAnsi="Times New Roman" w:cs="Times New Roman"/>
+          <w:sz w:val="24"/>
+          <w:szCs w:val="24"/>
+          <w:lang w:val="fr-CA"/>
+        </w:rPr>
+        <w:t>Vérification de la gestion des erreurs côté client et côté serveur.</w:t>
+      </w:r>
+    </w:p>
+    <w:p>
+      <w:pPr>
+        <w:numPr>
+          <w:ilvl w:val="0"/>
+          <w:numId w:val="10"/>
+        </w:numPr>
+        <w:spacing w:before="100" w:beforeAutospacing="1" w:after="100" w:afterAutospacing="1" w:line="240" w:lineRule="auto"/>
+        <w:rPr>
+          <w:rFonts w:ascii="Times New Roman" w:eastAsia="Times New Roman" w:hAnsi="Times New Roman" w:cs="Times New Roman"/>
+          <w:sz w:val="24"/>
+          <w:szCs w:val="24"/>
+          <w:lang w:val="fr-CA"/>
+        </w:rPr>
+      </w:pPr>
+      <w:r>
+        <w:rPr>
+          <w:rFonts w:ascii="Times New Roman" w:eastAsia="Times New Roman" w:hAnsi="Times New Roman" w:cs="Times New Roman"/>
+          <w:sz w:val="24"/>
+          <w:szCs w:val="24"/>
+          <w:lang w:val="fr-CA"/>
+        </w:rPr>
+        <w:t>Mise en conformité du formulaire avec les exigences fonctionnelles du projet.</w:t>
+      </w:r>
+    </w:p>
+    <w:p>
+      <w:pPr>
+        <w:numPr>
+          <w:ilvl w:val="0"/>
+          <w:numId w:val="10"/>
+        </w:numPr>
+        <w:spacing w:before="100" w:beforeAutospacing="1" w:after="100" w:afterAutospacing="1" w:line="240" w:lineRule="auto"/>
+        <w:rPr>
+          <w:rFonts w:ascii="Times New Roman" w:eastAsia="Times New Roman" w:hAnsi="Times New Roman" w:cs="Times New Roman"/>
+          <w:sz w:val="24"/>
+          <w:szCs w:val="24"/>
+          <w:lang w:val="fr-CA"/>
+        </w:rPr>
+      </w:pPr>
+      <w:r>
+        <w:rPr>
+          <w:rFonts w:ascii="Times New Roman" w:eastAsia="Times New Roman" w:hAnsi="Times New Roman" w:cs="Times New Roman"/>
+          <w:sz w:val="24"/>
+          <w:szCs w:val="24"/>
+          <w:lang w:val="fr-CA"/>
+        </w:rPr>
+        <w:t>Ajustement du design et de la responsivité en utilisant Foundation 5.5.1.</w:t>
+      </w:r>
+    </w:p>
+    <w:p>
+      <w:pPr>
+        <w:spacing w:before="100" w:beforeAutospacing="1" w:after="100" w:afterAutospacing="1" w:line="240" w:lineRule="auto"/>
+        <w:outlineLvl w:val="3"/>
         <w:rPr>
           <w:rFonts w:ascii="Times New Roman" w:eastAsia="Times New Roman" w:hAnsi="Times New Roman" w:cs="Times New Roman"/>
           <w:b/>
@@ -1616,10 +1532,7 @@
           <w:szCs w:val="24"/>
           <w:lang w:val="en-CA"/>
         </w:rPr>
-        <w:t xml:space="preserve"> </w:t>
-      </w:r>
-      <w:proofErr w:type="spellStart"/>
-      <w:proofErr w:type="gramStart"/>
+      </w:pPr>
       <w:r>
         <w:rPr>
           <w:rFonts w:ascii="Times New Roman" w:eastAsia="Times New Roman" w:hAnsi="Times New Roman" w:cs="Times New Roman"/>
@@ -1629,10 +1542,61 @@
           <w:szCs w:val="24"/>
           <w:lang w:val="en-CA"/>
         </w:rPr>
-        <w:t>réalisées</w:t>
-      </w:r>
-      <w:proofErr w:type="spellEnd"/>
-      <w:r>
+        <w:t>Interactions :</w:t>
+      </w:r>
+    </w:p>
+    <w:p>
+      <w:pPr>
+        <w:numPr>
+          <w:ilvl w:val="0"/>
+          <w:numId w:val="11"/>
+        </w:numPr>
+        <w:spacing w:before="100" w:beforeAutospacing="1" w:after="100" w:afterAutospacing="1" w:line="240" w:lineRule="auto"/>
+        <w:rPr>
+          <w:rFonts w:ascii="Times New Roman" w:eastAsia="Times New Roman" w:hAnsi="Times New Roman" w:cs="Times New Roman"/>
+          <w:sz w:val="24"/>
+          <w:szCs w:val="24"/>
+          <w:lang w:val="fr-CA"/>
+        </w:rPr>
+      </w:pPr>
+      <w:r>
+        <w:rPr>
+          <w:rFonts w:ascii="Times New Roman" w:eastAsia="Times New Roman" w:hAnsi="Times New Roman" w:cs="Times New Roman"/>
+          <w:sz w:val="24"/>
+          <w:szCs w:val="24"/>
+          <w:lang w:val="fr-CA"/>
+        </w:rPr>
+        <w:t>Très peu d’interactions avec l’équipe, la majorité travaillant à distance aujourd’hui.</w:t>
+      </w:r>
+    </w:p>
+    <w:p>
+      <w:pPr>
+        <w:numPr>
+          <w:ilvl w:val="0"/>
+          <w:numId w:val="11"/>
+        </w:numPr>
+        <w:spacing w:before="100" w:beforeAutospacing="1" w:after="100" w:afterAutospacing="1" w:line="240" w:lineRule="auto"/>
+        <w:rPr>
+          <w:rFonts w:ascii="Times New Roman" w:eastAsia="Times New Roman" w:hAnsi="Times New Roman" w:cs="Times New Roman"/>
+          <w:sz w:val="24"/>
+          <w:szCs w:val="24"/>
+          <w:lang w:val="fr-CA"/>
+        </w:rPr>
+      </w:pPr>
+      <w:r>
+        <w:rPr>
+          <w:rFonts w:ascii="Times New Roman" w:eastAsia="Times New Roman" w:hAnsi="Times New Roman" w:cs="Times New Roman"/>
+          <w:sz w:val="24"/>
+          <w:szCs w:val="24"/>
+          <w:lang w:val="fr-CA"/>
+        </w:rPr>
+        <w:t>Discussions légères avec un employé pendant la pause déjeuner.</w:t>
+      </w:r>
+    </w:p>
+    <w:p>
+      <w:pPr>
+        <w:spacing w:before="100" w:beforeAutospacing="1" w:after="100" w:afterAutospacing="1" w:line="240" w:lineRule="auto"/>
+        <w:outlineLvl w:val="3"/>
         <w:rPr>
           <w:rFonts w:ascii="Times New Roman" w:eastAsia="Times New Roman" w:hAnsi="Times New Roman" w:cs="Times New Roman"/>
           <w:b/>
@@ -1641,15 +1605,24 @@
           <w:szCs w:val="24"/>
           <w:lang w:val="en-CA"/>
         </w:rPr>
-        <w:t xml:space="preserve"> :</w:t>
-      </w:r>
-      <w:proofErr w:type="gramEnd"/>
-    </w:p>
-    <w:p>
-      <w:pPr>
-        <w:numPr>
-          <w:ilvl w:val="0"/>
-          <w:numId w:val="10"/>
+      </w:pPr>
+      <w:r>
+        <w:rPr>
+          <w:rFonts w:ascii="Times New Roman" w:eastAsia="Times New Roman" w:hAnsi="Times New Roman" w:cs="Times New Roman"/>
+          <w:b/>
+          <w:bCs/>
+          <w:sz w:val="24"/>
+          <w:szCs w:val="24"/>
+          <w:lang w:val="en-CA"/>
+        </w:rPr>
+        <w:t>Problèmes rencontrés :</w:t>
+      </w:r>
+    </w:p>
+    <w:p>
+      <w:pPr>
+        <w:numPr>
+          <w:ilvl w:val="0"/>
+          <w:numId w:val="12"/>
         </w:numPr>
         <w:spacing w:before="100" w:beforeAutospacing="1" w:after="100" w:afterAutospacing="1" w:line="240" w:lineRule="auto"/>
         <w:rPr>
@@ -1666,34 +1639,14 @@
           <w:szCs w:val="24"/>
           <w:lang w:val="fr-CA"/>
         </w:rPr>
-        <w:t xml:space="preserve">Travail intensif sur l'intégration des formulaires avec </w:t>
-      </w:r>
-      <w:proofErr w:type="spellStart"/>
-      <w:r>
-        <w:rPr>
-          <w:rFonts w:ascii="Times New Roman" w:eastAsia="Times New Roman" w:hAnsi="Times New Roman" w:cs="Times New Roman"/>
-          <w:sz w:val="24"/>
-          <w:szCs w:val="24"/>
-          <w:lang w:val="fr-CA"/>
-        </w:rPr>
-        <w:t>Mustache</w:t>
-      </w:r>
-      <w:proofErr w:type="spellEnd"/>
-      <w:r>
-        <w:rPr>
-          <w:rFonts w:ascii="Times New Roman" w:eastAsia="Times New Roman" w:hAnsi="Times New Roman" w:cs="Times New Roman"/>
-          <w:sz w:val="24"/>
-          <w:szCs w:val="24"/>
-          <w:lang w:val="fr-CA"/>
-        </w:rPr>
-        <w:t>.</w:t>
-      </w:r>
-    </w:p>
-    <w:p>
-      <w:pPr>
-        <w:numPr>
-          <w:ilvl w:val="0"/>
-          <w:numId w:val="10"/>
+        <w:t>Plusieurs difficultés avec Mustache pour la validation des formulaires.</w:t>
+      </w:r>
+    </w:p>
+    <w:p>
+      <w:pPr>
+        <w:numPr>
+          <w:ilvl w:val="0"/>
+          <w:numId w:val="12"/>
         </w:numPr>
         <w:spacing w:before="100" w:beforeAutospacing="1" w:after="100" w:afterAutospacing="1" w:line="240" w:lineRule="auto"/>
         <w:rPr>
@@ -1710,14 +1663,14 @@
           <w:szCs w:val="24"/>
           <w:lang w:val="fr-CA"/>
         </w:rPr>
-        <w:t>Résolution de plusieurs problèmes liés aux validations de formulaires.</w:t>
-      </w:r>
-    </w:p>
-    <w:p>
-      <w:pPr>
-        <w:numPr>
-          <w:ilvl w:val="0"/>
-          <w:numId w:val="10"/>
+        <w:t>Problèmes d’affichage et de structure du formulaire nécessitant des corrections multiples.</w:t>
+      </w:r>
+    </w:p>
+    <w:p>
+      <w:pPr>
+        <w:numPr>
+          <w:ilvl w:val="0"/>
+          <w:numId w:val="12"/>
         </w:numPr>
         <w:spacing w:before="100" w:beforeAutospacing="1" w:after="100" w:afterAutospacing="1" w:line="240" w:lineRule="auto"/>
         <w:rPr>
@@ -1734,14 +1687,14 @@
           <w:szCs w:val="24"/>
           <w:lang w:val="fr-CA"/>
         </w:rPr>
-        <w:t>Ajustements et corrections sur l'affichage des erreurs dans les champs de saisie.</w:t>
-      </w:r>
-    </w:p>
-    <w:p>
-      <w:pPr>
-        <w:numPr>
-          <w:ilvl w:val="0"/>
-          <w:numId w:val="10"/>
+        <w:t>Bugs liés à l'affichage du menu latéral et du bouton "hamburger" sur mobile.</w:t>
+      </w:r>
+    </w:p>
+    <w:p>
+      <w:pPr>
+        <w:numPr>
+          <w:ilvl w:val="0"/>
+          <w:numId w:val="12"/>
         </w:numPr>
         <w:spacing w:before="100" w:beforeAutospacing="1" w:after="100" w:afterAutospacing="1" w:line="240" w:lineRule="auto"/>
         <w:rPr>
@@ -1758,34 +1711,14 @@
           <w:szCs w:val="24"/>
           <w:lang w:val="fr-CA"/>
         </w:rPr>
-        <w:t xml:space="preserve">Débogage des incohérences entre les fichiers </w:t>
-      </w:r>
-      <w:proofErr w:type="spellStart"/>
-      <w:r>
-        <w:rPr>
-          <w:rFonts w:ascii="Times New Roman" w:eastAsia="Times New Roman" w:hAnsi="Times New Roman" w:cs="Times New Roman"/>
-          <w:sz w:val="24"/>
-          <w:szCs w:val="24"/>
-          <w:lang w:val="fr-CA"/>
-        </w:rPr>
-        <w:t>Mustache</w:t>
-      </w:r>
-      <w:proofErr w:type="spellEnd"/>
-      <w:r>
-        <w:rPr>
-          <w:rFonts w:ascii="Times New Roman" w:eastAsia="Times New Roman" w:hAnsi="Times New Roman" w:cs="Times New Roman"/>
-          <w:sz w:val="24"/>
-          <w:szCs w:val="24"/>
-          <w:lang w:val="fr-CA"/>
-        </w:rPr>
-        <w:t xml:space="preserve"> et le système de validation.</w:t>
-      </w:r>
-    </w:p>
-    <w:p>
-      <w:pPr>
-        <w:numPr>
-          <w:ilvl w:val="0"/>
-          <w:numId w:val="10"/>
+        <w:t>Difficulté à comprendre certains comportements de Foundation 5.5.1.</w:t>
+      </w:r>
+    </w:p>
+    <w:p>
+      <w:pPr>
+        <w:numPr>
+          <w:ilvl w:val="0"/>
+          <w:numId w:val="12"/>
         </w:numPr>
         <w:spacing w:before="100" w:beforeAutospacing="1" w:after="100" w:afterAutospacing="1" w:line="240" w:lineRule="auto"/>
         <w:rPr>
@@ -1802,99 +1735,7 @@
           <w:szCs w:val="24"/>
           <w:lang w:val="fr-CA"/>
         </w:rPr>
-        <w:t>Test et validation des soumissions de formulaires après corrections.</w:t>
-      </w:r>
-    </w:p>
-    <w:p>
-      <w:pPr>
-        <w:numPr>
-          <w:ilvl w:val="0"/>
-          <w:numId w:val="10"/>
-        </w:numPr>
-        <w:spacing w:before="100" w:beforeAutospacing="1" w:after="100" w:afterAutospacing="1" w:line="240" w:lineRule="auto"/>
-        <w:rPr>
-          <w:rFonts w:ascii="Times New Roman" w:eastAsia="Times New Roman" w:hAnsi="Times New Roman" w:cs="Times New Roman"/>
-          <w:sz w:val="24"/>
-          <w:szCs w:val="24"/>
-          <w:lang w:val="fr-CA"/>
-        </w:rPr>
-      </w:pPr>
-      <w:r>
-        <w:rPr>
-          <w:rFonts w:ascii="Times New Roman" w:eastAsia="Times New Roman" w:hAnsi="Times New Roman" w:cs="Times New Roman"/>
-          <w:sz w:val="24"/>
-          <w:szCs w:val="24"/>
-          <w:lang w:val="fr-CA"/>
-        </w:rPr>
-        <w:t>Vérification de la gestion des erreurs côté client et côté serveur.</w:t>
-      </w:r>
-    </w:p>
-    <w:p>
-      <w:pPr>
-        <w:numPr>
-          <w:ilvl w:val="0"/>
-          <w:numId w:val="10"/>
-        </w:numPr>
-        <w:spacing w:before="100" w:beforeAutospacing="1" w:after="100" w:afterAutospacing="1" w:line="240" w:lineRule="auto"/>
-        <w:rPr>
-          <w:rFonts w:ascii="Times New Roman" w:eastAsia="Times New Roman" w:hAnsi="Times New Roman" w:cs="Times New Roman"/>
-          <w:sz w:val="24"/>
-          <w:szCs w:val="24"/>
-          <w:lang w:val="fr-CA"/>
-        </w:rPr>
-      </w:pPr>
-      <w:r>
-        <w:rPr>
-          <w:rFonts w:ascii="Times New Roman" w:eastAsia="Times New Roman" w:hAnsi="Times New Roman" w:cs="Times New Roman"/>
-          <w:sz w:val="24"/>
-          <w:szCs w:val="24"/>
-          <w:lang w:val="fr-CA"/>
-        </w:rPr>
-        <w:t>Mise en conformité du formulaire avec les exigences fonctionnelles du projet.</w:t>
-      </w:r>
-    </w:p>
-    <w:p>
-      <w:pPr>
-        <w:numPr>
-          <w:ilvl w:val="0"/>
-          <w:numId w:val="10"/>
-        </w:numPr>
-        <w:spacing w:before="100" w:beforeAutospacing="1" w:after="100" w:afterAutospacing="1" w:line="240" w:lineRule="auto"/>
-        <w:rPr>
-          <w:rFonts w:ascii="Times New Roman" w:eastAsia="Times New Roman" w:hAnsi="Times New Roman" w:cs="Times New Roman"/>
-          <w:sz w:val="24"/>
-          <w:szCs w:val="24"/>
-          <w:lang w:val="fr-CA"/>
-        </w:rPr>
-      </w:pPr>
-      <w:r>
-        <w:rPr>
-          <w:rFonts w:ascii="Times New Roman" w:eastAsia="Times New Roman" w:hAnsi="Times New Roman" w:cs="Times New Roman"/>
-          <w:sz w:val="24"/>
-          <w:szCs w:val="24"/>
-          <w:lang w:val="fr-CA"/>
-        </w:rPr>
-        <w:t xml:space="preserve">Ajustement du design et de la responsivité en utilisant </w:t>
-      </w:r>
-      <w:proofErr w:type="spellStart"/>
-      <w:r>
-        <w:rPr>
-          <w:rFonts w:ascii="Times New Roman" w:eastAsia="Times New Roman" w:hAnsi="Times New Roman" w:cs="Times New Roman"/>
-          <w:sz w:val="24"/>
-          <w:szCs w:val="24"/>
-          <w:lang w:val="fr-CA"/>
-        </w:rPr>
-        <w:t>Foundation</w:t>
-      </w:r>
-      <w:proofErr w:type="spellEnd"/>
-      <w:r>
-        <w:rPr>
-          <w:rFonts w:ascii="Times New Roman" w:eastAsia="Times New Roman" w:hAnsi="Times New Roman" w:cs="Times New Roman"/>
-          <w:sz w:val="24"/>
-          <w:szCs w:val="24"/>
-          <w:lang w:val="fr-CA"/>
-        </w:rPr>
-        <w:t xml:space="preserve"> 5.5.1.</w:t>
+        <w:t>Problème de surcharge CSS impactant l'affichage du menu.</w:t>
       </w:r>
     </w:p>
     <w:p>
@@ -1910,7 +1751,6 @@
           <w:lang w:val="en-CA"/>
         </w:rPr>
       </w:pPr>
-      <w:proofErr w:type="gramStart"/>
       <w:r>
         <w:rPr>
           <w:rFonts w:ascii="Times New Roman" w:eastAsia="Times New Roman" w:hAnsi="Times New Roman" w:cs="Times New Roman"/>
@@ -1920,15 +1760,14 @@
           <w:szCs w:val="24"/>
           <w:lang w:val="en-CA"/>
         </w:rPr>
-        <w:t>Interactions :</w:t>
-      </w:r>
-      <w:proofErr w:type="gramEnd"/>
-    </w:p>
-    <w:p>
-      <w:pPr>
-        <w:numPr>
-          <w:ilvl w:val="0"/>
-          <w:numId w:val="11"/>
+        <w:t>Conclusion :</w:t>
+      </w:r>
+    </w:p>
+    <w:p>
+      <w:pPr>
+        <w:numPr>
+          <w:ilvl w:val="0"/>
+          <w:numId w:val="13"/>
         </w:numPr>
         <w:spacing w:before="100" w:beforeAutospacing="1" w:after="100" w:afterAutospacing="1" w:line="240" w:lineRule="auto"/>
         <w:rPr>
@@ -1945,14 +1784,14 @@
           <w:szCs w:val="24"/>
           <w:lang w:val="fr-CA"/>
         </w:rPr>
-        <w:t>Très peu d’interactions avec l’équipe, la majorité travaillant à distance aujourd’hui.</w:t>
-      </w:r>
-    </w:p>
-    <w:p>
-      <w:pPr>
-        <w:numPr>
-          <w:ilvl w:val="0"/>
-          <w:numId w:val="11"/>
+        <w:t>Après plusieurs heures de corrections et d'ajustements, les formulaires sont désormais fonctionnels et validés.</w:t>
+      </w:r>
+    </w:p>
+    <w:p>
+      <w:pPr>
+        <w:numPr>
+          <w:ilvl w:val="0"/>
+          <w:numId w:val="13"/>
         </w:numPr>
         <w:spacing w:before="100" w:beforeAutospacing="1" w:after="100" w:afterAutospacing="1" w:line="240" w:lineRule="auto"/>
         <w:rPr>
@@ -1969,23 +1808,76 @@
           <w:szCs w:val="24"/>
           <w:lang w:val="fr-CA"/>
         </w:rPr>
-        <w:t>Discussions légères avec un employé pendant la pause déjeuner.</w:t>
-      </w:r>
-    </w:p>
-    <w:p>
-      <w:pPr>
+        <w:t>Le design est amélioré, mais quelques ajustements peuvent encore être nécessaires.</w:t>
+      </w:r>
+    </w:p>
+    <w:p>
+      <w:pPr>
+        <w:numPr>
+          <w:ilvl w:val="0"/>
+          <w:numId w:val="13"/>
+        </w:numPr>
         <w:spacing w:before="100" w:beforeAutospacing="1" w:after="100" w:afterAutospacing="1" w:line="240" w:lineRule="auto"/>
-        <w:outlineLvl w:val="3"/>
+        <w:rPr>
+          <w:rFonts w:ascii="Times New Roman" w:eastAsia="Times New Roman" w:hAnsi="Times New Roman" w:cs="Times New Roman"/>
+          <w:sz w:val="24"/>
+          <w:szCs w:val="24"/>
+          <w:lang w:val="fr-CA"/>
+        </w:rPr>
+      </w:pPr>
+      <w:r>
+        <w:rPr>
+          <w:rFonts w:ascii="Times New Roman" w:eastAsia="Times New Roman" w:hAnsi="Times New Roman" w:cs="Times New Roman"/>
+          <w:sz w:val="24"/>
+          <w:szCs w:val="24"/>
+          <w:lang w:val="fr-CA"/>
+        </w:rPr>
+        <w:t>Il reste à tester davantage les interactions utilisateur pour assurer une expérience fluide.</w:t>
+      </w:r>
+    </w:p>
+    <w:p>
+      <w:pPr>
+        <w:spacing w:line="240" w:lineRule="auto"/>
+        <w:rPr>
+          <w:rFonts w:ascii="Times New Roman" w:eastAsia="Times New Roman" w:hAnsi="Times New Roman" w:cs="Times New Roman"/>
+          <w:sz w:val="24"/>
+          <w:szCs w:val="24"/>
+          <w:lang w:val="en-CA"/>
+        </w:rPr>
+      </w:pPr>
+      <w:r>
+        <w:rPr>
+          <w:rFonts w:ascii="Times New Roman" w:eastAsia="Times New Roman" w:hAnsi="Times New Roman" w:cs="Times New Roman"/>
+          <w:sz w:val="24"/>
+          <w:szCs w:val="24"/>
+          <w:lang w:val="en-CA"/>
+        </w:rPr>
+        <w:pict w14:anchorId="01647B79">
+          <v:rect id="_x0000_i1029" style="width:0;height:1.5pt" o:hralign="center" o:hrstd="t" o:hr="t" fillcolor="#a0a0a0" stroked="f"/>
+        </w:pict>
+      </w:r>
+    </w:p>
+    <w:p>
+      <w:pPr>
+        <w:spacing w:before="100" w:beforeAutospacing="1" w:after="100" w:afterAutospacing="1" w:line="240" w:lineRule="auto"/>
+        <w:rPr>
+          <w:rFonts w:ascii="Times New Roman" w:eastAsia="Times New Roman" w:hAnsi="Times New Roman" w:cs="Times New Roman"/>
+          <w:sz w:val="24"/>
+          <w:szCs w:val="24"/>
+          <w:lang w:val="fr-CA"/>
+        </w:rPr>
+      </w:pPr>
+      <w:r>
         <w:rPr>
           <w:rFonts w:ascii="Times New Roman" w:eastAsia="Times New Roman" w:hAnsi="Times New Roman" w:cs="Times New Roman"/>
           <w:b/>
           <w:bCs/>
           <w:sz w:val="24"/>
           <w:szCs w:val="24"/>
-          <w:lang w:val="en-CA"/>
-        </w:rPr>
-      </w:pPr>
-      <w:proofErr w:type="spellStart"/>
+          <w:lang w:val="fr-CA"/>
+        </w:rPr>
+        <w:t>2</w:t>
+      </w:r>
       <w:r>
         <w:rPr>
           <w:rFonts w:ascii="Times New Roman" w:eastAsia="Times New Roman" w:hAnsi="Times New Roman" w:cs="Times New Roman"/>
@@ -1993,11 +1885,10 @@
           <w:bCs/>
           <w:sz w:val="24"/>
           <w:szCs w:val="24"/>
-          <w:lang w:val="en-CA"/>
-        </w:rPr>
-        <w:t>Problèmes</w:t>
-      </w:r>
-      <w:proofErr w:type="spellEnd"/>
+          <w:lang w:val="fr-CA"/>
+        </w:rPr>
+        <w:t>4</w:t>
+      </w:r>
       <w:r>
         <w:rPr>
           <w:rFonts w:ascii="Times New Roman" w:eastAsia="Times New Roman" w:hAnsi="Times New Roman" w:cs="Times New Roman"/>
@@ -2005,12 +1896,21 @@
           <w:bCs/>
           <w:sz w:val="24"/>
           <w:szCs w:val="24"/>
+          <w:lang w:val="fr-CA"/>
+        </w:rPr>
+        <w:t xml:space="preserve"> mars 2025 – Réunion d'équipe et travail sur Foundation 5.5.1</w:t>
+      </w:r>
+    </w:p>
+    <w:p>
+      <w:pPr>
+        <w:spacing w:before="100" w:beforeAutospacing="1" w:after="100" w:afterAutospacing="1" w:line="240" w:lineRule="auto"/>
+        <w:rPr>
+          <w:rFonts w:ascii="Times New Roman" w:eastAsia="Times New Roman" w:hAnsi="Times New Roman" w:cs="Times New Roman"/>
+          <w:sz w:val="24"/>
+          <w:szCs w:val="24"/>
           <w:lang w:val="en-CA"/>
         </w:rPr>
-        <w:t xml:space="preserve"> </w:t>
-      </w:r>
-      <w:proofErr w:type="spellStart"/>
-      <w:proofErr w:type="gramStart"/>
+      </w:pPr>
       <w:r>
         <w:rPr>
           <w:rFonts w:ascii="Times New Roman" w:eastAsia="Times New Roman" w:hAnsi="Times New Roman" w:cs="Times New Roman"/>
@@ -2020,9 +1920,116 @@
           <w:szCs w:val="24"/>
           <w:lang w:val="en-CA"/>
         </w:rPr>
-        <w:t>rencontrés</w:t>
-      </w:r>
-      <w:proofErr w:type="spellEnd"/>
+        <w:t>Tâches réalisées :</w:t>
+      </w:r>
+    </w:p>
+    <w:p>
+      <w:pPr>
+        <w:numPr>
+          <w:ilvl w:val="0"/>
+          <w:numId w:val="14"/>
+        </w:numPr>
+        <w:spacing w:before="100" w:beforeAutospacing="1" w:after="100" w:afterAutospacing="1" w:line="240" w:lineRule="auto"/>
+        <w:rPr>
+          <w:rFonts w:ascii="Times New Roman" w:eastAsia="Times New Roman" w:hAnsi="Times New Roman" w:cs="Times New Roman"/>
+          <w:sz w:val="24"/>
+          <w:szCs w:val="24"/>
+          <w:lang w:val="fr-CA"/>
+        </w:rPr>
+      </w:pPr>
+      <w:r>
+        <w:rPr>
+          <w:rFonts w:ascii="Times New Roman" w:eastAsia="Times New Roman" w:hAnsi="Times New Roman" w:cs="Times New Roman"/>
+          <w:sz w:val="24"/>
+          <w:szCs w:val="24"/>
+          <w:lang w:val="fr-CA"/>
+        </w:rPr>
+        <w:t>Réunion avec l’équipe : présentation de l’avancement, discussion sur les objectifs de la semaine prochaine et clarification des tâches à venir.</w:t>
+      </w:r>
+    </w:p>
+    <w:p>
+      <w:pPr>
+        <w:numPr>
+          <w:ilvl w:val="0"/>
+          <w:numId w:val="14"/>
+        </w:numPr>
+        <w:spacing w:before="100" w:beforeAutospacing="1" w:after="100" w:afterAutospacing="1" w:line="240" w:lineRule="auto"/>
+        <w:rPr>
+          <w:rFonts w:ascii="Times New Roman" w:eastAsia="Times New Roman" w:hAnsi="Times New Roman" w:cs="Times New Roman"/>
+          <w:sz w:val="24"/>
+          <w:szCs w:val="24"/>
+          <w:lang w:val="fr-CA"/>
+        </w:rPr>
+      </w:pPr>
+      <w:r>
+        <w:rPr>
+          <w:rFonts w:ascii="Times New Roman" w:eastAsia="Times New Roman" w:hAnsi="Times New Roman" w:cs="Times New Roman"/>
+          <w:sz w:val="24"/>
+          <w:szCs w:val="24"/>
+          <w:lang w:val="fr-CA"/>
+        </w:rPr>
+        <w:t>Explication de l’implémentation prévue pour la page d’annonces destinée à afficher toutes les annonces.</w:t>
+      </w:r>
+    </w:p>
+    <w:p>
+      <w:pPr>
+        <w:numPr>
+          <w:ilvl w:val="0"/>
+          <w:numId w:val="14"/>
+        </w:numPr>
+        <w:spacing w:before="100" w:beforeAutospacing="1" w:after="100" w:afterAutospacing="1" w:line="240" w:lineRule="auto"/>
+        <w:rPr>
+          <w:rFonts w:ascii="Times New Roman" w:eastAsia="Times New Roman" w:hAnsi="Times New Roman" w:cs="Times New Roman"/>
+          <w:sz w:val="24"/>
+          <w:szCs w:val="24"/>
+          <w:lang w:val="fr-CA"/>
+        </w:rPr>
+      </w:pPr>
+      <w:r>
+        <w:rPr>
+          <w:rFonts w:ascii="Times New Roman" w:eastAsia="Times New Roman" w:hAnsi="Times New Roman" w:cs="Times New Roman"/>
+          <w:sz w:val="24"/>
+          <w:szCs w:val="24"/>
+          <w:lang w:val="fr-CA"/>
+        </w:rPr>
+        <w:lastRenderedPageBreak/>
+        <w:t>Travail spécifique sur l’intégration du framework Foundation 5.5.1 pour la mise en œuvre du design frontend : création d’un header fixe, d’une sidebar positionnée sous le header (affichée sur desktop) et d’un menu hamburger pour mobile.</w:t>
+      </w:r>
+    </w:p>
+    <w:p>
+      <w:pPr>
+        <w:numPr>
+          <w:ilvl w:val="0"/>
+          <w:numId w:val="14"/>
+        </w:numPr>
+        <w:spacing w:before="100" w:beforeAutospacing="1" w:after="100" w:afterAutospacing="1" w:line="240" w:lineRule="auto"/>
+        <w:rPr>
+          <w:rFonts w:ascii="Times New Roman" w:eastAsia="Times New Roman" w:hAnsi="Times New Roman" w:cs="Times New Roman"/>
+          <w:sz w:val="24"/>
+          <w:szCs w:val="24"/>
+          <w:lang w:val="fr-CA"/>
+        </w:rPr>
+      </w:pPr>
+      <w:r>
+        <w:rPr>
+          <w:rFonts w:ascii="Times New Roman" w:eastAsia="Times New Roman" w:hAnsi="Times New Roman" w:cs="Times New Roman"/>
+          <w:sz w:val="24"/>
+          <w:szCs w:val="24"/>
+          <w:lang w:val="fr-CA"/>
+        </w:rPr>
+        <w:t>Tests et ajustements CSS afin de résoudre les problèmes de positionnement et d’affichage sur desktop.</w:t>
+      </w:r>
+    </w:p>
+    <w:p>
+      <w:pPr>
+        <w:spacing w:before="100" w:beforeAutospacing="1" w:after="100" w:afterAutospacing="1" w:line="240" w:lineRule="auto"/>
+        <w:rPr>
+          <w:rFonts w:ascii="Times New Roman" w:eastAsia="Times New Roman" w:hAnsi="Times New Roman" w:cs="Times New Roman"/>
+          <w:sz w:val="24"/>
+          <w:szCs w:val="24"/>
+          <w:lang w:val="en-CA"/>
+        </w:rPr>
+      </w:pPr>
       <w:r>
         <w:rPr>
           <w:rFonts w:ascii="Times New Roman" w:eastAsia="Times New Roman" w:hAnsi="Times New Roman" w:cs="Times New Roman"/>
@@ -2032,15 +2039,14 @@
           <w:szCs w:val="24"/>
           <w:lang w:val="en-CA"/>
         </w:rPr>
-        <w:t xml:space="preserve"> :</w:t>
-      </w:r>
-      <w:proofErr w:type="gramEnd"/>
-    </w:p>
-    <w:p>
-      <w:pPr>
-        <w:numPr>
-          <w:ilvl w:val="0"/>
-          <w:numId w:val="12"/>
+        <w:t>Interactions :</w:t>
+      </w:r>
+    </w:p>
+    <w:p>
+      <w:pPr>
+        <w:numPr>
+          <w:ilvl w:val="0"/>
+          <w:numId w:val="15"/>
         </w:numPr>
         <w:spacing w:before="100" w:beforeAutospacing="1" w:after="100" w:afterAutospacing="1" w:line="240" w:lineRule="auto"/>
         <w:rPr>
@@ -2057,149 +2063,20 @@
           <w:szCs w:val="24"/>
           <w:lang w:val="fr-CA"/>
         </w:rPr>
-        <w:t xml:space="preserve">Plusieurs difficultés avec </w:t>
-      </w:r>
-      <w:proofErr w:type="spellStart"/>
-      <w:r>
-        <w:rPr>
-          <w:rFonts w:ascii="Times New Roman" w:eastAsia="Times New Roman" w:hAnsi="Times New Roman" w:cs="Times New Roman"/>
-          <w:sz w:val="24"/>
-          <w:szCs w:val="24"/>
-          <w:lang w:val="fr-CA"/>
-        </w:rPr>
-        <w:t>Mustache</w:t>
-      </w:r>
-      <w:proofErr w:type="spellEnd"/>
-      <w:r>
-        <w:rPr>
-          <w:rFonts w:ascii="Times New Roman" w:eastAsia="Times New Roman" w:hAnsi="Times New Roman" w:cs="Times New Roman"/>
-          <w:sz w:val="24"/>
-          <w:szCs w:val="24"/>
-          <w:lang w:val="fr-CA"/>
-        </w:rPr>
-        <w:t xml:space="preserve"> pour la validation des formulaires.</w:t>
-      </w:r>
-    </w:p>
-    <w:p>
-      <w:pPr>
-        <w:numPr>
-          <w:ilvl w:val="0"/>
-          <w:numId w:val="12"/>
-        </w:numPr>
+        <w:t>Échanges constructifs lors de la réunion d’équipe, avec un focus sur la planification des développements à venir.</w:t>
+      </w:r>
+    </w:p>
+    <w:p>
+      <w:pPr>
         <w:spacing w:before="100" w:beforeAutospacing="1" w:after="100" w:afterAutospacing="1" w:line="240" w:lineRule="auto"/>
         <w:rPr>
           <w:rFonts w:ascii="Times New Roman" w:eastAsia="Times New Roman" w:hAnsi="Times New Roman" w:cs="Times New Roman"/>
           <w:sz w:val="24"/>
           <w:szCs w:val="24"/>
-          <w:lang w:val="fr-CA"/>
-        </w:rPr>
-      </w:pPr>
-      <w:r>
-        <w:rPr>
-          <w:rFonts w:ascii="Times New Roman" w:eastAsia="Times New Roman" w:hAnsi="Times New Roman" w:cs="Times New Roman"/>
-          <w:sz w:val="24"/>
-          <w:szCs w:val="24"/>
-          <w:lang w:val="fr-CA"/>
-        </w:rPr>
-        <w:t>Problèmes d’affichage et de structure du formulaire nécessitant des corrections multiples.</w:t>
-      </w:r>
-    </w:p>
-    <w:p>
-      <w:pPr>
-        <w:numPr>
-          <w:ilvl w:val="0"/>
-          <w:numId w:val="12"/>
-        </w:numPr>
-        <w:spacing w:before="100" w:beforeAutospacing="1" w:after="100" w:afterAutospacing="1" w:line="240" w:lineRule="auto"/>
-        <w:rPr>
-          <w:rFonts w:ascii="Times New Roman" w:eastAsia="Times New Roman" w:hAnsi="Times New Roman" w:cs="Times New Roman"/>
-          <w:sz w:val="24"/>
-          <w:szCs w:val="24"/>
-          <w:lang w:val="fr-CA"/>
-        </w:rPr>
-      </w:pPr>
-      <w:r>
-        <w:rPr>
-          <w:rFonts w:ascii="Times New Roman" w:eastAsia="Times New Roman" w:hAnsi="Times New Roman" w:cs="Times New Roman"/>
-          <w:sz w:val="24"/>
-          <w:szCs w:val="24"/>
-          <w:lang w:val="fr-CA"/>
-        </w:rPr>
-        <w:t>Bugs liés à l'affichage du menu latéral et du bouton "hamburger" sur mobile.</w:t>
-      </w:r>
-    </w:p>
-    <w:p>
-      <w:pPr>
-        <w:numPr>
-          <w:ilvl w:val="0"/>
-          <w:numId w:val="12"/>
-        </w:numPr>
-        <w:spacing w:before="100" w:beforeAutospacing="1" w:after="100" w:afterAutospacing="1" w:line="240" w:lineRule="auto"/>
-        <w:rPr>
-          <w:rFonts w:ascii="Times New Roman" w:eastAsia="Times New Roman" w:hAnsi="Times New Roman" w:cs="Times New Roman"/>
-          <w:sz w:val="24"/>
-          <w:szCs w:val="24"/>
-          <w:lang w:val="fr-CA"/>
-        </w:rPr>
-      </w:pPr>
-      <w:r>
-        <w:rPr>
-          <w:rFonts w:ascii="Times New Roman" w:eastAsia="Times New Roman" w:hAnsi="Times New Roman" w:cs="Times New Roman"/>
-          <w:sz w:val="24"/>
-          <w:szCs w:val="24"/>
-          <w:lang w:val="fr-CA"/>
-        </w:rPr>
-        <w:t xml:space="preserve">Difficulté à comprendre certains comportements de </w:t>
-      </w:r>
-      <w:proofErr w:type="spellStart"/>
-      <w:r>
-        <w:rPr>
-          <w:rFonts w:ascii="Times New Roman" w:eastAsia="Times New Roman" w:hAnsi="Times New Roman" w:cs="Times New Roman"/>
-          <w:sz w:val="24"/>
-          <w:szCs w:val="24"/>
-          <w:lang w:val="fr-CA"/>
-        </w:rPr>
-        <w:t>Foundation</w:t>
-      </w:r>
-      <w:proofErr w:type="spellEnd"/>
-      <w:r>
-        <w:rPr>
-          <w:rFonts w:ascii="Times New Roman" w:eastAsia="Times New Roman" w:hAnsi="Times New Roman" w:cs="Times New Roman"/>
-          <w:sz w:val="24"/>
-          <w:szCs w:val="24"/>
-          <w:lang w:val="fr-CA"/>
-        </w:rPr>
-        <w:t xml:space="preserve"> 5.5.1.</w:t>
-      </w:r>
-    </w:p>
-    <w:p>
-      <w:pPr>
-        <w:numPr>
-          <w:ilvl w:val="0"/>
-          <w:numId w:val="12"/>
-        </w:numPr>
-        <w:spacing w:before="100" w:beforeAutospacing="1" w:after="100" w:afterAutospacing="1" w:line="240" w:lineRule="auto"/>
-        <w:rPr>
-          <w:rFonts w:ascii="Times New Roman" w:eastAsia="Times New Roman" w:hAnsi="Times New Roman" w:cs="Times New Roman"/>
-          <w:sz w:val="24"/>
-          <w:szCs w:val="24"/>
-          <w:lang w:val="fr-CA"/>
-        </w:rPr>
-      </w:pPr>
-      <w:r>
-        <w:rPr>
-          <w:rFonts w:ascii="Times New Roman" w:eastAsia="Times New Roman" w:hAnsi="Times New Roman" w:cs="Times New Roman"/>
-          <w:sz w:val="24"/>
-          <w:szCs w:val="24"/>
-          <w:lang w:val="fr-CA"/>
-        </w:rPr>
-        <w:t>Problème de surcharge CSS impactant l'affichage du menu.</w:t>
-      </w:r>
-    </w:p>
-    <w:p>
-      <w:pPr>
-        <w:spacing w:before="100" w:beforeAutospacing="1" w:after="100" w:afterAutospacing="1" w:line="240" w:lineRule="auto"/>
-        <w:outlineLvl w:val="3"/>
+          <w:lang w:val="en-CA"/>
+        </w:rPr>
+      </w:pPr>
+      <w:r>
         <w:rPr>
           <w:rFonts w:ascii="Times New Roman" w:eastAsia="Times New Roman" w:hAnsi="Times New Roman" w:cs="Times New Roman"/>
           <w:b/>
@@ -2208,403 +2085,8 @@
           <w:szCs w:val="24"/>
           <w:lang w:val="en-CA"/>
         </w:rPr>
-      </w:pPr>
-      <w:proofErr w:type="gramStart"/>
-      <w:r>
-        <w:rPr>
-          <w:rFonts w:ascii="Times New Roman" w:eastAsia="Times New Roman" w:hAnsi="Times New Roman" w:cs="Times New Roman"/>
-          <w:b/>
-          <w:bCs/>
-          <w:sz w:val="24"/>
-          <w:szCs w:val="24"/>
-          <w:lang w:val="en-CA"/>
-        </w:rPr>
-        <w:t>Conclusion :</w:t>
-      </w:r>
-      <w:proofErr w:type="gramEnd"/>
-    </w:p>
-    <w:p>
-      <w:pPr>
-        <w:numPr>
-          <w:ilvl w:val="0"/>
-          <w:numId w:val="13"/>
-        </w:numPr>
-        <w:spacing w:before="100" w:beforeAutospacing="1" w:after="100" w:afterAutospacing="1" w:line="240" w:lineRule="auto"/>
-        <w:rPr>
-          <w:rFonts w:ascii="Times New Roman" w:eastAsia="Times New Roman" w:hAnsi="Times New Roman" w:cs="Times New Roman"/>
-          <w:sz w:val="24"/>
-          <w:szCs w:val="24"/>
-          <w:lang w:val="fr-CA"/>
-        </w:rPr>
-      </w:pPr>
-      <w:r>
-        <w:rPr>
-          <w:rFonts w:ascii="Times New Roman" w:eastAsia="Times New Roman" w:hAnsi="Times New Roman" w:cs="Times New Roman"/>
-          <w:sz w:val="24"/>
-          <w:szCs w:val="24"/>
-          <w:lang w:val="fr-CA"/>
-        </w:rPr>
-        <w:t>Après plusieurs heures de corrections et d'ajustements, les formulaires sont désormais fonctionnels et validés.</w:t>
-      </w:r>
-    </w:p>
-    <w:p>
-      <w:pPr>
-        <w:numPr>
-          <w:ilvl w:val="0"/>
-          <w:numId w:val="13"/>
-        </w:numPr>
-        <w:spacing w:before="100" w:beforeAutospacing="1" w:after="100" w:afterAutospacing="1" w:line="240" w:lineRule="auto"/>
-        <w:rPr>
-          <w:rFonts w:ascii="Times New Roman" w:eastAsia="Times New Roman" w:hAnsi="Times New Roman" w:cs="Times New Roman"/>
-          <w:sz w:val="24"/>
-          <w:szCs w:val="24"/>
-          <w:lang w:val="fr-CA"/>
-        </w:rPr>
-      </w:pPr>
-      <w:r>
-        <w:rPr>
-          <w:rFonts w:ascii="Times New Roman" w:eastAsia="Times New Roman" w:hAnsi="Times New Roman" w:cs="Times New Roman"/>
-          <w:sz w:val="24"/>
-          <w:szCs w:val="24"/>
-          <w:lang w:val="fr-CA"/>
-        </w:rPr>
-        <w:t>Le design est amélioré, mais quelques ajustements peuvent encore être nécessaires.</w:t>
-      </w:r>
-    </w:p>
-    <w:p>
-      <w:pPr>
-        <w:numPr>
-          <w:ilvl w:val="0"/>
-          <w:numId w:val="13"/>
-        </w:numPr>
-        <w:spacing w:before="100" w:beforeAutospacing="1" w:after="100" w:afterAutospacing="1" w:line="240" w:lineRule="auto"/>
-        <w:rPr>
-          <w:rFonts w:ascii="Times New Roman" w:eastAsia="Times New Roman" w:hAnsi="Times New Roman" w:cs="Times New Roman"/>
-          <w:sz w:val="24"/>
-          <w:szCs w:val="24"/>
-          <w:lang w:val="fr-CA"/>
-        </w:rPr>
-      </w:pPr>
-      <w:r>
-        <w:rPr>
-          <w:rFonts w:ascii="Times New Roman" w:eastAsia="Times New Roman" w:hAnsi="Times New Roman" w:cs="Times New Roman"/>
-          <w:sz w:val="24"/>
-          <w:szCs w:val="24"/>
-          <w:lang w:val="fr-CA"/>
-        </w:rPr>
-        <w:t>Il reste à tester davantage les interactions utilisateur pour assurer une expérience fluide.</w:t>
-      </w:r>
-    </w:p>
-    <w:p>
-      <w:pPr>
-        <w:spacing w:line="240" w:lineRule="auto"/>
-        <w:rPr>
-          <w:rFonts w:ascii="Times New Roman" w:eastAsia="Times New Roman" w:hAnsi="Times New Roman" w:cs="Times New Roman"/>
-          <w:sz w:val="24"/>
-          <w:szCs w:val="24"/>
-          <w:lang w:val="en-CA"/>
-        </w:rPr>
-      </w:pPr>
-      <w:r>
-        <w:rPr>
-          <w:rFonts w:ascii="Times New Roman" w:eastAsia="Times New Roman" w:hAnsi="Times New Roman" w:cs="Times New Roman"/>
-          <w:sz w:val="24"/>
-          <w:szCs w:val="24"/>
-          <w:lang w:val="en-CA"/>
-        </w:rPr>
-        <w:pict w14:anchorId="01647B79">
-          <v:rect id="_x0000_i1047" style="width:0;height:1.5pt" o:hralign="center" o:hrstd="t" o:hr="t" fillcolor="#a0a0a0" stroked="f"/>
-        </w:pict>
-      </w:r>
-    </w:p>
-    <w:p>
-      <w:pPr>
-        <w:spacing w:before="100" w:beforeAutospacing="1" w:after="100" w:afterAutospacing="1" w:line="240" w:lineRule="auto"/>
-        <w:rPr>
-          <w:rFonts w:ascii="Times New Roman" w:eastAsia="Times New Roman" w:hAnsi="Times New Roman" w:cs="Times New Roman"/>
-          <w:sz w:val="24"/>
-          <w:szCs w:val="24"/>
-          <w:lang w:val="fr-CA"/>
-        </w:rPr>
-      </w:pPr>
-      <w:r>
-        <w:rPr>
-          <w:rFonts w:ascii="Times New Roman" w:eastAsia="Times New Roman" w:hAnsi="Times New Roman" w:cs="Times New Roman"/>
-          <w:b/>
-          <w:bCs/>
-          <w:sz w:val="24"/>
-          <w:szCs w:val="24"/>
-          <w:lang w:val="fr-CA"/>
-        </w:rPr>
-        <w:t>21 mars 2025 – Réunion d'équipe et travail sur Foundation 5.5.1</w:t>
-      </w:r>
-    </w:p>
-    <w:p>
-      <w:pPr>
-        <w:spacing w:before="100" w:beforeAutospacing="1" w:after="100" w:afterAutospacing="1" w:line="240" w:lineRule="auto"/>
-        <w:rPr>
-          <w:rFonts w:ascii="Times New Roman" w:eastAsia="Times New Roman" w:hAnsi="Times New Roman" w:cs="Times New Roman"/>
-          <w:sz w:val="24"/>
-          <w:szCs w:val="24"/>
-          <w:lang w:val="en-CA"/>
-        </w:rPr>
-      </w:pPr>
-      <w:proofErr w:type="spellStart"/>
-      <w:r>
-        <w:rPr>
-          <w:rFonts w:ascii="Times New Roman" w:eastAsia="Times New Roman" w:hAnsi="Times New Roman" w:cs="Times New Roman"/>
-          <w:b/>
-          <w:bCs/>
-          <w:sz w:val="24"/>
-          <w:szCs w:val="24"/>
-          <w:lang w:val="en-CA"/>
-        </w:rPr>
-        <w:t>Tâches</w:t>
-      </w:r>
-      <w:proofErr w:type="spellEnd"/>
-      <w:r>
-        <w:rPr>
-          <w:rFonts w:ascii="Times New Roman" w:eastAsia="Times New Roman" w:hAnsi="Times New Roman" w:cs="Times New Roman"/>
-          <w:b/>
-          <w:bCs/>
-          <w:sz w:val="24"/>
-          <w:szCs w:val="24"/>
-          <w:lang w:val="en-CA"/>
-        </w:rPr>
-        <w:t xml:space="preserve"> </w:t>
-      </w:r>
-      <w:proofErr w:type="spellStart"/>
-      <w:proofErr w:type="gramStart"/>
-      <w:r>
-        <w:rPr>
-          <w:rFonts w:ascii="Times New Roman" w:eastAsia="Times New Roman" w:hAnsi="Times New Roman" w:cs="Times New Roman"/>
-          <w:b/>
-          <w:bCs/>
-          <w:sz w:val="24"/>
-          <w:szCs w:val="24"/>
-          <w:lang w:val="en-CA"/>
-        </w:rPr>
-        <w:t>réalisées</w:t>
-      </w:r>
-      <w:proofErr w:type="spellEnd"/>
-      <w:r>
-        <w:rPr>
-          <w:rFonts w:ascii="Times New Roman" w:eastAsia="Times New Roman" w:hAnsi="Times New Roman" w:cs="Times New Roman"/>
-          <w:b/>
-          <w:bCs/>
-          <w:sz w:val="24"/>
-          <w:szCs w:val="24"/>
-          <w:lang w:val="en-CA"/>
-        </w:rPr>
-        <w:t xml:space="preserve"> :</w:t>
-      </w:r>
-      <w:proofErr w:type="gramEnd"/>
-    </w:p>
-    <w:p>
-      <w:pPr>
-        <w:numPr>
-          <w:ilvl w:val="0"/>
-          <w:numId w:val="14"/>
-        </w:numPr>
-        <w:spacing w:before="100" w:beforeAutospacing="1" w:after="100" w:afterAutospacing="1" w:line="240" w:lineRule="auto"/>
-        <w:rPr>
-          <w:rFonts w:ascii="Times New Roman" w:eastAsia="Times New Roman" w:hAnsi="Times New Roman" w:cs="Times New Roman"/>
-          <w:sz w:val="24"/>
-          <w:szCs w:val="24"/>
-          <w:lang w:val="fr-CA"/>
-        </w:rPr>
-      </w:pPr>
-      <w:r>
-        <w:rPr>
-          <w:rFonts w:ascii="Times New Roman" w:eastAsia="Times New Roman" w:hAnsi="Times New Roman" w:cs="Times New Roman"/>
-          <w:sz w:val="24"/>
-          <w:szCs w:val="24"/>
-          <w:lang w:val="fr-CA"/>
-        </w:rPr>
-        <w:t>Réunion avec l’équipe : présentation de l’avancement, discussion sur les objectifs de la semaine prochaine et clarification des tâches à venir.</w:t>
-      </w:r>
-    </w:p>
-    <w:p>
-      <w:pPr>
-        <w:numPr>
-          <w:ilvl w:val="0"/>
-          <w:numId w:val="14"/>
-        </w:numPr>
-        <w:spacing w:before="100" w:beforeAutospacing="1" w:after="100" w:afterAutospacing="1" w:line="240" w:lineRule="auto"/>
-        <w:rPr>
-          <w:rFonts w:ascii="Times New Roman" w:eastAsia="Times New Roman" w:hAnsi="Times New Roman" w:cs="Times New Roman"/>
-          <w:sz w:val="24"/>
-          <w:szCs w:val="24"/>
-          <w:lang w:val="fr-CA"/>
-        </w:rPr>
-      </w:pPr>
-      <w:r>
-        <w:rPr>
-          <w:rFonts w:ascii="Times New Roman" w:eastAsia="Times New Roman" w:hAnsi="Times New Roman" w:cs="Times New Roman"/>
-          <w:sz w:val="24"/>
-          <w:szCs w:val="24"/>
-          <w:lang w:val="fr-CA"/>
-        </w:rPr>
-        <w:t>Explication de l’implémentation prévue pour la page d’annonces destinée à afficher toutes les annonces.</w:t>
-      </w:r>
-    </w:p>
-    <w:p>
-      <w:pPr>
-        <w:numPr>
-          <w:ilvl w:val="0"/>
-          <w:numId w:val="14"/>
-        </w:numPr>
-        <w:spacing w:before="100" w:beforeAutospacing="1" w:after="100" w:afterAutospacing="1" w:line="240" w:lineRule="auto"/>
-        <w:rPr>
-          <w:rFonts w:ascii="Times New Roman" w:eastAsia="Times New Roman" w:hAnsi="Times New Roman" w:cs="Times New Roman"/>
-          <w:sz w:val="24"/>
-          <w:szCs w:val="24"/>
-          <w:lang w:val="fr-CA"/>
-        </w:rPr>
-      </w:pPr>
-      <w:r>
-        <w:rPr>
-          <w:rFonts w:ascii="Times New Roman" w:eastAsia="Times New Roman" w:hAnsi="Times New Roman" w:cs="Times New Roman"/>
-          <w:sz w:val="24"/>
-          <w:szCs w:val="24"/>
-          <w:lang w:val="fr-CA"/>
-        </w:rPr>
-        <w:lastRenderedPageBreak/>
-        <w:t>Travail spécifique sur l’intégration du framework Foundation 5.5.1 pour la mise en œuvre du design frontend : création d’un header fixe, d’une sidebar positionnée sous le header (affichée sur desktop) et d’un menu hamburger pour mobile.</w:t>
-      </w:r>
-    </w:p>
-    <w:p>
-      <w:pPr>
-        <w:numPr>
-          <w:ilvl w:val="0"/>
-          <w:numId w:val="14"/>
-        </w:numPr>
-        <w:spacing w:before="100" w:beforeAutospacing="1" w:after="100" w:afterAutospacing="1" w:line="240" w:lineRule="auto"/>
-        <w:rPr>
-          <w:rFonts w:ascii="Times New Roman" w:eastAsia="Times New Roman" w:hAnsi="Times New Roman" w:cs="Times New Roman"/>
-          <w:sz w:val="24"/>
-          <w:szCs w:val="24"/>
-          <w:lang w:val="fr-CA"/>
-        </w:rPr>
-      </w:pPr>
-      <w:r>
-        <w:rPr>
-          <w:rFonts w:ascii="Times New Roman" w:eastAsia="Times New Roman" w:hAnsi="Times New Roman" w:cs="Times New Roman"/>
-          <w:sz w:val="24"/>
-          <w:szCs w:val="24"/>
-          <w:lang w:val="fr-CA"/>
-        </w:rPr>
-        <w:t>Tests et ajustements CSS afin de résoudre les problèmes de positionnement et d’affichage sur desktop.</w:t>
-      </w:r>
-    </w:p>
-    <w:p>
-      <w:pPr>
-        <w:spacing w:before="100" w:beforeAutospacing="1" w:after="100" w:afterAutospacing="1" w:line="240" w:lineRule="auto"/>
-        <w:rPr>
-          <w:rFonts w:ascii="Times New Roman" w:eastAsia="Times New Roman" w:hAnsi="Times New Roman" w:cs="Times New Roman"/>
-          <w:sz w:val="24"/>
-          <w:szCs w:val="24"/>
-          <w:lang w:val="en-CA"/>
-        </w:rPr>
-      </w:pPr>
-      <w:proofErr w:type="gramStart"/>
-      <w:r>
-        <w:rPr>
-          <w:rFonts w:ascii="Times New Roman" w:eastAsia="Times New Roman" w:hAnsi="Times New Roman" w:cs="Times New Roman"/>
-          <w:b/>
-          <w:bCs/>
-          <w:sz w:val="24"/>
-          <w:szCs w:val="24"/>
-          <w:lang w:val="en-CA"/>
-        </w:rPr>
-        <w:t>Interactions :</w:t>
-      </w:r>
-      <w:proofErr w:type="gramEnd"/>
-    </w:p>
-    <w:p>
-      <w:pPr>
-        <w:numPr>
-          <w:ilvl w:val="0"/>
-          <w:numId w:val="15"/>
-        </w:numPr>
-        <w:spacing w:before="100" w:beforeAutospacing="1" w:after="100" w:afterAutospacing="1" w:line="240" w:lineRule="auto"/>
-        <w:rPr>
-          <w:rFonts w:ascii="Times New Roman" w:eastAsia="Times New Roman" w:hAnsi="Times New Roman" w:cs="Times New Roman"/>
-          <w:sz w:val="24"/>
-          <w:szCs w:val="24"/>
-          <w:lang w:val="fr-CA"/>
-        </w:rPr>
-      </w:pPr>
-      <w:r>
-        <w:rPr>
-          <w:rFonts w:ascii="Times New Roman" w:eastAsia="Times New Roman" w:hAnsi="Times New Roman" w:cs="Times New Roman"/>
-          <w:sz w:val="24"/>
-          <w:szCs w:val="24"/>
-          <w:lang w:val="fr-CA"/>
-        </w:rPr>
-        <w:t>Échanges constructifs lors de la réunion d’équipe, avec un focus sur la planification des développements à venir.</w:t>
-      </w:r>
-    </w:p>
-    <w:p>
-      <w:pPr>
-        <w:spacing w:before="100" w:beforeAutospacing="1" w:after="100" w:afterAutospacing="1" w:line="240" w:lineRule="auto"/>
-        <w:rPr>
-          <w:rFonts w:ascii="Times New Roman" w:eastAsia="Times New Roman" w:hAnsi="Times New Roman" w:cs="Times New Roman"/>
-          <w:sz w:val="24"/>
-          <w:szCs w:val="24"/>
-          <w:lang w:val="en-CA"/>
-        </w:rPr>
-      </w:pPr>
-      <w:proofErr w:type="spellStart"/>
-      <w:r>
-        <w:rPr>
-          <w:rFonts w:ascii="Times New Roman" w:eastAsia="Times New Roman" w:hAnsi="Times New Roman" w:cs="Times New Roman"/>
-          <w:b/>
-          <w:bCs/>
-          <w:sz w:val="24"/>
-          <w:szCs w:val="24"/>
-          <w:lang w:val="en-CA"/>
-        </w:rPr>
-        <w:t>Problèmes</w:t>
-      </w:r>
-      <w:proofErr w:type="spellEnd"/>
-      <w:r>
-        <w:rPr>
-          <w:rFonts w:ascii="Times New Roman" w:eastAsia="Times New Roman" w:hAnsi="Times New Roman" w:cs="Times New Roman"/>
-          <w:b/>
-          <w:bCs/>
-          <w:sz w:val="24"/>
-          <w:szCs w:val="24"/>
-          <w:lang w:val="en-CA"/>
-        </w:rPr>
-        <w:t xml:space="preserve"> </w:t>
-      </w:r>
-      <w:proofErr w:type="spellStart"/>
-      <w:proofErr w:type="gramStart"/>
-      <w:r>
-        <w:rPr>
-          <w:rFonts w:ascii="Times New Roman" w:eastAsia="Times New Roman" w:hAnsi="Times New Roman" w:cs="Times New Roman"/>
-          <w:b/>
-          <w:bCs/>
-          <w:sz w:val="24"/>
-          <w:szCs w:val="24"/>
-          <w:lang w:val="en-CA"/>
-        </w:rPr>
-        <w:t>rencontrés</w:t>
-      </w:r>
-      <w:proofErr w:type="spellEnd"/>
-      <w:r>
-        <w:rPr>
-          <w:rFonts w:ascii="Times New Roman" w:eastAsia="Times New Roman" w:hAnsi="Times New Roman" w:cs="Times New Roman"/>
-          <w:b/>
-          <w:bCs/>
-          <w:sz w:val="24"/>
-          <w:szCs w:val="24"/>
-          <w:lang w:val="en-CA"/>
-        </w:rPr>
-        <w:t xml:space="preserve"> :</w:t>
-      </w:r>
-      <w:proofErr w:type="gramEnd"/>
+        <w:t>Problèmes rencontrés :</w:t>
+      </w:r>
     </w:p>
     <w:p>
       <w:pPr>
@@ -2714,6 +2196,361 @@
         </w:rPr>
         <w:br/>
         <w:t>La partie design avec Foundation 5.5.1 est désormais fonctionnelle avec un header fixe et une sidebar correctement positionnée sous le header sur desktop. La prochaine étape consistera à implémenter la page d’annonces pour afficher toutes les annonces.</w:t>
+      </w:r>
+    </w:p>
+    <w:p>
+      <w:pPr>
+        <w:spacing w:before="100" w:beforeAutospacing="1" w:after="100" w:afterAutospacing="1" w:line="240" w:lineRule="auto"/>
+        <w:rPr>
+          <w:rFonts w:ascii="Times New Roman" w:eastAsia="Times New Roman" w:hAnsi="Times New Roman" w:cs="Times New Roman"/>
+          <w:sz w:val="24"/>
+          <w:szCs w:val="24"/>
+          <w:lang w:val="fr-CA"/>
+        </w:rPr>
+      </w:pPr>
+      <w:r>
+        <w:rPr>
+          <w:rFonts w:ascii="Times New Roman" w:eastAsia="Times New Roman" w:hAnsi="Times New Roman" w:cs="Times New Roman"/>
+          <w:sz w:val="24"/>
+          <w:szCs w:val="24"/>
+          <w:lang w:val="en-CA"/>
+        </w:rPr>
+        <w:pict w14:anchorId="4DB1288E">
+          <v:rect id="_x0000_i1030" style="width:0;height:1.5pt" o:hralign="center" o:hrstd="t" o:hr="t" fillcolor="#a0a0a0" stroked="f"/>
+        </w:pict>
+      </w:r>
+    </w:p>
+    <w:p>
+      <w:pPr>
+        <w:rPr>
+          <w:lang w:val="fr-CA"/>
+        </w:rPr>
+      </w:pPr>
+      <w:r>
+        <w:rPr>
+          <w:b/>
+          <w:bCs/>
+          <w:lang w:val="fr-CA"/>
+        </w:rPr>
+        <w:t>25 mars 2025 – Amélioration du design, recherche géographique et gestion des filtres</w:t>
+      </w:r>
+    </w:p>
+    <w:p>
+      <w:pPr>
+        <w:rPr>
+          <w:lang w:val="en-CA"/>
+        </w:rPr>
+      </w:pPr>
+      <w:r>
+        <w:rPr>
+          <w:b/>
+          <w:bCs/>
+          <w:lang w:val="en-CA"/>
+        </w:rPr>
+        <w:t>Tâches réalisées :</w:t>
+      </w:r>
+    </w:p>
+    <w:p>
+      <w:pPr>
+        <w:numPr>
+          <w:ilvl w:val="0"/>
+          <w:numId w:val="17"/>
+        </w:numPr>
+        <w:rPr>
+          <w:lang w:val="fr-CA"/>
+        </w:rPr>
+      </w:pPr>
+      <w:r>
+        <w:rPr>
+          <w:lang w:val="fr-CA"/>
+        </w:rPr>
+        <w:t>Résolution d’un problème critique où les filtres de tri (par ville, par titre, par date) redirigeaient vers la mauvaise route.</w:t>
+      </w:r>
+    </w:p>
+    <w:p>
+      <w:pPr>
+        <w:numPr>
+          <w:ilvl w:val="0"/>
+          <w:numId w:val="17"/>
+        </w:numPr>
+        <w:rPr>
+          <w:lang w:val="fr-CA"/>
+        </w:rPr>
+      </w:pPr>
+      <w:r>
+        <w:rPr>
+          <w:lang w:val="fr-CA"/>
+        </w:rPr>
+        <w:t>Finalisation de l’affichage des annonces avec image miniature, icône de fichier, et filtrage dynamique côté serveur selon les paramètres de l’URL (type, tri, recherche).</w:t>
+      </w:r>
+    </w:p>
+    <w:p>
+      <w:pPr>
+        <w:numPr>
+          <w:ilvl w:val="0"/>
+          <w:numId w:val="17"/>
+        </w:numPr>
+        <w:rPr>
+          <w:lang w:val="fr-CA"/>
+        </w:rPr>
+      </w:pPr>
+      <w:r>
+        <w:rPr>
+          <w:lang w:val="fr-CA"/>
+        </w:rPr>
+        <w:t>Amélioration de l’interface utilisateur inspirée de Facebook Marketplace : intégration d’un champ de recherche de ville avec rayon, dans une approche similaire à celle du Marketplace de Facebook.</w:t>
+      </w:r>
+    </w:p>
+    <w:p>
+      <w:pPr>
+        <w:numPr>
+          <w:ilvl w:val="0"/>
+          <w:numId w:val="17"/>
+        </w:numPr>
+        <w:rPr>
+          <w:lang w:val="fr-CA"/>
+        </w:rPr>
+      </w:pPr>
+      <w:r>
+        <w:rPr>
+          <w:lang w:val="fr-CA"/>
+        </w:rPr>
+        <w:t>Ajout d’un filtre ville + rayon simulé, avec possibilité future de tri géographique précis à l’aide de coordonnées.</w:t>
+      </w:r>
+    </w:p>
+    <w:p>
+      <w:pPr>
+        <w:numPr>
+          <w:ilvl w:val="0"/>
+          <w:numId w:val="17"/>
+        </w:numPr>
+        <w:rPr>
+          <w:lang w:val="fr-CA"/>
+        </w:rPr>
+      </w:pPr>
+      <w:r>
+        <w:rPr>
+          <w:lang w:val="fr-CA"/>
+        </w:rPr>
+        <w:t>Ajout des colonnes latitude et longitude dans la base de données pour préparer l’intégration géographique.</w:t>
+      </w:r>
+    </w:p>
+    <w:p>
+      <w:pPr>
+        <w:numPr>
+          <w:ilvl w:val="0"/>
+          <w:numId w:val="17"/>
+        </w:numPr>
+        <w:rPr>
+          <w:lang w:val="fr-CA"/>
+        </w:rPr>
+      </w:pPr>
+      <w:r>
+        <w:rPr>
+          <w:lang w:val="fr-CA"/>
+        </w:rPr>
+        <w:t>Intégration de Geoapify pour l’autocomplétion des villes et récupération automatique des coordonnées GPS.</w:t>
+      </w:r>
+    </w:p>
+    <w:p>
+      <w:pPr>
+        <w:numPr>
+          <w:ilvl w:val="0"/>
+          <w:numId w:val="17"/>
+        </w:numPr>
+        <w:rPr>
+          <w:lang w:val="fr-CA"/>
+        </w:rPr>
+      </w:pPr>
+      <w:r>
+        <w:rPr>
+          <w:lang w:val="fr-CA"/>
+        </w:rPr>
+        <w:t>Résolution d’un bug où les champs latitude et longitude restaient vides si l’utilisateur tapait une ville sans cliquer sur la suggestion.</w:t>
+      </w:r>
+    </w:p>
+    <w:p>
+      <w:pPr>
+        <w:numPr>
+          <w:ilvl w:val="0"/>
+          <w:numId w:val="17"/>
+        </w:numPr>
+        <w:rPr>
+          <w:lang w:val="fr-CA"/>
+        </w:rPr>
+      </w:pPr>
+      <w:r>
+        <w:rPr>
+          <w:lang w:val="fr-CA"/>
+        </w:rPr>
+        <w:t>Ajout d’une validation serveur pour empêcher la soumission d’annonces sans coordonnées géographiques valides.</w:t>
+      </w:r>
+    </w:p>
+    <w:p>
+      <w:pPr>
+        <w:numPr>
+          <w:ilvl w:val="0"/>
+          <w:numId w:val="17"/>
+        </w:numPr>
+        <w:rPr>
+          <w:lang w:val="fr-CA"/>
+        </w:rPr>
+      </w:pPr>
+      <w:r>
+        <w:rPr>
+          <w:lang w:val="fr-CA"/>
+        </w:rPr>
+        <w:t>Débogage approfondi via error_log() et inspection du payload $_POST, correction de champs manquants.</w:t>
+      </w:r>
+    </w:p>
+    <w:p>
+      <w:pPr>
+        <w:rPr>
+          <w:lang w:val="en-CA"/>
+        </w:rPr>
+      </w:pPr>
+      <w:r>
+        <w:rPr>
+          <w:b/>
+          <w:bCs/>
+          <w:lang w:val="en-CA"/>
+        </w:rPr>
+        <w:t>Interactions :</w:t>
+      </w:r>
+    </w:p>
+    <w:p>
+      <w:pPr>
+        <w:numPr>
+          <w:ilvl w:val="0"/>
+          <w:numId w:val="18"/>
+        </w:numPr>
+        <w:rPr>
+          <w:lang w:val="fr-CA"/>
+        </w:rPr>
+      </w:pPr>
+      <w:r>
+        <w:rPr>
+          <w:lang w:val="fr-CA"/>
+        </w:rPr>
+        <w:t>Discussion en fin de journée avec le team lead concernant l’approche géographique : décision que les annonces doivent rester limitées à la région de Lanaudière.</w:t>
+      </w:r>
+    </w:p>
+    <w:p>
+      <w:pPr>
+        <w:numPr>
+          <w:ilvl w:val="0"/>
+          <w:numId w:val="18"/>
+        </w:numPr>
+        <w:rPr>
+          <w:lang w:val="fr-CA"/>
+        </w:rPr>
+      </w:pPr>
+      <w:r>
+        <w:rPr>
+          <w:lang w:val="fr-CA"/>
+        </w:rPr>
+        <w:lastRenderedPageBreak/>
+        <w:t>Suite à cette discussion, remise en question de l’utilisation d’une API géographique payante : Geoapify ne couvre pas tous les noms de ville québécois (ex : Notre-Dame-des-Prairies), ce qui remet en cause son utilité.</w:t>
+      </w:r>
+    </w:p>
+    <w:p>
+      <w:pPr>
+        <w:numPr>
+          <w:ilvl w:val="0"/>
+          <w:numId w:val="18"/>
+        </w:numPr>
+        <w:rPr>
+          <w:lang w:val="fr-CA"/>
+        </w:rPr>
+      </w:pPr>
+      <w:r>
+        <w:rPr>
+          <w:lang w:val="fr-CA"/>
+        </w:rPr>
+        <w:t>Proposition retenue : continuer d’offrir une expérience enrichie avec autocomplétion, mais permettre aussi une validation manuelle si la ville n’est pas détectée.</w:t>
+      </w:r>
+    </w:p>
+    <w:p>
+      <w:pPr>
+        <w:rPr>
+          <w:lang w:val="en-CA"/>
+        </w:rPr>
+      </w:pPr>
+      <w:r>
+        <w:rPr>
+          <w:b/>
+          <w:bCs/>
+          <w:lang w:val="en-CA"/>
+        </w:rPr>
+        <w:t>Problèmes rencontrés :</w:t>
+      </w:r>
+    </w:p>
+    <w:p>
+      <w:pPr>
+        <w:numPr>
+          <w:ilvl w:val="0"/>
+          <w:numId w:val="19"/>
+        </w:numPr>
+        <w:rPr>
+          <w:lang w:val="fr-CA"/>
+        </w:rPr>
+      </w:pPr>
+      <w:r>
+        <w:rPr>
+          <w:lang w:val="fr-CA"/>
+        </w:rPr>
+        <w:t>Bug de formulaire dû à la duplication des champs latitude/longitude (présents deux fois dans le HTML).</w:t>
+      </w:r>
+    </w:p>
+    <w:p>
+      <w:pPr>
+        <w:numPr>
+          <w:ilvl w:val="0"/>
+          <w:numId w:val="19"/>
+        </w:numPr>
+        <w:rPr>
+          <w:lang w:val="fr-CA"/>
+        </w:rPr>
+      </w:pPr>
+      <w:r>
+        <w:rPr>
+          <w:lang w:val="fr-CA"/>
+        </w:rPr>
+        <w:t>Aucune validation côté client si l'utilisateur entre une ville manuellement sans cliquer dans la liste des suggestions.</w:t>
+      </w:r>
+    </w:p>
+    <w:p>
+      <w:pPr>
+        <w:numPr>
+          <w:ilvl w:val="0"/>
+          <w:numId w:val="19"/>
+        </w:numPr>
+        <w:rPr>
+          <w:lang w:val="fr-CA"/>
+        </w:rPr>
+      </w:pPr>
+      <w:r>
+        <w:rPr>
+          <w:lang w:val="fr-CA"/>
+        </w:rPr>
+        <w:t>Limitations majeures de la base de données Geoapify : certains noms de ville valides ne sont pas reconnus ou suggérés.</w:t>
+      </w:r>
+    </w:p>
+    <w:p>
+      <w:pPr>
+        <w:numPr>
+          <w:ilvl w:val="0"/>
+          <w:numId w:val="19"/>
+        </w:numPr>
+        <w:rPr>
+          <w:lang w:val="fr-CA"/>
+        </w:rPr>
+      </w:pPr>
+      <w:r>
+        <w:rPr>
+          <w:lang w:val="fr-CA"/>
+        </w:rPr>
+        <w:t>Difficulté à faire cohabiter validation stricte et flexibilité pour l’utilisateur final.</w:t>
       </w:r>
     </w:p>
     <w:p>
@@ -3481,6 +3318,155 @@
     </w:lvl>
   </w:abstractNum>
   <w:abstractNum w:abstractNumId="5" w15:restartNumberingAfterBreak="0">
+    <w:nsid w:val="22FC5804"/>
+    <w:multiLevelType w:val="multilevel"/>
+    <w:tmpl w:val="CD141D54"/>
+    <w:lvl w:ilvl="0">
+      <w:start w:val="1"/>
+      <w:numFmt w:val="bullet"/>
+      <w:lvlText w:val=""/>
+      <w:lvlJc w:val="left"/>
+      <w:pPr>
+        <w:tabs>
+          <w:tab w:val="num" w:pos="720"/>
+        </w:tabs>
+        <w:ind w:left="720" w:hanging="360"/>
+      </w:pPr>
+      <w:rPr>
+        <w:rFonts w:ascii="Symbol" w:hAnsi="Symbol" w:hint="default"/>
+        <w:sz w:val="20"/>
+      </w:rPr>
+    </w:lvl>
+    <w:lvl w:ilvl="1" w:tentative="1">
+      <w:start w:val="1"/>
+      <w:numFmt w:val="bullet"/>
+      <w:lvlText w:val="o"/>
+      <w:lvlJc w:val="left"/>
+      <w:pPr>
+        <w:tabs>
+          <w:tab w:val="num" w:pos="1440"/>
+        </w:tabs>
+        <w:ind w:left="1440" w:hanging="360"/>
+      </w:pPr>
+      <w:rPr>
+        <w:rFonts w:ascii="Courier New" w:hAnsi="Courier New" w:hint="default"/>
+        <w:sz w:val="20"/>
+      </w:rPr>
+    </w:lvl>
+    <w:lvl w:ilvl="2" w:tentative="1">
+      <w:start w:val="1"/>
+      <w:numFmt w:val="bullet"/>
+      <w:lvlText w:val=""/>
+      <w:lvlJc w:val="left"/>
+      <w:pPr>
+        <w:tabs>
+          <w:tab w:val="num" w:pos="2160"/>
+        </w:tabs>
+        <w:ind w:left="2160" w:hanging="360"/>
+      </w:pPr>
+      <w:rPr>
+        <w:rFonts w:ascii="Wingdings" w:hAnsi="Wingdings" w:hint="default"/>
+        <w:sz w:val="20"/>
+      </w:rPr>
+    </w:lvl>
+    <w:lvl w:ilvl="3" w:tentative="1">
+      <w:start w:val="1"/>
+      <w:numFmt w:val="bullet"/>
+      <w:lvlText w:val=""/>
+      <w:lvlJc w:val="left"/>
+      <w:pPr>
+        <w:tabs>
+          <w:tab w:val="num" w:pos="2880"/>
+        </w:tabs>
+        <w:ind w:left="2880" w:hanging="360"/>
+      </w:pPr>
+      <w:rPr>
+        <w:rFonts w:ascii="Wingdings" w:hAnsi="Wingdings" w:hint="default"/>
+        <w:sz w:val="20"/>
+      </w:rPr>
+    </w:lvl>
+    <w:lvl w:ilvl="4" w:tentative="1">
+      <w:start w:val="1"/>
+      <w:numFmt w:val="bullet"/>
+      <w:lvlText w:val=""/>
+      <w:lvlJc w:val="left"/>
+      <w:pPr>
+        <w:tabs>
+          <w:tab w:val="num" w:pos="3600"/>
+        </w:tabs>
+        <w:ind w:left="3600" w:hanging="360"/>
+      </w:pPr>
+      <w:rPr>
+        <w:rFonts w:ascii="Wingdings" w:hAnsi="Wingdings" w:hint="default"/>
+        <w:sz w:val="20"/>
+      </w:rPr>
+    </w:lvl>
+    <w:lvl w:ilvl="5" w:tentative="1">
+      <w:start w:val="1"/>
+      <w:numFmt w:val="bullet"/>
+      <w:lvlText w:val=""/>
+      <w:lvlJc w:val="left"/>
+      <w:pPr>
+        <w:tabs>
+          <w:tab w:val="num" w:pos="4320"/>
+        </w:tabs>
+        <w:ind w:left="4320" w:hanging="360"/>
+      </w:pPr>
+      <w:rPr>
+        <w:rFonts w:ascii="Wingdings" w:hAnsi="Wingdings" w:hint="default"/>
+        <w:sz w:val="20"/>
+      </w:rPr>
+    </w:lvl>
+    <w:lvl w:ilvl="6" w:tentative="1">
+      <w:start w:val="1"/>
+      <w:numFmt w:val="bullet"/>
+      <w:lvlText w:val=""/>
+      <w:lvlJc w:val="left"/>
+      <w:pPr>
+        <w:tabs>
+          <w:tab w:val="num" w:pos="5040"/>
+        </w:tabs>
+        <w:ind w:left="5040" w:hanging="360"/>
+      </w:pPr>
+      <w:rPr>
+        <w:rFonts w:ascii="Wingdings" w:hAnsi="Wingdings" w:hint="default"/>
+        <w:sz w:val="20"/>
+      </w:rPr>
+    </w:lvl>
+    <w:lvl w:ilvl="7" w:tentative="1">
+      <w:start w:val="1"/>
+      <w:numFmt w:val="bullet"/>
+      <w:lvlText w:val=""/>
+      <w:lvlJc w:val="left"/>
+      <w:pPr>
+        <w:tabs>
+          <w:tab w:val="num" w:pos="5760"/>
+        </w:tabs>
+        <w:ind w:left="5760" w:hanging="360"/>
+      </w:pPr>
+      <w:rPr>
+        <w:rFonts w:ascii="Wingdings" w:hAnsi="Wingdings" w:hint="default"/>
+        <w:sz w:val="20"/>
+      </w:rPr>
+    </w:lvl>
+    <w:lvl w:ilvl="8" w:tentative="1">
+      <w:start w:val="1"/>
+      <w:numFmt w:val="bullet"/>
+      <w:lvlText w:val=""/>
+      <w:lvlJc w:val="left"/>
+      <w:pPr>
+        <w:tabs>
+          <w:tab w:val="num" w:pos="6480"/>
+        </w:tabs>
+        <w:ind w:left="6480" w:hanging="360"/>
+      </w:pPr>
+      <w:rPr>
+        <w:rFonts w:ascii="Wingdings" w:hAnsi="Wingdings" w:hint="default"/>
+        <w:sz w:val="20"/>
+      </w:rPr>
+    </w:lvl>
+  </w:abstractNum>
+  <w:abstractNum w:abstractNumId="6" w15:restartNumberingAfterBreak="0">
     <w:nsid w:val="28311986"/>
     <w:multiLevelType w:val="multilevel"/>
     <w:tmpl w:val="CC64A232"/>
@@ -3593,7 +3579,7 @@
       </w:rPr>
     </w:lvl>
   </w:abstractNum>
-  <w:abstractNum w:abstractNumId="6" w15:restartNumberingAfterBreak="0">
+  <w:abstractNum w:abstractNumId="7" w15:restartNumberingAfterBreak="0">
     <w:nsid w:val="29362F50"/>
     <w:multiLevelType w:val="multilevel"/>
     <w:tmpl w:val="B5DC2978"/>
@@ -3706,7 +3692,7 @@
       </w:rPr>
     </w:lvl>
   </w:abstractNum>
-  <w:abstractNum w:abstractNumId="7" w15:restartNumberingAfterBreak="0">
+  <w:abstractNum w:abstractNumId="8" w15:restartNumberingAfterBreak="0">
     <w:nsid w:val="310E186F"/>
     <w:multiLevelType w:val="multilevel"/>
     <w:tmpl w:val="3806A72C"/>
@@ -3855,7 +3841,7 @@
       </w:rPr>
     </w:lvl>
   </w:abstractNum>
-  <w:abstractNum w:abstractNumId="8" w15:restartNumberingAfterBreak="0">
+  <w:abstractNum w:abstractNumId="9" w15:restartNumberingAfterBreak="0">
     <w:nsid w:val="3169590C"/>
     <w:multiLevelType w:val="multilevel"/>
     <w:tmpl w:val="D7F0A8AC"/>
@@ -3968,7 +3954,7 @@
       </w:rPr>
     </w:lvl>
   </w:abstractNum>
-  <w:abstractNum w:abstractNumId="9" w15:restartNumberingAfterBreak="0">
+  <w:abstractNum w:abstractNumId="10" w15:restartNumberingAfterBreak="0">
     <w:nsid w:val="331575DA"/>
     <w:multiLevelType w:val="multilevel"/>
     <w:tmpl w:val="FC4A25F2"/>
@@ -4117,7 +4103,7 @@
       </w:rPr>
     </w:lvl>
   </w:abstractNum>
-  <w:abstractNum w:abstractNumId="10" w15:restartNumberingAfterBreak="0">
+  <w:abstractNum w:abstractNumId="11" w15:restartNumberingAfterBreak="0">
     <w:nsid w:val="37602CDA"/>
     <w:multiLevelType w:val="multilevel"/>
     <w:tmpl w:val="D73EF942"/>
@@ -4230,7 +4216,156 @@
       </w:rPr>
     </w:lvl>
   </w:abstractNum>
-  <w:abstractNum w:abstractNumId="11" w15:restartNumberingAfterBreak="0">
+  <w:abstractNum w:abstractNumId="12" w15:restartNumberingAfterBreak="0">
+    <w:nsid w:val="4A317252"/>
+    <w:multiLevelType w:val="multilevel"/>
+    <w:tmpl w:val="10EA593A"/>
+    <w:lvl w:ilvl="0">
+      <w:start w:val="1"/>
+      <w:numFmt w:val="bullet"/>
+      <w:lvlText w:val=""/>
+      <w:lvlJc w:val="left"/>
+      <w:pPr>
+        <w:tabs>
+          <w:tab w:val="num" w:pos="720"/>
+        </w:tabs>
+        <w:ind w:left="720" w:hanging="360"/>
+      </w:pPr>
+      <w:rPr>
+        <w:rFonts w:ascii="Symbol" w:hAnsi="Symbol" w:hint="default"/>
+        <w:sz w:val="20"/>
+      </w:rPr>
+    </w:lvl>
+    <w:lvl w:ilvl="1" w:tentative="1">
+      <w:start w:val="1"/>
+      <w:numFmt w:val="bullet"/>
+      <w:lvlText w:val="o"/>
+      <w:lvlJc w:val="left"/>
+      <w:pPr>
+        <w:tabs>
+          <w:tab w:val="num" w:pos="1440"/>
+        </w:tabs>
+        <w:ind w:left="1440" w:hanging="360"/>
+      </w:pPr>
+      <w:rPr>
+        <w:rFonts w:ascii="Courier New" w:hAnsi="Courier New" w:hint="default"/>
+        <w:sz w:val="20"/>
+      </w:rPr>
+    </w:lvl>
+    <w:lvl w:ilvl="2" w:tentative="1">
+      <w:start w:val="1"/>
+      <w:numFmt w:val="bullet"/>
+      <w:lvlText w:val=""/>
+      <w:lvlJc w:val="left"/>
+      <w:pPr>
+        <w:tabs>
+          <w:tab w:val="num" w:pos="2160"/>
+        </w:tabs>
+        <w:ind w:left="2160" w:hanging="360"/>
+      </w:pPr>
+      <w:rPr>
+        <w:rFonts w:ascii="Wingdings" w:hAnsi="Wingdings" w:hint="default"/>
+        <w:sz w:val="20"/>
+      </w:rPr>
+    </w:lvl>
+    <w:lvl w:ilvl="3" w:tentative="1">
+      <w:start w:val="1"/>
+      <w:numFmt w:val="bullet"/>
+      <w:lvlText w:val=""/>
+      <w:lvlJc w:val="left"/>
+      <w:pPr>
+        <w:tabs>
+          <w:tab w:val="num" w:pos="2880"/>
+        </w:tabs>
+        <w:ind w:left="2880" w:hanging="360"/>
+      </w:pPr>
+      <w:rPr>
+        <w:rFonts w:ascii="Wingdings" w:hAnsi="Wingdings" w:hint="default"/>
+        <w:sz w:val="20"/>
+      </w:rPr>
+    </w:lvl>
+    <w:lvl w:ilvl="4" w:tentative="1">
+      <w:start w:val="1"/>
+      <w:numFmt w:val="bullet"/>
+      <w:lvlText w:val=""/>
+      <w:lvlJc w:val="left"/>
+      <w:pPr>
+        <w:tabs>
+          <w:tab w:val="num" w:pos="3600"/>
+        </w:tabs>
+        <w:ind w:left="3600" w:hanging="360"/>
+      </w:pPr>
+      <w:rPr>
+        <w:rFonts w:ascii="Wingdings" w:hAnsi="Wingdings" w:hint="default"/>
+        <w:sz w:val="20"/>
+      </w:rPr>
+    </w:lvl>
+    <w:lvl w:ilvl="5" w:tentative="1">
+      <w:start w:val="1"/>
+      <w:numFmt w:val="bullet"/>
+      <w:lvlText w:val=""/>
+      <w:lvlJc w:val="left"/>
+      <w:pPr>
+        <w:tabs>
+          <w:tab w:val="num" w:pos="4320"/>
+        </w:tabs>
+        <w:ind w:left="4320" w:hanging="360"/>
+      </w:pPr>
+      <w:rPr>
+        <w:rFonts w:ascii="Wingdings" w:hAnsi="Wingdings" w:hint="default"/>
+        <w:sz w:val="20"/>
+      </w:rPr>
+    </w:lvl>
+    <w:lvl w:ilvl="6" w:tentative="1">
+      <w:start w:val="1"/>
+      <w:numFmt w:val="bullet"/>
+      <w:lvlText w:val=""/>
+      <w:lvlJc w:val="left"/>
+      <w:pPr>
+        <w:tabs>
+          <w:tab w:val="num" w:pos="5040"/>
+        </w:tabs>
+        <w:ind w:left="5040" w:hanging="360"/>
+      </w:pPr>
+      <w:rPr>
+        <w:rFonts w:ascii="Wingdings" w:hAnsi="Wingdings" w:hint="default"/>
+        <w:sz w:val="20"/>
+      </w:rPr>
+    </w:lvl>
+    <w:lvl w:ilvl="7" w:tentative="1">
+      <w:start w:val="1"/>
+      <w:numFmt w:val="bullet"/>
+      <w:lvlText w:val=""/>
+      <w:lvlJc w:val="left"/>
+      <w:pPr>
+        <w:tabs>
+          <w:tab w:val="num" w:pos="5760"/>
+        </w:tabs>
+        <w:ind w:left="5760" w:hanging="360"/>
+      </w:pPr>
+      <w:rPr>
+        <w:rFonts w:ascii="Wingdings" w:hAnsi="Wingdings" w:hint="default"/>
+        <w:sz w:val="20"/>
+      </w:rPr>
+    </w:lvl>
+    <w:lvl w:ilvl="8" w:tentative="1">
+      <w:start w:val="1"/>
+      <w:numFmt w:val="bullet"/>
+      <w:lvlText w:val=""/>
+      <w:lvlJc w:val="left"/>
+      <w:pPr>
+        <w:tabs>
+          <w:tab w:val="num" w:pos="6480"/>
+        </w:tabs>
+        <w:ind w:left="6480" w:hanging="360"/>
+      </w:pPr>
+      <w:rPr>
+        <w:rFonts w:ascii="Wingdings" w:hAnsi="Wingdings" w:hint="default"/>
+        <w:sz w:val="20"/>
+      </w:rPr>
+    </w:lvl>
+  </w:abstractNum>
+  <w:abstractNum w:abstractNumId="13" w15:restartNumberingAfterBreak="0">
     <w:nsid w:val="4A765F67"/>
     <w:multiLevelType w:val="multilevel"/>
     <w:tmpl w:val="7FAC7DD4"/>
@@ -4343,7 +4478,156 @@
       </w:rPr>
     </w:lvl>
   </w:abstractNum>
-  <w:abstractNum w:abstractNumId="12" w15:restartNumberingAfterBreak="0">
+  <w:abstractNum w:abstractNumId="14" w15:restartNumberingAfterBreak="0">
+    <w:nsid w:val="51556DD0"/>
+    <w:multiLevelType w:val="multilevel"/>
+    <w:tmpl w:val="12EE8E12"/>
+    <w:lvl w:ilvl="0">
+      <w:start w:val="1"/>
+      <w:numFmt w:val="bullet"/>
+      <w:lvlText w:val=""/>
+      <w:lvlJc w:val="left"/>
+      <w:pPr>
+        <w:tabs>
+          <w:tab w:val="num" w:pos="720"/>
+        </w:tabs>
+        <w:ind w:left="720" w:hanging="360"/>
+      </w:pPr>
+      <w:rPr>
+        <w:rFonts w:ascii="Symbol" w:hAnsi="Symbol" w:hint="default"/>
+        <w:sz w:val="20"/>
+      </w:rPr>
+    </w:lvl>
+    <w:lvl w:ilvl="1" w:tentative="1">
+      <w:start w:val="1"/>
+      <w:numFmt w:val="bullet"/>
+      <w:lvlText w:val="o"/>
+      <w:lvlJc w:val="left"/>
+      <w:pPr>
+        <w:tabs>
+          <w:tab w:val="num" w:pos="1440"/>
+        </w:tabs>
+        <w:ind w:left="1440" w:hanging="360"/>
+      </w:pPr>
+      <w:rPr>
+        <w:rFonts w:ascii="Courier New" w:hAnsi="Courier New" w:hint="default"/>
+        <w:sz w:val="20"/>
+      </w:rPr>
+    </w:lvl>
+    <w:lvl w:ilvl="2" w:tentative="1">
+      <w:start w:val="1"/>
+      <w:numFmt w:val="bullet"/>
+      <w:lvlText w:val=""/>
+      <w:lvlJc w:val="left"/>
+      <w:pPr>
+        <w:tabs>
+          <w:tab w:val="num" w:pos="2160"/>
+        </w:tabs>
+        <w:ind w:left="2160" w:hanging="360"/>
+      </w:pPr>
+      <w:rPr>
+        <w:rFonts w:ascii="Wingdings" w:hAnsi="Wingdings" w:hint="default"/>
+        <w:sz w:val="20"/>
+      </w:rPr>
+    </w:lvl>
+    <w:lvl w:ilvl="3" w:tentative="1">
+      <w:start w:val="1"/>
+      <w:numFmt w:val="bullet"/>
+      <w:lvlText w:val=""/>
+      <w:lvlJc w:val="left"/>
+      <w:pPr>
+        <w:tabs>
+          <w:tab w:val="num" w:pos="2880"/>
+        </w:tabs>
+        <w:ind w:left="2880" w:hanging="360"/>
+      </w:pPr>
+      <w:rPr>
+        <w:rFonts w:ascii="Wingdings" w:hAnsi="Wingdings" w:hint="default"/>
+        <w:sz w:val="20"/>
+      </w:rPr>
+    </w:lvl>
+    <w:lvl w:ilvl="4" w:tentative="1">
+      <w:start w:val="1"/>
+      <w:numFmt w:val="bullet"/>
+      <w:lvlText w:val=""/>
+      <w:lvlJc w:val="left"/>
+      <w:pPr>
+        <w:tabs>
+          <w:tab w:val="num" w:pos="3600"/>
+        </w:tabs>
+        <w:ind w:left="3600" w:hanging="360"/>
+      </w:pPr>
+      <w:rPr>
+        <w:rFonts w:ascii="Wingdings" w:hAnsi="Wingdings" w:hint="default"/>
+        <w:sz w:val="20"/>
+      </w:rPr>
+    </w:lvl>
+    <w:lvl w:ilvl="5" w:tentative="1">
+      <w:start w:val="1"/>
+      <w:numFmt w:val="bullet"/>
+      <w:lvlText w:val=""/>
+      <w:lvlJc w:val="left"/>
+      <w:pPr>
+        <w:tabs>
+          <w:tab w:val="num" w:pos="4320"/>
+        </w:tabs>
+        <w:ind w:left="4320" w:hanging="360"/>
+      </w:pPr>
+      <w:rPr>
+        <w:rFonts w:ascii="Wingdings" w:hAnsi="Wingdings" w:hint="default"/>
+        <w:sz w:val="20"/>
+      </w:rPr>
+    </w:lvl>
+    <w:lvl w:ilvl="6" w:tentative="1">
+      <w:start w:val="1"/>
+      <w:numFmt w:val="bullet"/>
+      <w:lvlText w:val=""/>
+      <w:lvlJc w:val="left"/>
+      <w:pPr>
+        <w:tabs>
+          <w:tab w:val="num" w:pos="5040"/>
+        </w:tabs>
+        <w:ind w:left="5040" w:hanging="360"/>
+      </w:pPr>
+      <w:rPr>
+        <w:rFonts w:ascii="Wingdings" w:hAnsi="Wingdings" w:hint="default"/>
+        <w:sz w:val="20"/>
+      </w:rPr>
+    </w:lvl>
+    <w:lvl w:ilvl="7" w:tentative="1">
+      <w:start w:val="1"/>
+      <w:numFmt w:val="bullet"/>
+      <w:lvlText w:val=""/>
+      <w:lvlJc w:val="left"/>
+      <w:pPr>
+        <w:tabs>
+          <w:tab w:val="num" w:pos="5760"/>
+        </w:tabs>
+        <w:ind w:left="5760" w:hanging="360"/>
+      </w:pPr>
+      <w:rPr>
+        <w:rFonts w:ascii="Wingdings" w:hAnsi="Wingdings" w:hint="default"/>
+        <w:sz w:val="20"/>
+      </w:rPr>
+    </w:lvl>
+    <w:lvl w:ilvl="8" w:tentative="1">
+      <w:start w:val="1"/>
+      <w:numFmt w:val="bullet"/>
+      <w:lvlText w:val=""/>
+      <w:lvlJc w:val="left"/>
+      <w:pPr>
+        <w:tabs>
+          <w:tab w:val="num" w:pos="6480"/>
+        </w:tabs>
+        <w:ind w:left="6480" w:hanging="360"/>
+      </w:pPr>
+      <w:rPr>
+        <w:rFonts w:ascii="Wingdings" w:hAnsi="Wingdings" w:hint="default"/>
+        <w:sz w:val="20"/>
+      </w:rPr>
+    </w:lvl>
+  </w:abstractNum>
+  <w:abstractNum w:abstractNumId="15" w15:restartNumberingAfterBreak="0">
     <w:nsid w:val="667C6EC0"/>
     <w:multiLevelType w:val="multilevel"/>
     <w:tmpl w:val="F8A6A39E"/>
@@ -4492,7 +4776,7 @@
       </w:rPr>
     </w:lvl>
   </w:abstractNum>
-  <w:abstractNum w:abstractNumId="13" w15:restartNumberingAfterBreak="0">
+  <w:abstractNum w:abstractNumId="16" w15:restartNumberingAfterBreak="0">
     <w:nsid w:val="6D0474E4"/>
     <w:multiLevelType w:val="multilevel"/>
     <w:tmpl w:val="4D681E52"/>
@@ -4641,7 +4925,7 @@
       </w:rPr>
     </w:lvl>
   </w:abstractNum>
-  <w:abstractNum w:abstractNumId="14" w15:restartNumberingAfterBreak="0">
+  <w:abstractNum w:abstractNumId="17" w15:restartNumberingAfterBreak="0">
     <w:nsid w:val="75EC24DE"/>
     <w:multiLevelType w:val="multilevel"/>
     <w:tmpl w:val="3008F3F8"/>
@@ -4790,7 +5074,7 @@
       </w:rPr>
     </w:lvl>
   </w:abstractNum>
-  <w:abstractNum w:abstractNumId="15" w15:restartNumberingAfterBreak="0">
+  <w:abstractNum w:abstractNumId="18" w15:restartNumberingAfterBreak="0">
     <w:nsid w:val="76A038A3"/>
     <w:multiLevelType w:val="multilevel"/>
     <w:tmpl w:val="0EAAD5B8"/>
@@ -4904,22 +5188,22 @@
     </w:lvl>
   </w:abstractNum>
   <w:num w:numId="1" w16cid:durableId="1572234779">
+    <w:abstractNumId w:val="13"/>
+  </w:num>
+  <w:num w:numId="2" w16cid:durableId="1020735982">
+    <w:abstractNumId w:val="7"/>
+  </w:num>
+  <w:num w:numId="3" w16cid:durableId="1799183716">
+    <w:abstractNumId w:val="18"/>
+  </w:num>
+  <w:num w:numId="4" w16cid:durableId="2111002728">
+    <w:abstractNumId w:val="6"/>
+  </w:num>
+  <w:num w:numId="5" w16cid:durableId="1242565680">
     <w:abstractNumId w:val="11"/>
   </w:num>
-  <w:num w:numId="2" w16cid:durableId="1020735982">
-    <w:abstractNumId w:val="6"/>
-  </w:num>
-  <w:num w:numId="3" w16cid:durableId="1799183716">
-    <w:abstractNumId w:val="15"/>
-  </w:num>
-  <w:num w:numId="4" w16cid:durableId="2111002728">
-    <w:abstractNumId w:val="5"/>
-  </w:num>
-  <w:num w:numId="5" w16cid:durableId="1242565680">
-    <w:abstractNumId w:val="10"/>
-  </w:num>
   <w:num w:numId="6" w16cid:durableId="856383520">
-    <w:abstractNumId w:val="8"/>
+    <w:abstractNumId w:val="9"/>
   </w:num>
   <w:num w:numId="7" w16cid:durableId="829103516">
     <w:abstractNumId w:val="1"/>
@@ -4928,10 +5212,10 @@
     <w:abstractNumId w:val="4"/>
   </w:num>
   <w:num w:numId="9" w16cid:durableId="1915583150">
-    <w:abstractNumId w:val="7"/>
+    <w:abstractNumId w:val="8"/>
   </w:num>
   <w:num w:numId="10" w16cid:durableId="463429408">
-    <w:abstractNumId w:val="9"/>
+    <w:abstractNumId w:val="10"/>
   </w:num>
   <w:num w:numId="11" w16cid:durableId="770704537">
     <w:abstractNumId w:val="2"/>
@@ -4943,13 +5227,22 @@
     <w:abstractNumId w:val="0"/>
   </w:num>
   <w:num w:numId="14" w16cid:durableId="907886168">
+    <w:abstractNumId w:val="15"/>
+  </w:num>
+  <w:num w:numId="15" w16cid:durableId="495656690">
+    <w:abstractNumId w:val="17"/>
+  </w:num>
+  <w:num w:numId="16" w16cid:durableId="937175224">
+    <w:abstractNumId w:val="16"/>
+  </w:num>
+  <w:num w:numId="17" w16cid:durableId="1203596657">
+    <w:abstractNumId w:val="5"/>
+  </w:num>
+  <w:num w:numId="18" w16cid:durableId="1193035021">
     <w:abstractNumId w:val="12"/>
   </w:num>
-  <w:num w:numId="15" w16cid:durableId="495656690">
+  <w:num w:numId="19" w16cid:durableId="1786775016">
     <w:abstractNumId w:val="14"/>
-  </w:num>
-  <w:num w:numId="16" w16cid:durableId="937175224">
-    <w:abstractNumId w:val="13"/>
   </w:num>
 </w:numbering>
 </file>

</xml_diff>